<commit_message>
Adding presentation and Project Summary
</commit_message>
<xml_diff>
--- a/Course_Spring_5_Project_Summary.docx
+++ b/Course_Spring_5_Project_Summary.docx
@@ -1,6 +1,6 @@
 
 <file path=word/document.xml><?xml version="1.0" encoding="utf-8"?>
-<w:document xmlns:wpc="http://schemas.microsoft.com/office/word/2010/wordprocessingCanvas" xmlns:mc="http://schemas.openxmlformats.org/markup-compatibility/2006" xmlns:o="urn:schemas-microsoft-com:office:office" xmlns:r="http://schemas.openxmlformats.org/officeDocument/2006/relationships" xmlns:m="http://schemas.openxmlformats.org/officeDocument/2006/math" xmlns:v="urn:schemas-microsoft-com:vml" xmlns:wp14="http://schemas.microsoft.com/office/word/2010/wordprocessingDrawing" xmlns:wp="http://schemas.openxmlformats.org/drawingml/2006/wordprocessingDrawing" xmlns:w10="urn:schemas-microsoft-com:office:word" xmlns:w="http://schemas.openxmlformats.org/wordprocessingml/2006/main" xmlns:w14="http://schemas.microsoft.com/office/word/2010/wordml" xmlns:wpg="http://schemas.microsoft.com/office/word/2010/wordprocessingGroup" xmlns:wpi="http://schemas.microsoft.com/office/word/2010/wordprocessingInk" xmlns:wne="http://schemas.microsoft.com/office/word/2006/wordml" xmlns:wps="http://schemas.microsoft.com/office/word/2010/wordprocessingShape" mc:Ignorable="w14 wp14">
+<w:document xmlns:ve="http://schemas.openxmlformats.org/markup-compatibility/2006" xmlns:o="urn:schemas-microsoft-com:office:office" xmlns:r="http://schemas.openxmlformats.org/officeDocument/2006/relationships" xmlns:m="http://schemas.openxmlformats.org/officeDocument/2006/math" xmlns:v="urn:schemas-microsoft-com:vml" xmlns:wp="http://schemas.openxmlformats.org/drawingml/2006/wordprocessingDrawing" xmlns:w10="urn:schemas-microsoft-com:office:word" xmlns:w="http://schemas.openxmlformats.org/wordprocessingml/2006/main" xmlns:wne="http://schemas.microsoft.com/office/word/2006/wordml">
   <w:background w:color="FFFFFF"/>
   <w:body>
     <w:p>
@@ -24,7 +24,7 @@
     </w:p>
     <w:tbl>
       <w:tblPr>
-        <w:tblStyle w:val="a"/>
+        <w:tblStyle w:val="a5"/>
         <w:tblW w:w="9465" w:type="dxa"/>
         <w:tblBorders>
           <w:top w:val="single" w:sz="4" w:space="0" w:color="000000"/>
@@ -35,7 +35,7 @@
           <w:insideV w:val="single" w:sz="4" w:space="0" w:color="000000"/>
         </w:tblBorders>
         <w:tblLayout w:type="fixed"/>
-        <w:tblLook w:val="0400" w:firstRow="0" w:lastRow="0" w:firstColumn="0" w:lastColumn="0" w:noHBand="0" w:noVBand="1"/>
+        <w:tblLook w:val="0400"/>
       </w:tblPr>
       <w:tblGrid>
         <w:gridCol w:w="525"/>
@@ -474,7 +474,7 @@
     </w:p>
     <w:tbl>
       <w:tblPr>
-        <w:tblStyle w:val="a0"/>
+        <w:tblStyle w:val="a6"/>
         <w:tblW w:w="9493" w:type="dxa"/>
         <w:tblBorders>
           <w:top w:val="single" w:sz="4" w:space="0" w:color="000000"/>
@@ -485,7 +485,7 @@
           <w:insideV w:val="single" w:sz="4" w:space="0" w:color="000000"/>
         </w:tblBorders>
         <w:tblLayout w:type="fixed"/>
-        <w:tblLook w:val="0400" w:firstRow="0" w:lastRow="0" w:firstColumn="0" w:lastColumn="0" w:noHBand="0" w:noVBand="1"/>
+        <w:tblLook w:val="0400"/>
       </w:tblPr>
       <w:tblGrid>
         <w:gridCol w:w="2263"/>
@@ -575,7 +575,7 @@
     </w:p>
     <w:tbl>
       <w:tblPr>
-        <w:tblStyle w:val="a1"/>
+        <w:tblStyle w:val="a7"/>
         <w:tblW w:w="9493" w:type="dxa"/>
         <w:tblBorders>
           <w:top w:val="single" w:sz="4" w:space="0" w:color="000000"/>
@@ -586,7 +586,7 @@
           <w:insideV w:val="single" w:sz="4" w:space="0" w:color="000000"/>
         </w:tblBorders>
         <w:tblLayout w:type="fixed"/>
-        <w:tblLook w:val="0400" w:firstRow="0" w:lastRow="0" w:firstColumn="0" w:lastColumn="0" w:noHBand="0" w:noVBand="1"/>
+        <w:tblLook w:val="0400"/>
       </w:tblPr>
       <w:tblGrid>
         <w:gridCol w:w="9493"/>
@@ -656,7 +656,16 @@
                 <w:sz w:val="24"/>
                 <w:szCs w:val="24"/>
               </w:rPr>
-              <w:t>The old libraries are so last season. Books in the Spring</w:t>
+              <w:t xml:space="preserve">The old libraries are so last season. </w:t>
+            </w:r>
+            <w:proofErr w:type="gramStart"/>
+            <w:r>
+              <w:rPr>
+                <w:rFonts w:ascii="Times New Roman" w:eastAsia="Times New Roman" w:hAnsi="Times New Roman" w:cs="Times New Roman"/>
+                <w:sz w:val="24"/>
+                <w:szCs w:val="24"/>
+              </w:rPr>
+              <w:t>Books in the Spring</w:t>
             </w:r>
             <w:r>
               <w:rPr>
@@ -674,23 +683,67 @@
                 <w:sz w:val="24"/>
                 <w:szCs w:val="24"/>
               </w:rPr>
-              <w:t xml:space="preserve">provides the opportunity to choose between various books, rent, read and then return them without having to leave the comfort of your </w:t>
-            </w:r>
-            <w:r>
-              <w:rPr>
-                <w:rFonts w:ascii="Times New Roman" w:eastAsia="Times New Roman" w:hAnsi="Times New Roman" w:cs="Times New Roman"/>
-                <w:sz w:val="24"/>
-                <w:szCs w:val="24"/>
-              </w:rPr>
-              <w:t xml:space="preserve">own home. Your opinion matters as you can rate the books you read and we have regular wishlist polls to decide on our newest buys. You can meet many authors, critics and other book lovers at the events that we organize, or by joining one of our many clubs </w:t>
-            </w:r>
-            <w:r>
-              <w:rPr>
-                <w:rFonts w:ascii="Times New Roman" w:eastAsia="Times New Roman" w:hAnsi="Times New Roman" w:cs="Times New Roman"/>
-                <w:sz w:val="24"/>
-                <w:szCs w:val="24"/>
-              </w:rPr>
-              <w:t>on location. If you have some books that you want to share with the world you can donate them in our special traveling book boxes and get some  new and exciting books in return.</w:t>
+              <w:t>provides</w:t>
+            </w:r>
+            <w:proofErr w:type="gramEnd"/>
+            <w:r>
+              <w:rPr>
+                <w:rFonts w:ascii="Times New Roman" w:eastAsia="Times New Roman" w:hAnsi="Times New Roman" w:cs="Times New Roman"/>
+                <w:sz w:val="24"/>
+                <w:szCs w:val="24"/>
+              </w:rPr>
+              <w:t xml:space="preserve"> the opportunity to choose between various books</w:t>
+            </w:r>
+            <w:r>
+              <w:rPr>
+                <w:rFonts w:ascii="Times New Roman" w:eastAsia="Times New Roman" w:hAnsi="Times New Roman" w:cs="Times New Roman"/>
+                <w:sz w:val="24"/>
+                <w:szCs w:val="24"/>
+                <w:lang w:val="en-US"/>
+              </w:rPr>
+              <w:t xml:space="preserve">. </w:t>
+            </w:r>
+            <w:r>
+              <w:rPr>
+                <w:rFonts w:ascii="Times New Roman" w:eastAsia="Times New Roman" w:hAnsi="Times New Roman" w:cs="Times New Roman"/>
+                <w:sz w:val="24"/>
+                <w:szCs w:val="24"/>
+              </w:rPr>
+              <w:t xml:space="preserve">Your opinion matters as you can rate the books and we have regular </w:t>
+            </w:r>
+            <w:proofErr w:type="spellStart"/>
+            <w:r>
+              <w:rPr>
+                <w:rFonts w:ascii="Times New Roman" w:eastAsia="Times New Roman" w:hAnsi="Times New Roman" w:cs="Times New Roman"/>
+                <w:sz w:val="24"/>
+                <w:szCs w:val="24"/>
+              </w:rPr>
+              <w:t>wishlist</w:t>
+            </w:r>
+            <w:proofErr w:type="spellEnd"/>
+            <w:r>
+              <w:rPr>
+                <w:rFonts w:ascii="Times New Roman" w:eastAsia="Times New Roman" w:hAnsi="Times New Roman" w:cs="Times New Roman"/>
+                <w:sz w:val="24"/>
+                <w:szCs w:val="24"/>
+              </w:rPr>
+              <w:t xml:space="preserve"> polls to decide on our newest buys. You can meet many authors, critics and other book lovers at the events that we organize, or by joining one of our many clubs on location. If you have some books that you want to share with the world you can donate them in our special tra</w:t>
+            </w:r>
+            <w:r>
+              <w:rPr>
+                <w:rFonts w:ascii="Times New Roman" w:eastAsia="Times New Roman" w:hAnsi="Times New Roman" w:cs="Times New Roman"/>
+                <w:sz w:val="24"/>
+                <w:szCs w:val="24"/>
+              </w:rPr>
+              <w:t xml:space="preserve">veling book boxes and get some </w:t>
+            </w:r>
+            <w:r>
+              <w:rPr>
+                <w:rFonts w:ascii="Times New Roman" w:eastAsia="Times New Roman" w:hAnsi="Times New Roman" w:cs="Times New Roman"/>
+                <w:sz w:val="24"/>
+                <w:szCs w:val="24"/>
+              </w:rPr>
+              <w:t>new and exciting books in return.</w:t>
             </w:r>
           </w:p>
           <w:p>
@@ -725,17 +778,7 @@
                 <w:sz w:val="24"/>
                 <w:szCs w:val="24"/>
               </w:rPr>
-              <w:t>Spring 5 Application Development Framework</w:t>
-            </w:r>
-            <w:r>
-              <w:rPr>
-                <w:rFonts w:ascii="Times New Roman" w:eastAsia="Times New Roman" w:hAnsi="Times New Roman" w:cs="Times New Roman"/>
-                <w:b/>
-                <w:i/>
-                <w:sz w:val="24"/>
-                <w:szCs w:val="24"/>
-              </w:rPr>
-              <w:t xml:space="preserve"> with Spring Boot 2</w:t>
+              <w:t>Spring 5 Application Development Framework with Spring Boot 2</w:t>
             </w:r>
             <w:r>
               <w:rPr>
@@ -778,7 +821,25 @@
                 <w:sz w:val="24"/>
                 <w:szCs w:val="24"/>
               </w:rPr>
-              <w:t xml:space="preserve"> framework using JavaScript/ TypeScript. The backend will be implemented as a </w:t>
+              <w:t xml:space="preserve"> framework using JavaScript/ </w:t>
+            </w:r>
+            <w:proofErr w:type="spellStart"/>
+            <w:r>
+              <w:rPr>
+                <w:rFonts w:ascii="Times New Roman" w:eastAsia="Times New Roman" w:hAnsi="Times New Roman" w:cs="Times New Roman"/>
+                <w:sz w:val="24"/>
+                <w:szCs w:val="24"/>
+              </w:rPr>
+              <w:t>TypeScript</w:t>
+            </w:r>
+            <w:proofErr w:type="spellEnd"/>
+            <w:r>
+              <w:rPr>
+                <w:rFonts w:ascii="Times New Roman" w:eastAsia="Times New Roman" w:hAnsi="Times New Roman" w:cs="Times New Roman"/>
+                <w:sz w:val="24"/>
+                <w:szCs w:val="24"/>
+              </w:rPr>
+              <w:t xml:space="preserve">. The backend will be implemented as a </w:t>
             </w:r>
             <w:r>
               <w:rPr>
@@ -847,7 +908,39 @@
                 <w:sz w:val="24"/>
                 <w:szCs w:val="24"/>
               </w:rPr>
-              <w:t xml:space="preserve"> – they can view the information pages and look at the book collections of the library, as well as other user’s profiles and use the traveling book boxes</w:t>
+              <w:t xml:space="preserve"> – they can view the information pages</w:t>
+            </w:r>
+            <w:r>
+              <w:rPr>
+                <w:rFonts w:ascii="Times New Roman" w:eastAsia="Times New Roman" w:hAnsi="Times New Roman" w:cs="Times New Roman"/>
+                <w:sz w:val="24"/>
+                <w:szCs w:val="24"/>
+              </w:rPr>
+              <w:t xml:space="preserve">, </w:t>
+            </w:r>
+            <w:r>
+              <w:rPr>
+                <w:rFonts w:ascii="Times New Roman" w:eastAsia="Times New Roman" w:hAnsi="Times New Roman" w:cs="Times New Roman"/>
+                <w:sz w:val="24"/>
+                <w:szCs w:val="24"/>
+              </w:rPr>
+              <w:t xml:space="preserve"> look at the book collections of the library</w:t>
+            </w:r>
+            <w:r>
+              <w:rPr>
+                <w:rFonts w:ascii="Times New Roman" w:eastAsia="Times New Roman" w:hAnsi="Times New Roman" w:cs="Times New Roman"/>
+                <w:sz w:val="24"/>
+                <w:szCs w:val="24"/>
+              </w:rPr>
+              <w:t xml:space="preserve"> and</w:t>
+            </w:r>
+            <w:r>
+              <w:rPr>
+                <w:rFonts w:ascii="Times New Roman" w:eastAsia="Times New Roman" w:hAnsi="Times New Roman" w:cs="Times New Roman"/>
+                <w:sz w:val="24"/>
+                <w:szCs w:val="24"/>
+              </w:rPr>
+              <w:t xml:space="preserve"> use the traveling book boxes</w:t>
             </w:r>
           </w:p>
           <w:p>
@@ -926,16 +1019,51 @@
                 <w:sz w:val="24"/>
                 <w:szCs w:val="24"/>
               </w:rPr>
-              <w:t xml:space="preserve"> – they can borrow a book or take part in the e</w:t>
-            </w:r>
-            <w:r>
-              <w:rPr>
-                <w:rFonts w:ascii="Times New Roman" w:eastAsia="Times New Roman" w:hAnsi="Times New Roman" w:cs="Times New Roman"/>
-                <w:sz w:val="24"/>
-                <w:szCs w:val="24"/>
-              </w:rPr>
-              <w:t xml:space="preserve">vents and clubs. Also the regular users have a personal wishlist that affects the polls, they can </w:t>
-            </w:r>
+              <w:t xml:space="preserve"> – </w:t>
+            </w:r>
+            <w:r>
+              <w:rPr>
+                <w:rFonts w:ascii="Times New Roman" w:eastAsia="Times New Roman" w:hAnsi="Times New Roman" w:cs="Times New Roman"/>
+                <w:sz w:val="24"/>
+                <w:szCs w:val="24"/>
+              </w:rPr>
+              <w:t xml:space="preserve">they take part in the events and clubs. Also the regular users have a personal </w:t>
+            </w:r>
+            <w:proofErr w:type="spellStart"/>
+            <w:r>
+              <w:rPr>
+                <w:rFonts w:ascii="Times New Roman" w:eastAsia="Times New Roman" w:hAnsi="Times New Roman" w:cs="Times New Roman"/>
+                <w:sz w:val="24"/>
+                <w:szCs w:val="24"/>
+              </w:rPr>
+              <w:t>wishlist</w:t>
+            </w:r>
+            <w:proofErr w:type="spellEnd"/>
+            <w:r>
+              <w:rPr>
+                <w:rFonts w:ascii="Times New Roman" w:eastAsia="Times New Roman" w:hAnsi="Times New Roman" w:cs="Times New Roman"/>
+                <w:sz w:val="24"/>
+                <w:szCs w:val="24"/>
+              </w:rPr>
+              <w:t xml:space="preserve"> that affects the polls, they can vote in the polls as well.</w:t>
+            </w:r>
+          </w:p>
+          <w:p>
+            <w:pPr>
+              <w:pBdr>
+                <w:top w:val="nil"/>
+                <w:left w:val="nil"/>
+                <w:bottom w:val="nil"/>
+                <w:right w:val="nil"/>
+                <w:between w:val="nil"/>
+              </w:pBdr>
+              <w:spacing w:before="120"/>
+              <w:rPr>
+                <w:rFonts w:ascii="Times New Roman" w:eastAsia="Times New Roman" w:hAnsi="Times New Roman" w:cs="Times New Roman"/>
+                <w:sz w:val="24"/>
+                <w:szCs w:val="24"/>
+              </w:rPr>
+            </w:pPr>
             <w:r>
               <w:rPr>
                 <w:rFonts w:ascii="Times New Roman" w:eastAsia="Times New Roman" w:hAnsi="Times New Roman" w:cs="Times New Roman"/>
@@ -943,31 +1071,6 @@
                 <w:szCs w:val="24"/>
               </w:rPr>
               <w:lastRenderedPageBreak/>
-              <w:t>vote in the polls as well.</w:t>
-            </w:r>
-          </w:p>
-          <w:p>
-            <w:pPr>
-              <w:pBdr>
-                <w:top w:val="nil"/>
-                <w:left w:val="nil"/>
-                <w:bottom w:val="nil"/>
-                <w:right w:val="nil"/>
-                <w:between w:val="nil"/>
-              </w:pBdr>
-              <w:spacing w:before="120"/>
-              <w:rPr>
-                <w:rFonts w:ascii="Times New Roman" w:eastAsia="Times New Roman" w:hAnsi="Times New Roman" w:cs="Times New Roman"/>
-                <w:sz w:val="24"/>
-                <w:szCs w:val="24"/>
-              </w:rPr>
-            </w:pPr>
-            <w:r>
-              <w:rPr>
-                <w:rFonts w:ascii="Times New Roman" w:eastAsia="Times New Roman" w:hAnsi="Times New Roman" w:cs="Times New Roman"/>
-                <w:sz w:val="24"/>
-                <w:szCs w:val="24"/>
-              </w:rPr>
               <w:t>•</w:t>
             </w:r>
             <w:r>
@@ -994,15 +1097,15 @@
                 <w:sz w:val="24"/>
                 <w:szCs w:val="24"/>
               </w:rPr>
-              <w:t xml:space="preserve"> – they can manage edit and delete user data. They are responsible for ordering the new books that were chosen in the re</w:t>
-            </w:r>
-            <w:r>
-              <w:rPr>
-                <w:rFonts w:ascii="Times New Roman" w:eastAsia="Times New Roman" w:hAnsi="Times New Roman" w:cs="Times New Roman"/>
-                <w:sz w:val="24"/>
-                <w:szCs w:val="24"/>
-              </w:rPr>
-              <w:t>gular polls. The administrators are also responsible for creating and managing the events and clubs.</w:t>
+              <w:t xml:space="preserve"> – </w:t>
+            </w:r>
+            <w:r>
+              <w:rPr>
+                <w:rFonts w:ascii="Times New Roman" w:eastAsia="Times New Roman" w:hAnsi="Times New Roman" w:cs="Times New Roman"/>
+                <w:sz w:val="24"/>
+                <w:szCs w:val="24"/>
+              </w:rPr>
+              <w:t>they can delete user data. They are responsible for ordering the new books that were chosen in the regular polls. The administrators are also responsible for creating and managing the events and polls and deleting clubs.</w:t>
             </w:r>
           </w:p>
         </w:tc>
@@ -1045,7 +1148,7 @@
     </w:p>
     <w:tbl>
       <w:tblPr>
-        <w:tblStyle w:val="a2"/>
+        <w:tblStyle w:val="a8"/>
         <w:tblW w:w="13036" w:type="dxa"/>
         <w:tblBorders>
           <w:top w:val="single" w:sz="4" w:space="0" w:color="000000"/>
@@ -1056,7 +1159,7 @@
           <w:insideV w:val="single" w:sz="4" w:space="0" w:color="000000"/>
         </w:tblBorders>
         <w:tblLayout w:type="fixed"/>
-        <w:tblLook w:val="0400" w:firstRow="0" w:lastRow="0" w:firstColumn="0" w:lastColumn="0" w:noHBand="0" w:noVBand="1"/>
+        <w:tblLook w:val="0400"/>
       </w:tblPr>
       <w:tblGrid>
         <w:gridCol w:w="2689"/>
@@ -1425,7 +1528,7 @@
                 <w:sz w:val="24"/>
                 <w:szCs w:val="24"/>
               </w:rPr>
-              <w:t>can view and edit profiles.</w:t>
+              <w:t>can view profiles.</w:t>
             </w:r>
           </w:p>
         </w:tc>
@@ -1553,7 +1656,7 @@
                 <w:sz w:val="24"/>
                 <w:szCs w:val="24"/>
               </w:rPr>
-              <w:t>can choose a user’s profile and view, edit or delete it.</w:t>
+              <w:t>can choose a user’s profile and view or delete it.</w:t>
             </w:r>
           </w:p>
         </w:tc>
@@ -1649,7 +1752,15 @@
                 <w:sz w:val="24"/>
                 <w:szCs w:val="24"/>
               </w:rPr>
-              <w:t>can see a base view of a user’s profile, showing the books that the user has read.</w:t>
+              <w:t>can see a base view of a user’s profile</w:t>
+            </w:r>
+            <w:r>
+              <w:rPr>
+                <w:rFonts w:ascii="Times New Roman" w:eastAsia="Times New Roman" w:hAnsi="Times New Roman" w:cs="Times New Roman"/>
+                <w:sz w:val="24"/>
+                <w:szCs w:val="24"/>
+              </w:rPr>
+              <w:t>.</w:t>
             </w:r>
           </w:p>
           <w:p>
@@ -1693,15 +1804,25 @@
                 <w:sz w:val="24"/>
                 <w:szCs w:val="24"/>
               </w:rPr>
-              <w:t xml:space="preserve">plus the wishlist of that user, all the clubs that the user is in, as well as all events that the user is </w:t>
-            </w:r>
-            <w:r>
-              <w:rPr>
-                <w:rFonts w:ascii="Times New Roman" w:eastAsia="Times New Roman" w:hAnsi="Times New Roman" w:cs="Times New Roman"/>
-                <w:sz w:val="24"/>
-                <w:szCs w:val="24"/>
-              </w:rPr>
-              <w:t>taking part in.</w:t>
+              <w:t xml:space="preserve">plus the </w:t>
+            </w:r>
+            <w:proofErr w:type="spellStart"/>
+            <w:r>
+              <w:rPr>
+                <w:rFonts w:ascii="Times New Roman" w:eastAsia="Times New Roman" w:hAnsi="Times New Roman" w:cs="Times New Roman"/>
+                <w:sz w:val="24"/>
+                <w:szCs w:val="24"/>
+              </w:rPr>
+              <w:t>wishlist</w:t>
+            </w:r>
+            <w:proofErr w:type="spellEnd"/>
+            <w:r>
+              <w:rPr>
+                <w:rFonts w:ascii="Times New Roman" w:eastAsia="Times New Roman" w:hAnsi="Times New Roman" w:cs="Times New Roman"/>
+                <w:sz w:val="24"/>
+                <w:szCs w:val="24"/>
+              </w:rPr>
+              <w:t xml:space="preserve"> of that user</w:t>
             </w:r>
           </w:p>
           <w:p>
@@ -1841,7 +1962,7 @@
                 <w:sz w:val="24"/>
                 <w:szCs w:val="24"/>
               </w:rPr>
-              <w:t>The library’s collection can be queries based on the book’s title, the author’s name or the rating given by other users.</w:t>
+              <w:t>The library’s collection can be queries based on the book’s title, the author’s name.</w:t>
             </w:r>
           </w:p>
         </w:tc>
@@ -1901,17 +2022,16 @@
                 <w:sz w:val="24"/>
                 <w:szCs w:val="24"/>
               </w:rPr>
-              <w:t xml:space="preserve">2.6. Request a book </w:t>
-            </w:r>
-            <w:r>
-              <w:rPr>
-                <w:rFonts w:ascii="Times New Roman" w:eastAsia="Times New Roman" w:hAnsi="Times New Roman" w:cs="Times New Roman"/>
-                <w:b/>
-                <w:sz w:val="24"/>
-                <w:szCs w:val="24"/>
-              </w:rPr>
-              <w:lastRenderedPageBreak/>
-              <w:t>delivery</w:t>
+              <w:t>2.6</w:t>
+            </w:r>
+            <w:r>
+              <w:rPr>
+                <w:rFonts w:ascii="Times New Roman" w:eastAsia="Times New Roman" w:hAnsi="Times New Roman" w:cs="Times New Roman"/>
+                <w:b/>
+                <w:sz w:val="24"/>
+                <w:szCs w:val="24"/>
+              </w:rPr>
+              <w:t>. Rate/ comment a book</w:t>
             </w:r>
           </w:p>
         </w:tc>
@@ -1941,7 +2061,6 @@
                 <w:sz w:val="24"/>
                 <w:szCs w:val="24"/>
               </w:rPr>
-              <w:lastRenderedPageBreak/>
               <w:t xml:space="preserve">The </w:t>
             </w:r>
             <w:r>
@@ -1951,24 +2070,23 @@
                 <w:sz w:val="24"/>
                 <w:szCs w:val="24"/>
               </w:rPr>
-              <w:t>Regular User</w:t>
-            </w:r>
-            <w:r>
-              <w:rPr>
-                <w:rFonts w:ascii="Times New Roman" w:eastAsia="Times New Roman" w:hAnsi="Times New Roman" w:cs="Times New Roman"/>
-                <w:sz w:val="24"/>
-                <w:szCs w:val="24"/>
-              </w:rPr>
-              <w:t xml:space="preserve"> can request a book to be delivered to them at a </w:t>
-            </w:r>
-            <w:r>
-              <w:rPr>
-                <w:rFonts w:ascii="Times New Roman" w:eastAsia="Times New Roman" w:hAnsi="Times New Roman" w:cs="Times New Roman"/>
-                <w:sz w:val="24"/>
-                <w:szCs w:val="24"/>
-              </w:rPr>
-              <w:lastRenderedPageBreak/>
-              <w:t>specific location.</w:t>
+              <w:t xml:space="preserve">Regular User </w:t>
+            </w:r>
+            <w:r>
+              <w:rPr>
+                <w:rFonts w:ascii="Times New Roman" w:eastAsia="Times New Roman" w:hAnsi="Times New Roman" w:cs="Times New Roman"/>
+                <w:sz w:val="24"/>
+                <w:szCs w:val="24"/>
+              </w:rPr>
+              <w:t>can leave a comment or rating on a book</w:t>
+            </w:r>
+            <w:r>
+              <w:rPr>
+                <w:rFonts w:ascii="Times New Roman" w:eastAsia="Times New Roman" w:hAnsi="Times New Roman" w:cs="Times New Roman"/>
+                <w:sz w:val="24"/>
+                <w:szCs w:val="24"/>
+              </w:rPr>
+              <w:t>.</w:t>
             </w:r>
           </w:p>
         </w:tc>
@@ -1993,7 +2111,6 @@
                 <w:sz w:val="24"/>
                 <w:szCs w:val="24"/>
               </w:rPr>
-              <w:lastRenderedPageBreak/>
               <w:t>Regular User;</w:t>
             </w:r>
           </w:p>
@@ -2030,8 +2147,16 @@
                 <w:sz w:val="24"/>
                 <w:szCs w:val="24"/>
               </w:rPr>
-              <w:lastRenderedPageBreak/>
-              <w:t>2.7. Return a book</w:t>
+              <w:t>2.7</w:t>
+            </w:r>
+            <w:r>
+              <w:rPr>
+                <w:rFonts w:ascii="Times New Roman" w:eastAsia="Times New Roman" w:hAnsi="Times New Roman" w:cs="Times New Roman"/>
+                <w:b/>
+                <w:sz w:val="24"/>
+                <w:szCs w:val="24"/>
+              </w:rPr>
+              <w:t>. Create an event</w:t>
             </w:r>
           </w:p>
         </w:tc>
@@ -2070,15 +2195,15 @@
                 <w:sz w:val="24"/>
                 <w:szCs w:val="24"/>
               </w:rPr>
-              <w:t>Regular User</w:t>
-            </w:r>
-            <w:r>
-              <w:rPr>
-                <w:rFonts w:ascii="Times New Roman" w:eastAsia="Times New Roman" w:hAnsi="Times New Roman" w:cs="Times New Roman"/>
-                <w:sz w:val="24"/>
-                <w:szCs w:val="24"/>
-              </w:rPr>
-              <w:t xml:space="preserve"> marks a book as finished and they arrange the returning of the book via the library’s delivery service.</w:t>
+              <w:t xml:space="preserve">Librarian </w:t>
+            </w:r>
+            <w:r>
+              <w:rPr>
+                <w:rFonts w:ascii="Times New Roman" w:eastAsia="Times New Roman" w:hAnsi="Times New Roman" w:cs="Times New Roman"/>
+                <w:sz w:val="24"/>
+                <w:szCs w:val="24"/>
+              </w:rPr>
+              <w:t>can create an event by filling a form.</w:t>
             </w:r>
           </w:p>
         </w:tc>
@@ -2103,7 +2228,7 @@
                 <w:sz w:val="24"/>
                 <w:szCs w:val="24"/>
               </w:rPr>
-              <w:t>Regular User;</w:t>
+              <w:t>Librarian;</w:t>
             </w:r>
           </w:p>
         </w:tc>
@@ -2139,7 +2264,17 @@
                 <w:sz w:val="24"/>
                 <w:szCs w:val="24"/>
               </w:rPr>
-              <w:t>2.8. Rate/ comment a book</w:t>
+              <w:lastRenderedPageBreak/>
+              <w:t>2.8</w:t>
+            </w:r>
+            <w:r>
+              <w:rPr>
+                <w:rFonts w:ascii="Times New Roman" w:eastAsia="Times New Roman" w:hAnsi="Times New Roman" w:cs="Times New Roman"/>
+                <w:b/>
+                <w:sz w:val="24"/>
+                <w:szCs w:val="24"/>
+              </w:rPr>
+              <w:t>. List all events</w:t>
             </w:r>
           </w:p>
         </w:tc>
@@ -2178,15 +2313,49 @@
                 <w:sz w:val="24"/>
                 <w:szCs w:val="24"/>
               </w:rPr>
-              <w:t xml:space="preserve">Regular User </w:t>
-            </w:r>
-            <w:r>
-              <w:rPr>
-                <w:rFonts w:ascii="Times New Roman" w:eastAsia="Times New Roman" w:hAnsi="Times New Roman" w:cs="Times New Roman"/>
-                <w:sz w:val="24"/>
-                <w:szCs w:val="24"/>
-              </w:rPr>
-              <w:t>can leave a comment or rating on a book that they have read.</w:t>
+              <w:t>Regular Users</w:t>
+            </w:r>
+            <w:r>
+              <w:rPr>
+                <w:rFonts w:ascii="Times New Roman" w:eastAsia="Times New Roman" w:hAnsi="Times New Roman" w:cs="Times New Roman"/>
+                <w:sz w:val="24"/>
+                <w:szCs w:val="24"/>
+              </w:rPr>
+              <w:t xml:space="preserve"> and </w:t>
+            </w:r>
+            <w:r>
+              <w:rPr>
+                <w:rFonts w:ascii="Times New Roman" w:eastAsia="Times New Roman" w:hAnsi="Times New Roman" w:cs="Times New Roman"/>
+                <w:i/>
+                <w:sz w:val="24"/>
+                <w:szCs w:val="24"/>
+              </w:rPr>
+              <w:t>Librarians</w:t>
+            </w:r>
+            <w:r>
+              <w:rPr>
+                <w:rFonts w:ascii="Times New Roman" w:eastAsia="Times New Roman" w:hAnsi="Times New Roman" w:cs="Times New Roman"/>
+                <w:sz w:val="24"/>
+                <w:szCs w:val="24"/>
+              </w:rPr>
+              <w:t xml:space="preserve"> can see all events based on their </w:t>
+            </w:r>
+            <w:r>
+              <w:rPr>
+                <w:rFonts w:ascii="Times New Roman" w:eastAsia="Times New Roman" w:hAnsi="Times New Roman" w:cs="Times New Roman"/>
+                <w:sz w:val="24"/>
+                <w:szCs w:val="24"/>
+                <w:lang w:val="en-US"/>
+              </w:rPr>
+              <w:t>topic</w:t>
+            </w:r>
+            <w:r>
+              <w:rPr>
+                <w:rFonts w:ascii="Times New Roman" w:eastAsia="Times New Roman" w:hAnsi="Times New Roman" w:cs="Times New Roman"/>
+                <w:sz w:val="24"/>
+                <w:szCs w:val="24"/>
+              </w:rPr>
+              <w:t>.</w:t>
             </w:r>
           </w:p>
         </w:tc>
@@ -2211,7 +2380,7 @@
                 <w:sz w:val="24"/>
                 <w:szCs w:val="24"/>
               </w:rPr>
-              <w:t>Regular User;</w:t>
+              <w:t>Regular User, Librarian;</w:t>
             </w:r>
           </w:p>
         </w:tc>
@@ -2247,7 +2416,25 @@
                 <w:sz w:val="24"/>
                 <w:szCs w:val="24"/>
               </w:rPr>
-              <w:t>2.9. Create an event</w:t>
+              <w:t>2.</w:t>
+            </w:r>
+            <w:r>
+              <w:rPr>
+                <w:rFonts w:ascii="Times New Roman" w:eastAsia="Times New Roman" w:hAnsi="Times New Roman" w:cs="Times New Roman"/>
+                <w:b/>
+                <w:sz w:val="24"/>
+                <w:szCs w:val="24"/>
+              </w:rPr>
+              <w:t>9</w:t>
+            </w:r>
+            <w:r>
+              <w:rPr>
+                <w:rFonts w:ascii="Times New Roman" w:eastAsia="Times New Roman" w:hAnsi="Times New Roman" w:cs="Times New Roman"/>
+                <w:b/>
+                <w:sz w:val="24"/>
+                <w:szCs w:val="24"/>
+              </w:rPr>
+              <w:t>. View an event</w:t>
             </w:r>
           </w:p>
         </w:tc>
@@ -2286,15 +2473,32 @@
                 <w:sz w:val="24"/>
                 <w:szCs w:val="24"/>
               </w:rPr>
-              <w:t xml:space="preserve">Librarian </w:t>
-            </w:r>
-            <w:r>
-              <w:rPr>
-                <w:rFonts w:ascii="Times New Roman" w:eastAsia="Times New Roman" w:hAnsi="Times New Roman" w:cs="Times New Roman"/>
-                <w:sz w:val="24"/>
-                <w:szCs w:val="24"/>
-              </w:rPr>
-              <w:t>can create an event by filling a form.</w:t>
+              <w:t>Regular Users</w:t>
+            </w:r>
+            <w:r>
+              <w:rPr>
+                <w:rFonts w:ascii="Times New Roman" w:eastAsia="Times New Roman" w:hAnsi="Times New Roman" w:cs="Times New Roman"/>
+                <w:sz w:val="24"/>
+                <w:szCs w:val="24"/>
+              </w:rPr>
+              <w:t xml:space="preserve"> and </w:t>
+            </w:r>
+            <w:r>
+              <w:rPr>
+                <w:rFonts w:ascii="Times New Roman" w:eastAsia="Times New Roman" w:hAnsi="Times New Roman" w:cs="Times New Roman"/>
+                <w:i/>
+                <w:sz w:val="24"/>
+                <w:szCs w:val="24"/>
+              </w:rPr>
+              <w:t>Librarians</w:t>
+            </w:r>
+            <w:r>
+              <w:rPr>
+                <w:rFonts w:ascii="Times New Roman" w:eastAsia="Times New Roman" w:hAnsi="Times New Roman" w:cs="Times New Roman"/>
+                <w:sz w:val="24"/>
+                <w:szCs w:val="24"/>
+              </w:rPr>
+              <w:t xml:space="preserve"> can view details about an event.</w:t>
             </w:r>
           </w:p>
         </w:tc>
@@ -2319,7 +2523,7 @@
                 <w:sz w:val="24"/>
                 <w:szCs w:val="24"/>
               </w:rPr>
-              <w:t>Librarian;</w:t>
+              <w:t>Regular User, Librarian;</w:t>
             </w:r>
           </w:p>
         </w:tc>
@@ -2355,7 +2559,16 @@
                 <w:sz w:val="24"/>
                 <w:szCs w:val="24"/>
               </w:rPr>
-              <w:t>2.10. List all events</w:t>
+              <w:t>2.10</w:t>
+            </w:r>
+            <w:r>
+              <w:rPr>
+                <w:rFonts w:ascii="Times New Roman" w:eastAsia="Times New Roman" w:hAnsi="Times New Roman" w:cs="Times New Roman"/>
+                <w:b/>
+                <w:sz w:val="24"/>
+                <w:szCs w:val="24"/>
+              </w:rPr>
+              <w:t>. Participate in an event</w:t>
             </w:r>
           </w:p>
         </w:tc>
@@ -2394,32 +2607,15 @@
                 <w:sz w:val="24"/>
                 <w:szCs w:val="24"/>
               </w:rPr>
-              <w:t>Regular Users</w:t>
-            </w:r>
-            <w:r>
-              <w:rPr>
-                <w:rFonts w:ascii="Times New Roman" w:eastAsia="Times New Roman" w:hAnsi="Times New Roman" w:cs="Times New Roman"/>
-                <w:sz w:val="24"/>
-                <w:szCs w:val="24"/>
-              </w:rPr>
-              <w:t xml:space="preserve"> and </w:t>
-            </w:r>
-            <w:r>
-              <w:rPr>
-                <w:rFonts w:ascii="Times New Roman" w:eastAsia="Times New Roman" w:hAnsi="Times New Roman" w:cs="Times New Roman"/>
-                <w:i/>
-                <w:sz w:val="24"/>
-                <w:szCs w:val="24"/>
-              </w:rPr>
-              <w:t>Librarians</w:t>
-            </w:r>
-            <w:r>
-              <w:rPr>
-                <w:rFonts w:ascii="Times New Roman" w:eastAsia="Times New Roman" w:hAnsi="Times New Roman" w:cs="Times New Roman"/>
-                <w:sz w:val="24"/>
-                <w:szCs w:val="24"/>
-              </w:rPr>
-              <w:t xml:space="preserve"> can see all events based on their start date, location and special guests.</w:t>
+              <w:t xml:space="preserve">Regular Users </w:t>
+            </w:r>
+            <w:r>
+              <w:rPr>
+                <w:rFonts w:ascii="Times New Roman" w:eastAsia="Times New Roman" w:hAnsi="Times New Roman" w:cs="Times New Roman"/>
+                <w:sz w:val="24"/>
+                <w:szCs w:val="24"/>
+              </w:rPr>
+              <w:t>mark themselves as participants in an event.</w:t>
             </w:r>
           </w:p>
         </w:tc>
@@ -2444,7 +2640,7 @@
                 <w:sz w:val="24"/>
                 <w:szCs w:val="24"/>
               </w:rPr>
-              <w:t>Regular User, Librarian;</w:t>
+              <w:t>Regular User;</w:t>
             </w:r>
           </w:p>
         </w:tc>
@@ -2480,7 +2676,25 @@
                 <w:sz w:val="24"/>
                 <w:szCs w:val="24"/>
               </w:rPr>
-              <w:t>2.11. View an event</w:t>
+              <w:t>2.</w:t>
+            </w:r>
+            <w:r>
+              <w:rPr>
+                <w:rFonts w:ascii="Times New Roman" w:eastAsia="Times New Roman" w:hAnsi="Times New Roman" w:cs="Times New Roman"/>
+                <w:b/>
+                <w:sz w:val="24"/>
+                <w:szCs w:val="24"/>
+              </w:rPr>
+              <w:t>11</w:t>
+            </w:r>
+            <w:r>
+              <w:rPr>
+                <w:rFonts w:ascii="Times New Roman" w:eastAsia="Times New Roman" w:hAnsi="Times New Roman" w:cs="Times New Roman"/>
+                <w:b/>
+                <w:sz w:val="24"/>
+                <w:szCs w:val="24"/>
+              </w:rPr>
+              <w:t>. Cancel an event</w:t>
             </w:r>
           </w:p>
         </w:tc>
@@ -2519,32 +2733,15 @@
                 <w:sz w:val="24"/>
                 <w:szCs w:val="24"/>
               </w:rPr>
-              <w:t>Regular Users</w:t>
-            </w:r>
-            <w:r>
-              <w:rPr>
-                <w:rFonts w:ascii="Times New Roman" w:eastAsia="Times New Roman" w:hAnsi="Times New Roman" w:cs="Times New Roman"/>
-                <w:sz w:val="24"/>
-                <w:szCs w:val="24"/>
-              </w:rPr>
-              <w:t xml:space="preserve"> and </w:t>
-            </w:r>
-            <w:r>
-              <w:rPr>
-                <w:rFonts w:ascii="Times New Roman" w:eastAsia="Times New Roman" w:hAnsi="Times New Roman" w:cs="Times New Roman"/>
-                <w:i/>
-                <w:sz w:val="24"/>
-                <w:szCs w:val="24"/>
-              </w:rPr>
-              <w:t>Librarians</w:t>
-            </w:r>
-            <w:r>
-              <w:rPr>
-                <w:rFonts w:ascii="Times New Roman" w:eastAsia="Times New Roman" w:hAnsi="Times New Roman" w:cs="Times New Roman"/>
-                <w:sz w:val="24"/>
-                <w:szCs w:val="24"/>
-              </w:rPr>
-              <w:t xml:space="preserve"> can view details about an event.</w:t>
+              <w:t>Librarian</w:t>
+            </w:r>
+            <w:r>
+              <w:rPr>
+                <w:rFonts w:ascii="Times New Roman" w:eastAsia="Times New Roman" w:hAnsi="Times New Roman" w:cs="Times New Roman"/>
+                <w:sz w:val="24"/>
+                <w:szCs w:val="24"/>
+              </w:rPr>
+              <w:t xml:space="preserve"> can cancel an event due to unpredicted circumstances. </w:t>
             </w:r>
           </w:p>
         </w:tc>
@@ -2569,7 +2766,7 @@
                 <w:sz w:val="24"/>
                 <w:szCs w:val="24"/>
               </w:rPr>
-              <w:t>Regular User, Librarian;</w:t>
+              <w:t>Librarian;</w:t>
             </w:r>
           </w:p>
         </w:tc>
@@ -2605,7 +2802,25 @@
                 <w:sz w:val="24"/>
                 <w:szCs w:val="24"/>
               </w:rPr>
-              <w:t>2.12. Participate in an event</w:t>
+              <w:t>2.</w:t>
+            </w:r>
+            <w:r>
+              <w:rPr>
+                <w:rFonts w:ascii="Times New Roman" w:eastAsia="Times New Roman" w:hAnsi="Times New Roman" w:cs="Times New Roman"/>
+                <w:b/>
+                <w:sz w:val="24"/>
+                <w:szCs w:val="24"/>
+              </w:rPr>
+              <w:t>12</w:t>
+            </w:r>
+            <w:r>
+              <w:rPr>
+                <w:rFonts w:ascii="Times New Roman" w:eastAsia="Times New Roman" w:hAnsi="Times New Roman" w:cs="Times New Roman"/>
+                <w:b/>
+                <w:sz w:val="24"/>
+                <w:szCs w:val="24"/>
+              </w:rPr>
+              <w:t>. Create a club</w:t>
             </w:r>
           </w:p>
         </w:tc>
@@ -2644,15 +2859,15 @@
                 <w:sz w:val="24"/>
                 <w:szCs w:val="24"/>
               </w:rPr>
-              <w:t xml:space="preserve">Regular Users </w:t>
-            </w:r>
-            <w:r>
-              <w:rPr>
-                <w:rFonts w:ascii="Times New Roman" w:eastAsia="Times New Roman" w:hAnsi="Times New Roman" w:cs="Times New Roman"/>
-                <w:sz w:val="24"/>
-                <w:szCs w:val="24"/>
-              </w:rPr>
-              <w:t>mark themselves as participants in an event.</w:t>
+              <w:t>Regular Users</w:t>
+            </w:r>
+            <w:r>
+              <w:rPr>
+                <w:rFonts w:ascii="Times New Roman" w:eastAsia="Times New Roman" w:hAnsi="Times New Roman" w:cs="Times New Roman"/>
+                <w:sz w:val="24"/>
+                <w:szCs w:val="24"/>
+              </w:rPr>
+              <w:t xml:space="preserve"> can create a club by filling a form.</w:t>
             </w:r>
           </w:p>
         </w:tc>
@@ -2713,7 +2928,25 @@
                 <w:sz w:val="24"/>
                 <w:szCs w:val="24"/>
               </w:rPr>
-              <w:t>2.13. Cancel an event</w:t>
+              <w:t>2.</w:t>
+            </w:r>
+            <w:r>
+              <w:rPr>
+                <w:rFonts w:ascii="Times New Roman" w:eastAsia="Times New Roman" w:hAnsi="Times New Roman" w:cs="Times New Roman"/>
+                <w:b/>
+                <w:sz w:val="24"/>
+                <w:szCs w:val="24"/>
+              </w:rPr>
+              <w:t>13</w:t>
+            </w:r>
+            <w:r>
+              <w:rPr>
+                <w:rFonts w:ascii="Times New Roman" w:eastAsia="Times New Roman" w:hAnsi="Times New Roman" w:cs="Times New Roman"/>
+                <w:b/>
+                <w:sz w:val="24"/>
+                <w:szCs w:val="24"/>
+              </w:rPr>
+              <w:t>. Search clubs</w:t>
             </w:r>
           </w:p>
         </w:tc>
@@ -2723,6 +2956,13 @@
           </w:tcPr>
           <w:p>
             <w:pPr>
+              <w:pBdr>
+                <w:top w:val="nil"/>
+                <w:left w:val="nil"/>
+                <w:bottom w:val="nil"/>
+                <w:right w:val="nil"/>
+                <w:between w:val="nil"/>
+              </w:pBdr>
               <w:spacing w:after="240"/>
               <w:rPr>
                 <w:rFonts w:ascii="Times New Roman" w:eastAsia="Times New Roman" w:hAnsi="Times New Roman" w:cs="Times New Roman"/>
@@ -2745,57 +2985,32 @@
                 <w:sz w:val="24"/>
                 <w:szCs w:val="24"/>
               </w:rPr>
-              <w:t>Regular Users</w:t>
-            </w:r>
-            <w:r>
-              <w:rPr>
-                <w:rFonts w:ascii="Times New Roman" w:eastAsia="Times New Roman" w:hAnsi="Times New Roman" w:cs="Times New Roman"/>
-                <w:sz w:val="24"/>
-                <w:szCs w:val="24"/>
-              </w:rPr>
-              <w:t xml:space="preserve"> that are participants in that event get an email that the event has been canceled.</w:t>
-            </w:r>
-          </w:p>
-          <w:p>
-            <w:pPr>
-              <w:pBdr>
-                <w:top w:val="nil"/>
-                <w:left w:val="nil"/>
-                <w:bottom w:val="nil"/>
-                <w:right w:val="nil"/>
-                <w:between w:val="nil"/>
-              </w:pBdr>
-              <w:spacing w:after="240"/>
-              <w:rPr>
-                <w:rFonts w:ascii="Times New Roman" w:eastAsia="Times New Roman" w:hAnsi="Times New Roman" w:cs="Times New Roman"/>
-                <w:sz w:val="24"/>
-                <w:szCs w:val="24"/>
-              </w:rPr>
-            </w:pPr>
-            <w:r>
-              <w:rPr>
-                <w:rFonts w:ascii="Times New Roman" w:eastAsia="Times New Roman" w:hAnsi="Times New Roman" w:cs="Times New Roman"/>
-                <w:sz w:val="24"/>
-                <w:szCs w:val="24"/>
-              </w:rPr>
-              <w:t xml:space="preserve">The </w:t>
-            </w:r>
-            <w:r>
-              <w:rPr>
-                <w:rFonts w:ascii="Times New Roman" w:eastAsia="Times New Roman" w:hAnsi="Times New Roman" w:cs="Times New Roman"/>
-                <w:i/>
-                <w:sz w:val="24"/>
-                <w:szCs w:val="24"/>
-              </w:rPr>
-              <w:t>Librarian</w:t>
-            </w:r>
-            <w:r>
-              <w:rPr>
-                <w:rFonts w:ascii="Times New Roman" w:eastAsia="Times New Roman" w:hAnsi="Times New Roman" w:cs="Times New Roman"/>
-                <w:sz w:val="24"/>
-                <w:szCs w:val="24"/>
-              </w:rPr>
-              <w:t xml:space="preserve"> can cancel an event due to unpredicted circumstances. </w:t>
+              <w:t xml:space="preserve">Regular Users </w:t>
+            </w:r>
+            <w:r>
+              <w:rPr>
+                <w:rFonts w:ascii="Times New Roman" w:eastAsia="Times New Roman" w:hAnsi="Times New Roman" w:cs="Times New Roman"/>
+                <w:sz w:val="24"/>
+                <w:szCs w:val="24"/>
+              </w:rPr>
+              <w:t xml:space="preserve">and </w:t>
+            </w:r>
+            <w:r>
+              <w:rPr>
+                <w:rFonts w:ascii="Times New Roman" w:eastAsia="Times New Roman" w:hAnsi="Times New Roman" w:cs="Times New Roman"/>
+                <w:i/>
+                <w:sz w:val="24"/>
+                <w:szCs w:val="24"/>
+              </w:rPr>
+              <w:t xml:space="preserve">Librarians </w:t>
+            </w:r>
+            <w:r>
+              <w:rPr>
+                <w:rFonts w:ascii="Times New Roman" w:eastAsia="Times New Roman" w:hAnsi="Times New Roman" w:cs="Times New Roman"/>
+                <w:sz w:val="24"/>
+                <w:szCs w:val="24"/>
+              </w:rPr>
+              <w:t>can search clubs based on their name and topic.</w:t>
             </w:r>
           </w:p>
         </w:tc>
@@ -2856,7 +3071,25 @@
                 <w:sz w:val="24"/>
                 <w:szCs w:val="24"/>
               </w:rPr>
-              <w:t>2.14. Create a club</w:t>
+              <w:t>2.</w:t>
+            </w:r>
+            <w:r>
+              <w:rPr>
+                <w:rFonts w:ascii="Times New Roman" w:eastAsia="Times New Roman" w:hAnsi="Times New Roman" w:cs="Times New Roman"/>
+                <w:b/>
+                <w:sz w:val="24"/>
+                <w:szCs w:val="24"/>
+              </w:rPr>
+              <w:t>14</w:t>
+            </w:r>
+            <w:r>
+              <w:rPr>
+                <w:rFonts w:ascii="Times New Roman" w:eastAsia="Times New Roman" w:hAnsi="Times New Roman" w:cs="Times New Roman"/>
+                <w:b/>
+                <w:sz w:val="24"/>
+                <w:szCs w:val="24"/>
+              </w:rPr>
+              <w:t>. Join a club</w:t>
             </w:r>
           </w:p>
         </w:tc>
@@ -2886,24 +3119,51 @@
                 <w:sz w:val="24"/>
                 <w:szCs w:val="24"/>
               </w:rPr>
-              <w:t xml:space="preserve">The </w:t>
-            </w:r>
-            <w:r>
-              <w:rPr>
-                <w:rFonts w:ascii="Times New Roman" w:eastAsia="Times New Roman" w:hAnsi="Times New Roman" w:cs="Times New Roman"/>
-                <w:i/>
-                <w:sz w:val="24"/>
-                <w:szCs w:val="24"/>
-              </w:rPr>
-              <w:t>Regular Users</w:t>
-            </w:r>
-            <w:r>
-              <w:rPr>
-                <w:rFonts w:ascii="Times New Roman" w:eastAsia="Times New Roman" w:hAnsi="Times New Roman" w:cs="Times New Roman"/>
-                <w:sz w:val="24"/>
-                <w:szCs w:val="24"/>
-              </w:rPr>
-              <w:t xml:space="preserve"> can create a club by filling a form.</w:t>
+              <w:t xml:space="preserve">A </w:t>
+            </w:r>
+            <w:r>
+              <w:rPr>
+                <w:rFonts w:ascii="Times New Roman" w:eastAsia="Times New Roman" w:hAnsi="Times New Roman" w:cs="Times New Roman"/>
+                <w:i/>
+                <w:sz w:val="24"/>
+                <w:szCs w:val="24"/>
+              </w:rPr>
+              <w:t>Regular User</w:t>
+            </w:r>
+            <w:r>
+              <w:rPr>
+                <w:rFonts w:ascii="Times New Roman" w:eastAsia="Times New Roman" w:hAnsi="Times New Roman" w:cs="Times New Roman"/>
+                <w:sz w:val="24"/>
+                <w:szCs w:val="24"/>
+              </w:rPr>
+              <w:t xml:space="preserve"> can join a club, which allows them to see the other members of </w:t>
+            </w:r>
+            <w:proofErr w:type="spellStart"/>
+            <w:r>
+              <w:rPr>
+                <w:rFonts w:ascii="Times New Roman" w:eastAsia="Times New Roman" w:hAnsi="Times New Roman" w:cs="Times New Roman"/>
+                <w:sz w:val="24"/>
+                <w:szCs w:val="24"/>
+              </w:rPr>
+              <w:t>th</w:t>
+            </w:r>
+            <w:proofErr w:type="spellEnd"/>
+            <w:r>
+              <w:rPr>
+                <w:rFonts w:ascii="Times New Roman" w:eastAsia="Times New Roman" w:hAnsi="Times New Roman" w:cs="Times New Roman"/>
+                <w:sz w:val="24"/>
+                <w:szCs w:val="24"/>
+                <w:lang w:val="en-US"/>
+              </w:rPr>
+              <w:t>at</w:t>
+            </w:r>
+            <w:r>
+              <w:rPr>
+                <w:rFonts w:ascii="Times New Roman" w:eastAsia="Times New Roman" w:hAnsi="Times New Roman" w:cs="Times New Roman"/>
+                <w:sz w:val="24"/>
+                <w:szCs w:val="24"/>
+              </w:rPr>
+              <w:t xml:space="preserve"> club.</w:t>
             </w:r>
           </w:p>
         </w:tc>
@@ -2964,7 +3224,25 @@
                 <w:sz w:val="24"/>
                 <w:szCs w:val="24"/>
               </w:rPr>
-              <w:t>2.15. Search clubs</w:t>
+              <w:t>2.</w:t>
+            </w:r>
+            <w:r>
+              <w:rPr>
+                <w:rFonts w:ascii="Times New Roman" w:eastAsia="Times New Roman" w:hAnsi="Times New Roman" w:cs="Times New Roman"/>
+                <w:b/>
+                <w:sz w:val="24"/>
+                <w:szCs w:val="24"/>
+              </w:rPr>
+              <w:t>15</w:t>
+            </w:r>
+            <w:r>
+              <w:rPr>
+                <w:rFonts w:ascii="Times New Roman" w:eastAsia="Times New Roman" w:hAnsi="Times New Roman" w:cs="Times New Roman"/>
+                <w:b/>
+                <w:sz w:val="24"/>
+                <w:szCs w:val="24"/>
+              </w:rPr>
+              <w:t>. View a club that you have already joined</w:t>
             </w:r>
           </w:p>
         </w:tc>
@@ -3003,32 +3281,31 @@
                 <w:sz w:val="24"/>
                 <w:szCs w:val="24"/>
               </w:rPr>
-              <w:t xml:space="preserve">Regular Users </w:t>
-            </w:r>
-            <w:r>
-              <w:rPr>
-                <w:rFonts w:ascii="Times New Roman" w:eastAsia="Times New Roman" w:hAnsi="Times New Roman" w:cs="Times New Roman"/>
-                <w:sz w:val="24"/>
-                <w:szCs w:val="24"/>
-              </w:rPr>
-              <w:t xml:space="preserve">and </w:t>
-            </w:r>
-            <w:r>
-              <w:rPr>
-                <w:rFonts w:ascii="Times New Roman" w:eastAsia="Times New Roman" w:hAnsi="Times New Roman" w:cs="Times New Roman"/>
-                <w:i/>
-                <w:sz w:val="24"/>
-                <w:szCs w:val="24"/>
-              </w:rPr>
-              <w:t xml:space="preserve">Librarians </w:t>
-            </w:r>
-            <w:r>
-              <w:rPr>
-                <w:rFonts w:ascii="Times New Roman" w:eastAsia="Times New Roman" w:hAnsi="Times New Roman" w:cs="Times New Roman"/>
-                <w:sz w:val="24"/>
-                <w:szCs w:val="24"/>
-              </w:rPr>
-              <w:t>can search clubs based on their name and topic.</w:t>
+              <w:t>Regular User</w:t>
+            </w:r>
+            <w:r>
+              <w:rPr>
+                <w:rFonts w:ascii="Times New Roman" w:eastAsia="Times New Roman" w:hAnsi="Times New Roman" w:cs="Times New Roman"/>
+                <w:sz w:val="24"/>
+                <w:szCs w:val="24"/>
+              </w:rPr>
+              <w:t xml:space="preserve"> can see the members</w:t>
+            </w:r>
+            <w:r>
+              <w:rPr>
+                <w:rFonts w:ascii="Times New Roman" w:eastAsia="Times New Roman" w:hAnsi="Times New Roman" w:cs="Times New Roman"/>
+                <w:sz w:val="24"/>
+                <w:szCs w:val="24"/>
+              </w:rPr>
+              <w:t xml:space="preserve"> of the club</w:t>
+            </w:r>
+            <w:r>
+              <w:rPr>
+                <w:rFonts w:ascii="Times New Roman" w:eastAsia="Times New Roman" w:hAnsi="Times New Roman" w:cs="Times New Roman"/>
+                <w:sz w:val="24"/>
+                <w:szCs w:val="24"/>
+              </w:rPr>
+              <w:t>.</w:t>
             </w:r>
           </w:p>
         </w:tc>
@@ -3053,7 +3330,7 @@
                 <w:sz w:val="24"/>
                 <w:szCs w:val="24"/>
               </w:rPr>
-              <w:t>Regular User, Librarian;</w:t>
+              <w:t>Regular User;</w:t>
             </w:r>
           </w:p>
         </w:tc>
@@ -3089,7 +3366,25 @@
                 <w:sz w:val="24"/>
                 <w:szCs w:val="24"/>
               </w:rPr>
-              <w:t>2.16. Join a club</w:t>
+              <w:t>2.</w:t>
+            </w:r>
+            <w:r>
+              <w:rPr>
+                <w:rFonts w:ascii="Times New Roman" w:eastAsia="Times New Roman" w:hAnsi="Times New Roman" w:cs="Times New Roman"/>
+                <w:b/>
+                <w:sz w:val="24"/>
+                <w:szCs w:val="24"/>
+              </w:rPr>
+              <w:t>16</w:t>
+            </w:r>
+            <w:r>
+              <w:rPr>
+                <w:rFonts w:ascii="Times New Roman" w:eastAsia="Times New Roman" w:hAnsi="Times New Roman" w:cs="Times New Roman"/>
+                <w:b/>
+                <w:sz w:val="24"/>
+                <w:szCs w:val="24"/>
+              </w:rPr>
+              <w:t>. Manage a club</w:t>
             </w:r>
           </w:p>
         </w:tc>
@@ -3119,33 +3414,41 @@
                 <w:sz w:val="24"/>
                 <w:szCs w:val="24"/>
               </w:rPr>
-              <w:t xml:space="preserve">A </w:t>
-            </w:r>
-            <w:r>
-              <w:rPr>
-                <w:rFonts w:ascii="Times New Roman" w:eastAsia="Times New Roman" w:hAnsi="Times New Roman" w:cs="Times New Roman"/>
-                <w:i/>
-                <w:sz w:val="24"/>
-                <w:szCs w:val="24"/>
-              </w:rPr>
-              <w:t>Regular User</w:t>
-            </w:r>
-            <w:r>
-              <w:rPr>
-                <w:rFonts w:ascii="Times New Roman" w:eastAsia="Times New Roman" w:hAnsi="Times New Roman" w:cs="Times New Roman"/>
-                <w:sz w:val="24"/>
-                <w:szCs w:val="24"/>
-              </w:rPr>
-              <w:t xml:space="preserve"> can join a club, which allows them to see the </w:t>
-            </w:r>
-            <w:r>
-              <w:rPr>
-                <w:rFonts w:ascii="Times New Roman" w:eastAsia="Times New Roman" w:hAnsi="Times New Roman" w:cs="Times New Roman"/>
-                <w:sz w:val="24"/>
-                <w:szCs w:val="24"/>
-              </w:rPr>
-              <w:lastRenderedPageBreak/>
-              <w:t>other members and the schedule of the club’s meetings.</w:t>
+              <w:t xml:space="preserve">The </w:t>
+            </w:r>
+            <w:r>
+              <w:rPr>
+                <w:rFonts w:ascii="Times New Roman" w:eastAsia="Times New Roman" w:hAnsi="Times New Roman" w:cs="Times New Roman"/>
+                <w:i/>
+                <w:sz w:val="24"/>
+                <w:szCs w:val="24"/>
+              </w:rPr>
+              <w:t xml:space="preserve">Regular User </w:t>
+            </w:r>
+            <w:r>
+              <w:rPr>
+                <w:rFonts w:ascii="Times New Roman" w:eastAsia="Times New Roman" w:hAnsi="Times New Roman" w:cs="Times New Roman"/>
+                <w:sz w:val="24"/>
+                <w:szCs w:val="24"/>
+              </w:rPr>
+              <w:t xml:space="preserve">that created the club and the </w:t>
+            </w:r>
+            <w:r>
+              <w:rPr>
+                <w:rFonts w:ascii="Times New Roman" w:eastAsia="Times New Roman" w:hAnsi="Times New Roman" w:cs="Times New Roman"/>
+                <w:i/>
+                <w:sz w:val="24"/>
+                <w:szCs w:val="24"/>
+              </w:rPr>
+              <w:t>Librarian</w:t>
+            </w:r>
+            <w:r>
+              <w:rPr>
+                <w:rFonts w:ascii="Times New Roman" w:eastAsia="Times New Roman" w:hAnsi="Times New Roman" w:cs="Times New Roman"/>
+                <w:sz w:val="24"/>
+                <w:szCs w:val="24"/>
+              </w:rPr>
+              <w:t xml:space="preserve"> can delete it.</w:t>
             </w:r>
           </w:p>
         </w:tc>
@@ -3170,8 +3473,7 @@
                 <w:sz w:val="24"/>
                 <w:szCs w:val="24"/>
               </w:rPr>
-              <w:lastRenderedPageBreak/>
-              <w:t>Regular User;</w:t>
+              <w:t>Regular User - creator of the club; Librarian;</w:t>
             </w:r>
           </w:p>
         </w:tc>
@@ -3207,9 +3509,37 @@
                 <w:sz w:val="24"/>
                 <w:szCs w:val="24"/>
               </w:rPr>
-              <w:lastRenderedPageBreak/>
-              <w:t>2.17. View a club that you have already joined</w:t>
-            </w:r>
+              <w:t>2.</w:t>
+            </w:r>
+            <w:r>
+              <w:rPr>
+                <w:rFonts w:ascii="Times New Roman" w:eastAsia="Times New Roman" w:hAnsi="Times New Roman" w:cs="Times New Roman"/>
+                <w:b/>
+                <w:sz w:val="24"/>
+                <w:szCs w:val="24"/>
+              </w:rPr>
+              <w:t>17</w:t>
+            </w:r>
+            <w:r>
+              <w:rPr>
+                <w:rFonts w:ascii="Times New Roman" w:eastAsia="Times New Roman" w:hAnsi="Times New Roman" w:cs="Times New Roman"/>
+                <w:b/>
+                <w:sz w:val="24"/>
+                <w:szCs w:val="24"/>
+              </w:rPr>
+              <w:t xml:space="preserve">. Update your </w:t>
+            </w:r>
+            <w:proofErr w:type="spellStart"/>
+            <w:r>
+              <w:rPr>
+                <w:rFonts w:ascii="Times New Roman" w:eastAsia="Times New Roman" w:hAnsi="Times New Roman" w:cs="Times New Roman"/>
+                <w:b/>
+                <w:sz w:val="24"/>
+                <w:szCs w:val="24"/>
+              </w:rPr>
+              <w:t>wishlist</w:t>
+            </w:r>
+            <w:proofErr w:type="spellEnd"/>
           </w:p>
         </w:tc>
         <w:tc>
@@ -3255,7 +3585,25 @@
                 <w:sz w:val="24"/>
                 <w:szCs w:val="24"/>
               </w:rPr>
-              <w:t xml:space="preserve"> can see the club’s schedule and members.</w:t>
+              <w:t xml:space="preserve"> can add or delete books to their own </w:t>
+            </w:r>
+            <w:proofErr w:type="spellStart"/>
+            <w:r>
+              <w:rPr>
+                <w:rFonts w:ascii="Times New Roman" w:eastAsia="Times New Roman" w:hAnsi="Times New Roman" w:cs="Times New Roman"/>
+                <w:sz w:val="24"/>
+                <w:szCs w:val="24"/>
+              </w:rPr>
+              <w:t>wishlist</w:t>
+            </w:r>
+            <w:proofErr w:type="spellEnd"/>
+            <w:r>
+              <w:rPr>
+                <w:rFonts w:ascii="Times New Roman" w:eastAsia="Times New Roman" w:hAnsi="Times New Roman" w:cs="Times New Roman"/>
+                <w:sz w:val="24"/>
+                <w:szCs w:val="24"/>
+              </w:rPr>
+              <w:t>.</w:t>
             </w:r>
           </w:p>
         </w:tc>
@@ -3316,7 +3664,25 @@
                 <w:sz w:val="24"/>
                 <w:szCs w:val="24"/>
               </w:rPr>
-              <w:t>2.18. Manage a club</w:t>
+              <w:t>2.</w:t>
+            </w:r>
+            <w:r>
+              <w:rPr>
+                <w:rFonts w:ascii="Times New Roman" w:eastAsia="Times New Roman" w:hAnsi="Times New Roman" w:cs="Times New Roman"/>
+                <w:b/>
+                <w:sz w:val="24"/>
+                <w:szCs w:val="24"/>
+              </w:rPr>
+              <w:t>18</w:t>
+            </w:r>
+            <w:r>
+              <w:rPr>
+                <w:rFonts w:ascii="Times New Roman" w:eastAsia="Times New Roman" w:hAnsi="Times New Roman" w:cs="Times New Roman"/>
+                <w:b/>
+                <w:sz w:val="24"/>
+                <w:szCs w:val="24"/>
+              </w:rPr>
+              <w:t>. Create a poll for adding new books</w:t>
             </w:r>
           </w:p>
         </w:tc>
@@ -3355,23 +3721,6 @@
                 <w:sz w:val="24"/>
                 <w:szCs w:val="24"/>
               </w:rPr>
-              <w:t xml:space="preserve">Regular User </w:t>
-            </w:r>
-            <w:r>
-              <w:rPr>
-                <w:rFonts w:ascii="Times New Roman" w:eastAsia="Times New Roman" w:hAnsi="Times New Roman" w:cs="Times New Roman"/>
-                <w:sz w:val="24"/>
-                <w:szCs w:val="24"/>
-              </w:rPr>
-              <w:t xml:space="preserve">that created the club and the </w:t>
-            </w:r>
-            <w:r>
-              <w:rPr>
-                <w:rFonts w:ascii="Times New Roman" w:eastAsia="Times New Roman" w:hAnsi="Times New Roman" w:cs="Times New Roman"/>
-                <w:i/>
-                <w:sz w:val="24"/>
-                <w:szCs w:val="24"/>
-              </w:rPr>
               <w:t>Librarian</w:t>
             </w:r>
             <w:r>
@@ -3380,7 +3729,34 @@
                 <w:sz w:val="24"/>
                 <w:szCs w:val="24"/>
               </w:rPr>
-              <w:t xml:space="preserve"> can delete it, update its schedule or remove some of its members.</w:t>
+              <w:t xml:space="preserve"> can create a poll of the 10 most requested books from the users’ </w:t>
+            </w:r>
+            <w:proofErr w:type="spellStart"/>
+            <w:r>
+              <w:rPr>
+                <w:rFonts w:ascii="Times New Roman" w:eastAsia="Times New Roman" w:hAnsi="Times New Roman" w:cs="Times New Roman"/>
+                <w:sz w:val="24"/>
+                <w:szCs w:val="24"/>
+              </w:rPr>
+              <w:t>wishlists</w:t>
+            </w:r>
+            <w:proofErr w:type="spellEnd"/>
+            <w:r>
+              <w:rPr>
+                <w:rFonts w:ascii="Times New Roman" w:eastAsia="Times New Roman" w:hAnsi="Times New Roman" w:cs="Times New Roman"/>
+                <w:sz w:val="24"/>
+                <w:szCs w:val="24"/>
+              </w:rPr>
+              <w:t xml:space="preserve">. The 5 books with the most votes will </w:t>
+            </w:r>
+            <w:r>
+              <w:rPr>
+                <w:rFonts w:ascii="Times New Roman" w:eastAsia="Times New Roman" w:hAnsi="Times New Roman" w:cs="Times New Roman"/>
+                <w:sz w:val="24"/>
+                <w:szCs w:val="24"/>
+              </w:rPr>
+              <w:lastRenderedPageBreak/>
+              <w:t>be added to the library’s collection.</w:t>
             </w:r>
           </w:p>
         </w:tc>
@@ -3405,7 +3781,8 @@
                 <w:sz w:val="24"/>
                 <w:szCs w:val="24"/>
               </w:rPr>
-              <w:t>Regular User - creator of the club; Librarian;</w:t>
+              <w:lastRenderedPageBreak/>
+              <w:t>Librarian;</w:t>
             </w:r>
           </w:p>
         </w:tc>
@@ -3441,7 +3818,26 @@
                 <w:sz w:val="24"/>
                 <w:szCs w:val="24"/>
               </w:rPr>
-              <w:t>2.19. Update your wishlist</w:t>
+              <w:lastRenderedPageBreak/>
+              <w:t>2.</w:t>
+            </w:r>
+            <w:r>
+              <w:rPr>
+                <w:rFonts w:ascii="Times New Roman" w:eastAsia="Times New Roman" w:hAnsi="Times New Roman" w:cs="Times New Roman"/>
+                <w:b/>
+                <w:sz w:val="24"/>
+                <w:szCs w:val="24"/>
+              </w:rPr>
+              <w:t>19</w:t>
+            </w:r>
+            <w:r>
+              <w:rPr>
+                <w:rFonts w:ascii="Times New Roman" w:eastAsia="Times New Roman" w:hAnsi="Times New Roman" w:cs="Times New Roman"/>
+                <w:b/>
+                <w:sz w:val="24"/>
+                <w:szCs w:val="24"/>
+              </w:rPr>
+              <w:t>. Vote in the ongoing poll</w:t>
             </w:r>
           </w:p>
         </w:tc>
@@ -3480,15 +3876,63 @@
                 <w:sz w:val="24"/>
                 <w:szCs w:val="24"/>
               </w:rPr>
-              <w:t>Regular User</w:t>
-            </w:r>
-            <w:r>
-              <w:rPr>
-                <w:rFonts w:ascii="Times New Roman" w:eastAsia="Times New Roman" w:hAnsi="Times New Roman" w:cs="Times New Roman"/>
-                <w:sz w:val="24"/>
-                <w:szCs w:val="24"/>
-              </w:rPr>
-              <w:t xml:space="preserve"> can add or delete books to their own wishlist.</w:t>
+              <w:t xml:space="preserve">Regular User </w:t>
+            </w:r>
+            <w:r>
+              <w:rPr>
+                <w:rFonts w:ascii="Times New Roman" w:eastAsia="Times New Roman" w:hAnsi="Times New Roman" w:cs="Times New Roman"/>
+                <w:sz w:val="24"/>
+                <w:szCs w:val="24"/>
+              </w:rPr>
+              <w:t xml:space="preserve">can vote </w:t>
+            </w:r>
+            <w:r>
+              <w:rPr>
+                <w:rFonts w:ascii="Times New Roman" w:eastAsia="Times New Roman" w:hAnsi="Times New Roman" w:cs="Times New Roman"/>
+                <w:sz w:val="24"/>
+                <w:szCs w:val="24"/>
+              </w:rPr>
+              <w:t xml:space="preserve">only </w:t>
+            </w:r>
+            <w:r>
+              <w:rPr>
+                <w:rFonts w:ascii="Times New Roman" w:eastAsia="Times New Roman" w:hAnsi="Times New Roman" w:cs="Times New Roman"/>
+                <w:sz w:val="24"/>
+                <w:szCs w:val="24"/>
+              </w:rPr>
+              <w:t xml:space="preserve">for </w:t>
+            </w:r>
+            <w:r>
+              <w:rPr>
+                <w:rFonts w:ascii="Times New Roman" w:eastAsia="Times New Roman" w:hAnsi="Times New Roman" w:cs="Times New Roman"/>
+                <w:sz w:val="24"/>
+                <w:szCs w:val="24"/>
+              </w:rPr>
+              <w:t>1</w:t>
+            </w:r>
+            <w:r>
+              <w:rPr>
+                <w:rFonts w:ascii="Times New Roman" w:eastAsia="Times New Roman" w:hAnsi="Times New Roman" w:cs="Times New Roman"/>
+                <w:sz w:val="24"/>
+                <w:szCs w:val="24"/>
+              </w:rPr>
+              <w:t xml:space="preserve"> </w:t>
+            </w:r>
+            <w:r>
+              <w:rPr>
+                <w:rFonts w:ascii="Times New Roman" w:eastAsia="Times New Roman" w:hAnsi="Times New Roman" w:cs="Times New Roman"/>
+                <w:sz w:val="24"/>
+                <w:szCs w:val="24"/>
+              </w:rPr>
+              <w:t>book</w:t>
+            </w:r>
+            <w:r>
+              <w:rPr>
+                <w:rFonts w:ascii="Times New Roman" w:eastAsia="Times New Roman" w:hAnsi="Times New Roman" w:cs="Times New Roman"/>
+                <w:sz w:val="24"/>
+                <w:szCs w:val="24"/>
+              </w:rPr>
+              <w:t xml:space="preserve"> in an ongoing poll.</w:t>
             </w:r>
           </w:p>
         </w:tc>
@@ -3549,7 +3993,25 @@
                 <w:sz w:val="24"/>
                 <w:szCs w:val="24"/>
               </w:rPr>
-              <w:t>2.20. Create a poll for adding new books</w:t>
+              <w:t>2.2</w:t>
+            </w:r>
+            <w:r>
+              <w:rPr>
+                <w:rFonts w:ascii="Times New Roman" w:eastAsia="Times New Roman" w:hAnsi="Times New Roman" w:cs="Times New Roman"/>
+                <w:b/>
+                <w:sz w:val="24"/>
+                <w:szCs w:val="24"/>
+              </w:rPr>
+              <w:t>0</w:t>
+            </w:r>
+            <w:r>
+              <w:rPr>
+                <w:rFonts w:ascii="Times New Roman" w:eastAsia="Times New Roman" w:hAnsi="Times New Roman" w:cs="Times New Roman"/>
+                <w:b/>
+                <w:sz w:val="24"/>
+                <w:szCs w:val="24"/>
+              </w:rPr>
+              <w:t xml:space="preserve">. Order new books </w:t>
             </w:r>
           </w:p>
         </w:tc>
@@ -3588,23 +4050,15 @@
                 <w:sz w:val="24"/>
                 <w:szCs w:val="24"/>
               </w:rPr>
-              <w:t>Librarian</w:t>
-            </w:r>
-            <w:r>
-              <w:rPr>
-                <w:rFonts w:ascii="Times New Roman" w:eastAsia="Times New Roman" w:hAnsi="Times New Roman" w:cs="Times New Roman"/>
-                <w:sz w:val="24"/>
-                <w:szCs w:val="24"/>
-              </w:rPr>
-              <w:t xml:space="preserve"> can create a poll of the 10 most requested books from the users’ wishlists. The 5 books with the most votes will be added to the library’s</w:t>
-            </w:r>
-            <w:r>
-              <w:rPr>
-                <w:rFonts w:ascii="Times New Roman" w:eastAsia="Times New Roman" w:hAnsi="Times New Roman" w:cs="Times New Roman"/>
-                <w:sz w:val="24"/>
-                <w:szCs w:val="24"/>
-              </w:rPr>
-              <w:t xml:space="preserve"> collection.</w:t>
+              <w:t xml:space="preserve">Librarian </w:t>
+            </w:r>
+            <w:r>
+              <w:rPr>
+                <w:rFonts w:ascii="Times New Roman" w:eastAsia="Times New Roman" w:hAnsi="Times New Roman" w:cs="Times New Roman"/>
+                <w:sz w:val="24"/>
+                <w:szCs w:val="24"/>
+              </w:rPr>
+              <w:t>orders new books and when they arrive adds them to the system.</w:t>
             </w:r>
           </w:p>
         </w:tc>
@@ -3665,7 +4119,25 @@
                 <w:sz w:val="24"/>
                 <w:szCs w:val="24"/>
               </w:rPr>
-              <w:t>2.21. Vote in the ongoing poll</w:t>
+              <w:t>2.2</w:t>
+            </w:r>
+            <w:r>
+              <w:rPr>
+                <w:rFonts w:ascii="Times New Roman" w:eastAsia="Times New Roman" w:hAnsi="Times New Roman" w:cs="Times New Roman"/>
+                <w:b/>
+                <w:sz w:val="24"/>
+                <w:szCs w:val="24"/>
+              </w:rPr>
+              <w:t>1</w:t>
+            </w:r>
+            <w:r>
+              <w:rPr>
+                <w:rFonts w:ascii="Times New Roman" w:eastAsia="Times New Roman" w:hAnsi="Times New Roman" w:cs="Times New Roman"/>
+                <w:b/>
+                <w:sz w:val="24"/>
+                <w:szCs w:val="24"/>
+              </w:rPr>
+              <w:t>. Add a book to a traveling book box</w:t>
             </w:r>
           </w:p>
         </w:tc>
@@ -3695,24 +4167,25 @@
                 <w:sz w:val="24"/>
                 <w:szCs w:val="24"/>
               </w:rPr>
-              <w:t xml:space="preserve">The </w:t>
-            </w:r>
-            <w:r>
-              <w:rPr>
-                <w:rFonts w:ascii="Times New Roman" w:eastAsia="Times New Roman" w:hAnsi="Times New Roman" w:cs="Times New Roman"/>
-                <w:i/>
-                <w:sz w:val="24"/>
-                <w:szCs w:val="24"/>
-              </w:rPr>
-              <w:t xml:space="preserve">Regular User </w:t>
-            </w:r>
-            <w:r>
-              <w:rPr>
-                <w:rFonts w:ascii="Times New Roman" w:eastAsia="Times New Roman" w:hAnsi="Times New Roman" w:cs="Times New Roman"/>
-                <w:sz w:val="24"/>
-                <w:szCs w:val="24"/>
-              </w:rPr>
-              <w:t>can vote for up to 3 books in an ongoing poll.</w:t>
+              <w:t xml:space="preserve">The user puts a book in the box, and adds it in the </w:t>
+            </w:r>
+            <w:proofErr w:type="spellStart"/>
+            <w:r>
+              <w:rPr>
+                <w:rFonts w:ascii="Times New Roman" w:eastAsia="Times New Roman" w:hAnsi="Times New Roman" w:cs="Times New Roman"/>
+                <w:sz w:val="24"/>
+                <w:szCs w:val="24"/>
+              </w:rPr>
+              <w:t>inverotry</w:t>
+            </w:r>
+            <w:proofErr w:type="spellEnd"/>
+            <w:r>
+              <w:rPr>
+                <w:rFonts w:ascii="Times New Roman" w:eastAsia="Times New Roman" w:hAnsi="Times New Roman" w:cs="Times New Roman"/>
+                <w:sz w:val="24"/>
+                <w:szCs w:val="24"/>
+              </w:rPr>
+              <w:t xml:space="preserve"> via the box’s interface.</w:t>
             </w:r>
           </w:p>
         </w:tc>
@@ -3737,7 +4210,7 @@
                 <w:sz w:val="24"/>
                 <w:szCs w:val="24"/>
               </w:rPr>
-              <w:t>Regular User;</w:t>
+              <w:t>Anonymous User; Regular User; Librarian;</w:t>
             </w:r>
           </w:p>
         </w:tc>
@@ -3773,7 +4246,25 @@
                 <w:sz w:val="24"/>
                 <w:szCs w:val="24"/>
               </w:rPr>
-              <w:t xml:space="preserve">2.22. Order new books </w:t>
+              <w:t>2.2</w:t>
+            </w:r>
+            <w:r>
+              <w:rPr>
+                <w:rFonts w:ascii="Times New Roman" w:eastAsia="Times New Roman" w:hAnsi="Times New Roman" w:cs="Times New Roman"/>
+                <w:b/>
+                <w:sz w:val="24"/>
+                <w:szCs w:val="24"/>
+              </w:rPr>
+              <w:t>2</w:t>
+            </w:r>
+            <w:r>
+              <w:rPr>
+                <w:rFonts w:ascii="Times New Roman" w:eastAsia="Times New Roman" w:hAnsi="Times New Roman" w:cs="Times New Roman"/>
+                <w:b/>
+                <w:sz w:val="24"/>
+                <w:szCs w:val="24"/>
+              </w:rPr>
+              <w:t>. Take a book from a traveling book box</w:t>
             </w:r>
           </w:p>
         </w:tc>
@@ -3803,24 +4294,25 @@
                 <w:sz w:val="24"/>
                 <w:szCs w:val="24"/>
               </w:rPr>
-              <w:t xml:space="preserve">The </w:t>
-            </w:r>
-            <w:r>
-              <w:rPr>
-                <w:rFonts w:ascii="Times New Roman" w:eastAsia="Times New Roman" w:hAnsi="Times New Roman" w:cs="Times New Roman"/>
-                <w:i/>
-                <w:sz w:val="24"/>
-                <w:szCs w:val="24"/>
-              </w:rPr>
-              <w:t xml:space="preserve">Librarian </w:t>
-            </w:r>
-            <w:r>
-              <w:rPr>
-                <w:rFonts w:ascii="Times New Roman" w:eastAsia="Times New Roman" w:hAnsi="Times New Roman" w:cs="Times New Roman"/>
-                <w:sz w:val="24"/>
-                <w:szCs w:val="24"/>
-              </w:rPr>
-              <w:t>orders new books and when they arrive adds them to the system.</w:t>
+              <w:t xml:space="preserve">The user takes a book from the box and marks it </w:t>
+            </w:r>
+            <w:proofErr w:type="spellStart"/>
+            <w:r>
+              <w:rPr>
+                <w:rFonts w:ascii="Times New Roman" w:eastAsia="Times New Roman" w:hAnsi="Times New Roman" w:cs="Times New Roman"/>
+                <w:sz w:val="24"/>
+                <w:szCs w:val="24"/>
+              </w:rPr>
+              <w:t>as</w:t>
+            </w:r>
+            <w:proofErr w:type="spellEnd"/>
+            <w:r>
+              <w:rPr>
+                <w:rFonts w:ascii="Times New Roman" w:eastAsia="Times New Roman" w:hAnsi="Times New Roman" w:cs="Times New Roman"/>
+                <w:sz w:val="24"/>
+                <w:szCs w:val="24"/>
+              </w:rPr>
+              <w:t xml:space="preserve"> taken via the box’s interface.</w:t>
             </w:r>
           </w:p>
         </w:tc>
@@ -3845,280 +4337,7 @@
                 <w:sz w:val="24"/>
                 <w:szCs w:val="24"/>
               </w:rPr>
-              <w:t>Librarian;</w:t>
-            </w:r>
-          </w:p>
-        </w:tc>
-      </w:tr>
-      <w:tr>
-        <w:tc>
-          <w:tcPr>
-            <w:tcW w:w="2689" w:type="dxa"/>
-            <w:shd w:val="clear" w:color="auto" w:fill="FDEADA"/>
-          </w:tcPr>
-          <w:p>
-            <w:pPr>
-              <w:pBdr>
-                <w:top w:val="nil"/>
-                <w:left w:val="nil"/>
-                <w:bottom w:val="nil"/>
-                <w:right w:val="nil"/>
-                <w:between w:val="nil"/>
-              </w:pBdr>
-              <w:spacing w:after="200"/>
-              <w:ind w:left="432" w:hanging="432"/>
-              <w:rPr>
-                <w:rFonts w:ascii="Times New Roman" w:eastAsia="Times New Roman" w:hAnsi="Times New Roman" w:cs="Times New Roman"/>
-                <w:b/>
-                <w:sz w:val="24"/>
-                <w:szCs w:val="24"/>
-              </w:rPr>
-            </w:pPr>
-            <w:r>
-              <w:rPr>
-                <w:rFonts w:ascii="Times New Roman" w:eastAsia="Times New Roman" w:hAnsi="Times New Roman" w:cs="Times New Roman"/>
-                <w:b/>
-                <w:sz w:val="24"/>
-                <w:szCs w:val="24"/>
-              </w:rPr>
-              <w:t>2.23. Add a book to a traveling book box</w:t>
-            </w:r>
-          </w:p>
-        </w:tc>
-        <w:tc>
-          <w:tcPr>
-            <w:tcW w:w="6509" w:type="dxa"/>
-          </w:tcPr>
-          <w:p>
-            <w:pPr>
-              <w:pBdr>
-                <w:top w:val="nil"/>
-                <w:left w:val="nil"/>
-                <w:bottom w:val="nil"/>
-                <w:right w:val="nil"/>
-                <w:between w:val="nil"/>
-              </w:pBdr>
-              <w:spacing w:after="240"/>
-              <w:rPr>
-                <w:rFonts w:ascii="Times New Roman" w:eastAsia="Times New Roman" w:hAnsi="Times New Roman" w:cs="Times New Roman"/>
-                <w:sz w:val="24"/>
-                <w:szCs w:val="24"/>
-              </w:rPr>
-            </w:pPr>
-            <w:r>
-              <w:rPr>
-                <w:rFonts w:ascii="Times New Roman" w:eastAsia="Times New Roman" w:hAnsi="Times New Roman" w:cs="Times New Roman"/>
-                <w:sz w:val="24"/>
-                <w:szCs w:val="24"/>
-              </w:rPr>
-              <w:t>The user puts a book in the box, and adds it in the inverotry via the box’s interface.</w:t>
-            </w:r>
-          </w:p>
-        </w:tc>
-        <w:tc>
-          <w:tcPr>
-            <w:tcW w:w="3838" w:type="dxa"/>
-          </w:tcPr>
-          <w:p>
-            <w:pPr>
-              <w:spacing w:after="240"/>
-              <w:rPr>
-                <w:rFonts w:ascii="Times New Roman" w:eastAsia="Times New Roman" w:hAnsi="Times New Roman" w:cs="Times New Roman"/>
-                <w:i/>
-                <w:sz w:val="24"/>
-                <w:szCs w:val="24"/>
-              </w:rPr>
-            </w:pPr>
-            <w:r>
-              <w:rPr>
-                <w:rFonts w:ascii="Times New Roman" w:eastAsia="Times New Roman" w:hAnsi="Times New Roman" w:cs="Times New Roman"/>
-                <w:i/>
-                <w:sz w:val="24"/>
-                <w:szCs w:val="24"/>
-              </w:rPr>
               <w:t>Anonymous User; Regular User; Librarian;</w:t>
-            </w:r>
-          </w:p>
-        </w:tc>
-      </w:tr>
-      <w:tr>
-        <w:tc>
-          <w:tcPr>
-            <w:tcW w:w="2689" w:type="dxa"/>
-            <w:shd w:val="clear" w:color="auto" w:fill="FDEADA"/>
-          </w:tcPr>
-          <w:p>
-            <w:pPr>
-              <w:pBdr>
-                <w:top w:val="nil"/>
-                <w:left w:val="nil"/>
-                <w:bottom w:val="nil"/>
-                <w:right w:val="nil"/>
-                <w:between w:val="nil"/>
-              </w:pBdr>
-              <w:spacing w:after="200"/>
-              <w:ind w:left="432" w:hanging="432"/>
-              <w:rPr>
-                <w:rFonts w:ascii="Times New Roman" w:eastAsia="Times New Roman" w:hAnsi="Times New Roman" w:cs="Times New Roman"/>
-                <w:b/>
-                <w:sz w:val="24"/>
-                <w:szCs w:val="24"/>
-              </w:rPr>
-            </w:pPr>
-            <w:r>
-              <w:rPr>
-                <w:rFonts w:ascii="Times New Roman" w:eastAsia="Times New Roman" w:hAnsi="Times New Roman" w:cs="Times New Roman"/>
-                <w:b/>
-                <w:sz w:val="24"/>
-                <w:szCs w:val="24"/>
-              </w:rPr>
-              <w:t>2.24. Take a book from a traveling book box</w:t>
-            </w:r>
-          </w:p>
-        </w:tc>
-        <w:tc>
-          <w:tcPr>
-            <w:tcW w:w="6509" w:type="dxa"/>
-          </w:tcPr>
-          <w:p>
-            <w:pPr>
-              <w:pBdr>
-                <w:top w:val="nil"/>
-                <w:left w:val="nil"/>
-                <w:bottom w:val="nil"/>
-                <w:right w:val="nil"/>
-                <w:between w:val="nil"/>
-              </w:pBdr>
-              <w:spacing w:after="240"/>
-              <w:rPr>
-                <w:rFonts w:ascii="Times New Roman" w:eastAsia="Times New Roman" w:hAnsi="Times New Roman" w:cs="Times New Roman"/>
-                <w:sz w:val="24"/>
-                <w:szCs w:val="24"/>
-              </w:rPr>
-            </w:pPr>
-            <w:r>
-              <w:rPr>
-                <w:rFonts w:ascii="Times New Roman" w:eastAsia="Times New Roman" w:hAnsi="Times New Roman" w:cs="Times New Roman"/>
-                <w:sz w:val="24"/>
-                <w:szCs w:val="24"/>
-              </w:rPr>
-              <w:t>The user takes a book from the box and marks it as taken via the box’s interface.</w:t>
-            </w:r>
-          </w:p>
-        </w:tc>
-        <w:tc>
-          <w:tcPr>
-            <w:tcW w:w="3838" w:type="dxa"/>
-          </w:tcPr>
-          <w:p>
-            <w:pPr>
-              <w:spacing w:after="240"/>
-              <w:rPr>
-                <w:rFonts w:ascii="Times New Roman" w:eastAsia="Times New Roman" w:hAnsi="Times New Roman" w:cs="Times New Roman"/>
-                <w:i/>
-                <w:sz w:val="24"/>
-                <w:szCs w:val="24"/>
-              </w:rPr>
-            </w:pPr>
-            <w:r>
-              <w:rPr>
-                <w:rFonts w:ascii="Times New Roman" w:eastAsia="Times New Roman" w:hAnsi="Times New Roman" w:cs="Times New Roman"/>
-                <w:i/>
-                <w:sz w:val="24"/>
-                <w:szCs w:val="24"/>
-              </w:rPr>
-              <w:t>Anonymous User; Regular User; Librarian;</w:t>
-            </w:r>
-          </w:p>
-        </w:tc>
-      </w:tr>
-      <w:tr>
-        <w:tc>
-          <w:tcPr>
-            <w:tcW w:w="2689" w:type="dxa"/>
-            <w:shd w:val="clear" w:color="auto" w:fill="FDEADA"/>
-          </w:tcPr>
-          <w:p>
-            <w:pPr>
-              <w:pBdr>
-                <w:top w:val="nil"/>
-                <w:left w:val="nil"/>
-                <w:bottom w:val="nil"/>
-                <w:right w:val="nil"/>
-                <w:between w:val="nil"/>
-              </w:pBdr>
-              <w:spacing w:after="200"/>
-              <w:ind w:left="432" w:hanging="432"/>
-              <w:rPr>
-                <w:rFonts w:ascii="Times New Roman" w:eastAsia="Times New Roman" w:hAnsi="Times New Roman" w:cs="Times New Roman"/>
-                <w:b/>
-                <w:sz w:val="24"/>
-                <w:szCs w:val="24"/>
-              </w:rPr>
-            </w:pPr>
-            <w:r>
-              <w:rPr>
-                <w:rFonts w:ascii="Times New Roman" w:eastAsia="Times New Roman" w:hAnsi="Times New Roman" w:cs="Times New Roman"/>
-                <w:b/>
-                <w:sz w:val="24"/>
-                <w:szCs w:val="24"/>
-              </w:rPr>
-              <w:t>2.25 Make notes</w:t>
-            </w:r>
-          </w:p>
-        </w:tc>
-        <w:tc>
-          <w:tcPr>
-            <w:tcW w:w="6509" w:type="dxa"/>
-          </w:tcPr>
-          <w:p>
-            <w:pPr>
-              <w:pBdr>
-                <w:top w:val="nil"/>
-                <w:left w:val="nil"/>
-                <w:bottom w:val="nil"/>
-                <w:right w:val="nil"/>
-                <w:between w:val="nil"/>
-              </w:pBdr>
-              <w:spacing w:after="240"/>
-              <w:rPr>
-                <w:rFonts w:ascii="Times New Roman" w:eastAsia="Times New Roman" w:hAnsi="Times New Roman" w:cs="Times New Roman"/>
-                <w:sz w:val="24"/>
-                <w:szCs w:val="24"/>
-              </w:rPr>
-            </w:pPr>
-            <w:r>
-              <w:rPr>
-                <w:rFonts w:ascii="Times New Roman" w:eastAsia="Times New Roman" w:hAnsi="Times New Roman" w:cs="Times New Roman"/>
-                <w:sz w:val="24"/>
-                <w:szCs w:val="24"/>
-              </w:rPr>
-              <w:t>The user can make notes for the book he reads- they can be private or public. If they are public they can be seen from other users.</w:t>
-            </w:r>
-          </w:p>
-        </w:tc>
-        <w:tc>
-          <w:tcPr>
-            <w:tcW w:w="3838" w:type="dxa"/>
-          </w:tcPr>
-          <w:p>
-            <w:pPr>
-              <w:spacing w:after="240"/>
-              <w:rPr>
-                <w:rFonts w:ascii="Times New Roman" w:eastAsia="Times New Roman" w:hAnsi="Times New Roman" w:cs="Times New Roman"/>
-                <w:i/>
-                <w:sz w:val="24"/>
-                <w:szCs w:val="24"/>
-              </w:rPr>
-            </w:pPr>
-            <w:r>
-              <w:rPr>
-                <w:rFonts w:ascii="Times New Roman" w:eastAsia="Times New Roman" w:hAnsi="Times New Roman" w:cs="Times New Roman"/>
-                <w:i/>
-                <w:sz w:val="24"/>
-                <w:szCs w:val="24"/>
-              </w:rPr>
-              <w:t>Regular User;</w:t>
             </w:r>
           </w:p>
         </w:tc>
@@ -4143,7 +4362,7 @@
     </w:p>
     <w:tbl>
       <w:tblPr>
-        <w:tblStyle w:val="a3"/>
+        <w:tblStyle w:val="a9"/>
         <w:tblW w:w="13036" w:type="dxa"/>
         <w:tblBorders>
           <w:top w:val="single" w:sz="4" w:space="0" w:color="000000"/>
@@ -4154,7 +4373,7 @@
           <w:insideV w:val="single" w:sz="4" w:space="0" w:color="000000"/>
         </w:tblBorders>
         <w:tblLayout w:type="fixed"/>
-        <w:tblLook w:val="0400" w:firstRow="0" w:lastRow="0" w:firstColumn="0" w:lastColumn="0" w:noHBand="0" w:noVBand="1"/>
+        <w:tblLook w:val="0400"/>
       </w:tblPr>
       <w:tblGrid>
         <w:gridCol w:w="2689"/>
@@ -4471,7 +4690,25 @@
                 <w:sz w:val="24"/>
                 <w:szCs w:val="24"/>
               </w:rPr>
-              <w:t>Displays the user’s profile, and the books that the user is currently reading. The user can see other users profiles by searching for them in a search bar. If the user is viewing another user’s profile all editing functions are disabled.</w:t>
+              <w:t xml:space="preserve">Displays the user’s profile. The user can see other </w:t>
+            </w:r>
+            <w:proofErr w:type="gramStart"/>
+            <w:r>
+              <w:rPr>
+                <w:rFonts w:ascii="Times New Roman" w:eastAsia="Times New Roman" w:hAnsi="Times New Roman" w:cs="Times New Roman"/>
+                <w:sz w:val="24"/>
+                <w:szCs w:val="24"/>
+              </w:rPr>
+              <w:t>users</w:t>
+            </w:r>
+            <w:proofErr w:type="gramEnd"/>
+            <w:r>
+              <w:rPr>
+                <w:rFonts w:ascii="Times New Roman" w:eastAsia="Times New Roman" w:hAnsi="Times New Roman" w:cs="Times New Roman"/>
+                <w:sz w:val="24"/>
+                <w:szCs w:val="24"/>
+              </w:rPr>
+              <w:t xml:space="preserve"> profiles by searching for them in a search bar. If the user is viewing another user’s profile all editing functions are disabled.</w:t>
             </w:r>
           </w:p>
         </w:tc>
@@ -4503,7 +4740,27 @@
                 <w:sz w:val="24"/>
                 <w:szCs w:val="24"/>
               </w:rPr>
-              <w:t>/profile/{userId}</w:t>
+              <w:t>/profile/{</w:t>
+            </w:r>
+            <w:proofErr w:type="spellStart"/>
+            <w:r>
+              <w:rPr>
+                <w:rFonts w:ascii="Times New Roman" w:eastAsia="Times New Roman" w:hAnsi="Times New Roman" w:cs="Times New Roman"/>
+                <w:i/>
+                <w:sz w:val="24"/>
+                <w:szCs w:val="24"/>
+              </w:rPr>
+              <w:t>userId</w:t>
+            </w:r>
+            <w:proofErr w:type="spellEnd"/>
+            <w:r>
+              <w:rPr>
+                <w:rFonts w:ascii="Times New Roman" w:eastAsia="Times New Roman" w:hAnsi="Times New Roman" w:cs="Times New Roman"/>
+                <w:i/>
+                <w:sz w:val="24"/>
+                <w:szCs w:val="24"/>
+              </w:rPr>
+              <w:t>}</w:t>
             </w:r>
           </w:p>
         </w:tc>
@@ -4572,7 +4829,25 @@
                 <w:sz w:val="24"/>
                 <w:szCs w:val="24"/>
               </w:rPr>
-              <w:t>Shows a book cover, short descriptions, rating  and the comments made by users.</w:t>
+              <w:t xml:space="preserve">Shows a book cover, short descriptions, </w:t>
+            </w:r>
+            <w:proofErr w:type="gramStart"/>
+            <w:r>
+              <w:rPr>
+                <w:rFonts w:ascii="Times New Roman" w:eastAsia="Times New Roman" w:hAnsi="Times New Roman" w:cs="Times New Roman"/>
+                <w:sz w:val="24"/>
+                <w:szCs w:val="24"/>
+              </w:rPr>
+              <w:t>rating  and</w:t>
+            </w:r>
+            <w:proofErr w:type="gramEnd"/>
+            <w:r>
+              <w:rPr>
+                <w:rFonts w:ascii="Times New Roman" w:eastAsia="Times New Roman" w:hAnsi="Times New Roman" w:cs="Times New Roman"/>
+                <w:sz w:val="24"/>
+                <w:szCs w:val="24"/>
+              </w:rPr>
+              <w:t xml:space="preserve"> the comments made by users.</w:t>
             </w:r>
           </w:p>
         </w:tc>
@@ -4605,7 +4880,27 @@
                 <w:sz w:val="24"/>
                 <w:szCs w:val="24"/>
               </w:rPr>
-              <w:t>/books/{bookId}</w:t>
+              <w:t>/books/{</w:t>
+            </w:r>
+            <w:proofErr w:type="spellStart"/>
+            <w:r>
+              <w:rPr>
+                <w:rFonts w:ascii="Times New Roman" w:eastAsia="Times New Roman" w:hAnsi="Times New Roman" w:cs="Times New Roman"/>
+                <w:i/>
+                <w:sz w:val="24"/>
+                <w:szCs w:val="24"/>
+              </w:rPr>
+              <w:t>bookId</w:t>
+            </w:r>
+            <w:proofErr w:type="spellEnd"/>
+            <w:r>
+              <w:rPr>
+                <w:rFonts w:ascii="Times New Roman" w:eastAsia="Times New Roman" w:hAnsi="Times New Roman" w:cs="Times New Roman"/>
+                <w:i/>
+                <w:sz w:val="24"/>
+                <w:szCs w:val="24"/>
+              </w:rPr>
+              <w:t>}</w:t>
             </w:r>
           </w:p>
         </w:tc>
@@ -4691,15 +4986,16 @@
                 <w:sz w:val="24"/>
                 <w:szCs w:val="24"/>
               </w:rPr>
-              <w:t xml:space="preserve"> can add a new event via a button t</w:t>
-            </w:r>
-            <w:r>
-              <w:rPr>
-                <w:rFonts w:ascii="Times New Roman" w:eastAsia="Times New Roman" w:hAnsi="Times New Roman" w:cs="Times New Roman"/>
-                <w:sz w:val="24"/>
-                <w:szCs w:val="24"/>
-              </w:rPr>
-              <w:t>hat leads to a form for creating an event.</w:t>
+              <w:t xml:space="preserve"> can add a new event via a button that leads </w:t>
+            </w:r>
+            <w:r>
+              <w:rPr>
+                <w:rFonts w:ascii="Times New Roman" w:eastAsia="Times New Roman" w:hAnsi="Times New Roman" w:cs="Times New Roman"/>
+                <w:sz w:val="24"/>
+                <w:szCs w:val="24"/>
+              </w:rPr>
+              <w:lastRenderedPageBreak/>
+              <w:t>to a form for creating an event.</w:t>
             </w:r>
           </w:p>
         </w:tc>
@@ -4732,6 +5028,7 @@
                 <w:sz w:val="24"/>
                 <w:szCs w:val="24"/>
               </w:rPr>
+              <w:lastRenderedPageBreak/>
               <w:t>/events</w:t>
             </w:r>
           </w:p>
@@ -4767,6 +5064,7 @@
                 <w:sz w:val="24"/>
                 <w:szCs w:val="24"/>
               </w:rPr>
+              <w:lastRenderedPageBreak/>
               <w:t>3.5   Show event details</w:t>
             </w:r>
           </w:p>
@@ -4796,7 +5094,7 @@
                 <w:sz w:val="24"/>
                 <w:szCs w:val="24"/>
               </w:rPr>
-              <w:t>Shows description of the event, time and location, as well as list of users that are subscribed to the event.</w:t>
+              <w:t>Shows description of the event, location, as well as list of users that are subscribed to the event.</w:t>
             </w:r>
           </w:p>
         </w:tc>
@@ -4829,7 +5127,27 @@
                 <w:sz w:val="24"/>
                 <w:szCs w:val="24"/>
               </w:rPr>
-              <w:t>/events/{eventId}</w:t>
+              <w:t>/events/{</w:t>
+            </w:r>
+            <w:proofErr w:type="spellStart"/>
+            <w:r>
+              <w:rPr>
+                <w:rFonts w:ascii="Times New Roman" w:eastAsia="Times New Roman" w:hAnsi="Times New Roman" w:cs="Times New Roman"/>
+                <w:i/>
+                <w:sz w:val="24"/>
+                <w:szCs w:val="24"/>
+              </w:rPr>
+              <w:t>eventId</w:t>
+            </w:r>
+            <w:proofErr w:type="spellEnd"/>
+            <w:r>
+              <w:rPr>
+                <w:rFonts w:ascii="Times New Roman" w:eastAsia="Times New Roman" w:hAnsi="Times New Roman" w:cs="Times New Roman"/>
+                <w:i/>
+                <w:sz w:val="24"/>
+                <w:szCs w:val="24"/>
+              </w:rPr>
+              <w:t>}</w:t>
             </w:r>
           </w:p>
         </w:tc>
@@ -5267,16 +5585,58 @@
                 <w:sz w:val="24"/>
                 <w:szCs w:val="24"/>
               </w:rPr>
-              <w:t xml:space="preserve">Presents the club details: A short description, list of members </w:t>
-            </w:r>
-            <w:r>
-              <w:rPr>
-                <w:rFonts w:ascii="Times New Roman" w:eastAsia="Times New Roman" w:hAnsi="Times New Roman" w:cs="Times New Roman"/>
-                <w:sz w:val="24"/>
-                <w:szCs w:val="24"/>
-              </w:rPr>
-              <w:lastRenderedPageBreak/>
-              <w:t>and a schedule for the club’s meetings. The page also contains a button for canceling the user’s participation in that club.</w:t>
+              <w:t>Presents the club details: A sho</w:t>
+            </w:r>
+            <w:r>
+              <w:rPr>
+                <w:rFonts w:ascii="Times New Roman" w:eastAsia="Times New Roman" w:hAnsi="Times New Roman" w:cs="Times New Roman"/>
+                <w:sz w:val="24"/>
+                <w:szCs w:val="24"/>
+              </w:rPr>
+              <w:t>rt description</w:t>
+            </w:r>
+            <w:r>
+              <w:rPr>
+                <w:rFonts w:ascii="Times New Roman" w:eastAsia="Times New Roman" w:hAnsi="Times New Roman" w:cs="Times New Roman"/>
+                <w:sz w:val="24"/>
+                <w:szCs w:val="24"/>
+                <w:lang w:val="bg-BG"/>
+              </w:rPr>
+              <w:t xml:space="preserve"> </w:t>
+            </w:r>
+            <w:r>
+              <w:rPr>
+                <w:rFonts w:ascii="Times New Roman" w:eastAsia="Times New Roman" w:hAnsi="Times New Roman" w:cs="Times New Roman"/>
+                <w:sz w:val="24"/>
+                <w:szCs w:val="24"/>
+                <w:lang w:val="en-US"/>
+              </w:rPr>
+              <w:t>and the</w:t>
+            </w:r>
+            <w:r>
+              <w:rPr>
+                <w:rFonts w:ascii="Times New Roman" w:eastAsia="Times New Roman" w:hAnsi="Times New Roman" w:cs="Times New Roman"/>
+                <w:sz w:val="24"/>
+                <w:szCs w:val="24"/>
+              </w:rPr>
+              <w:t xml:space="preserve"> list of members</w:t>
+            </w:r>
+            <w:r>
+              <w:rPr>
+                <w:rFonts w:ascii="Times New Roman" w:eastAsia="Times New Roman" w:hAnsi="Times New Roman" w:cs="Times New Roman"/>
+                <w:sz w:val="24"/>
+                <w:szCs w:val="24"/>
+                <w:lang w:val="bg-BG"/>
+              </w:rPr>
+              <w:t xml:space="preserve">. </w:t>
+            </w:r>
+            <w:r>
+              <w:rPr>
+                <w:rFonts w:ascii="Times New Roman" w:eastAsia="Times New Roman" w:hAnsi="Times New Roman" w:cs="Times New Roman"/>
+                <w:sz w:val="24"/>
+                <w:szCs w:val="24"/>
+              </w:rPr>
+              <w:t xml:space="preserve"> The page also contains a button for canceling the user’s participation in that club.</w:t>
             </w:r>
           </w:p>
         </w:tc>
@@ -5308,8 +5668,27 @@
                 <w:sz w:val="24"/>
                 <w:szCs w:val="24"/>
               </w:rPr>
-              <w:lastRenderedPageBreak/>
-              <w:t>/clubs/{clubId}</w:t>
+              <w:t>/clubs/{</w:t>
+            </w:r>
+            <w:proofErr w:type="spellStart"/>
+            <w:r>
+              <w:rPr>
+                <w:rFonts w:ascii="Times New Roman" w:eastAsia="Times New Roman" w:hAnsi="Times New Roman" w:cs="Times New Roman"/>
+                <w:i/>
+                <w:sz w:val="24"/>
+                <w:szCs w:val="24"/>
+              </w:rPr>
+              <w:t>clubId</w:t>
+            </w:r>
+            <w:proofErr w:type="spellEnd"/>
+            <w:r>
+              <w:rPr>
+                <w:rFonts w:ascii="Times New Roman" w:eastAsia="Times New Roman" w:hAnsi="Times New Roman" w:cs="Times New Roman"/>
+                <w:i/>
+                <w:sz w:val="24"/>
+                <w:szCs w:val="24"/>
+              </w:rPr>
+              <w:t>}</w:t>
             </w:r>
           </w:p>
         </w:tc>
@@ -5343,9 +5722,19 @@
                 <w:sz w:val="24"/>
                 <w:szCs w:val="24"/>
               </w:rPr>
-              <w:lastRenderedPageBreak/>
-              <w:t>3.10. Wishlist</w:t>
-            </w:r>
+              <w:t xml:space="preserve">3.10. </w:t>
+            </w:r>
+            <w:proofErr w:type="spellStart"/>
+            <w:r>
+              <w:rPr>
+                <w:rFonts w:ascii="Times New Roman" w:eastAsia="Times New Roman" w:hAnsi="Times New Roman" w:cs="Times New Roman"/>
+                <w:b/>
+                <w:sz w:val="24"/>
+                <w:szCs w:val="24"/>
+              </w:rPr>
+              <w:t>Wishlist</w:t>
+            </w:r>
+            <w:proofErr w:type="spellEnd"/>
           </w:p>
         </w:tc>
         <w:tc>
@@ -5374,15 +5763,43 @@
                 <w:sz w:val="24"/>
                 <w:szCs w:val="24"/>
               </w:rPr>
-              <w:t>Shows the wishlist of some user, if</w:t>
-            </w:r>
-            <w:r>
-              <w:rPr>
-                <w:rFonts w:ascii="Times New Roman" w:eastAsia="Times New Roman" w:hAnsi="Times New Roman" w:cs="Times New Roman"/>
-                <w:sz w:val="24"/>
-                <w:szCs w:val="24"/>
-              </w:rPr>
-              <w:t xml:space="preserve"> this is the user’s personal wishlist they can edit it by adding or removing books from it.</w:t>
+              <w:t xml:space="preserve">Shows the </w:t>
+            </w:r>
+            <w:proofErr w:type="spellStart"/>
+            <w:r>
+              <w:rPr>
+                <w:rFonts w:ascii="Times New Roman" w:eastAsia="Times New Roman" w:hAnsi="Times New Roman" w:cs="Times New Roman"/>
+                <w:sz w:val="24"/>
+                <w:szCs w:val="24"/>
+              </w:rPr>
+              <w:t>wishlist</w:t>
+            </w:r>
+            <w:proofErr w:type="spellEnd"/>
+            <w:r>
+              <w:rPr>
+                <w:rFonts w:ascii="Times New Roman" w:eastAsia="Times New Roman" w:hAnsi="Times New Roman" w:cs="Times New Roman"/>
+                <w:sz w:val="24"/>
+                <w:szCs w:val="24"/>
+              </w:rPr>
+              <w:t xml:space="preserve"> of some user, if this is the user’s personal </w:t>
+            </w:r>
+            <w:proofErr w:type="spellStart"/>
+            <w:r>
+              <w:rPr>
+                <w:rFonts w:ascii="Times New Roman" w:eastAsia="Times New Roman" w:hAnsi="Times New Roman" w:cs="Times New Roman"/>
+                <w:sz w:val="24"/>
+                <w:szCs w:val="24"/>
+              </w:rPr>
+              <w:t>wishlist</w:t>
+            </w:r>
+            <w:proofErr w:type="spellEnd"/>
+            <w:r>
+              <w:rPr>
+                <w:rFonts w:ascii="Times New Roman" w:eastAsia="Times New Roman" w:hAnsi="Times New Roman" w:cs="Times New Roman"/>
+                <w:sz w:val="24"/>
+                <w:szCs w:val="24"/>
+              </w:rPr>
+              <w:t xml:space="preserve"> they can edit it by adding or removing books from it.</w:t>
             </w:r>
           </w:p>
         </w:tc>
@@ -5414,8 +5831,39 @@
                 <w:sz w:val="24"/>
                 <w:szCs w:val="24"/>
               </w:rPr>
-              <w:t>/profile/{userId}/wishlist</w:t>
-            </w:r>
+              <w:t>/profile/{</w:t>
+            </w:r>
+            <w:proofErr w:type="spellStart"/>
+            <w:r>
+              <w:rPr>
+                <w:rFonts w:ascii="Times New Roman" w:eastAsia="Times New Roman" w:hAnsi="Times New Roman" w:cs="Times New Roman"/>
+                <w:i/>
+                <w:sz w:val="24"/>
+                <w:szCs w:val="24"/>
+              </w:rPr>
+              <w:t>userId</w:t>
+            </w:r>
+            <w:proofErr w:type="spellEnd"/>
+            <w:r>
+              <w:rPr>
+                <w:rFonts w:ascii="Times New Roman" w:eastAsia="Times New Roman" w:hAnsi="Times New Roman" w:cs="Times New Roman"/>
+                <w:i/>
+                <w:sz w:val="24"/>
+                <w:szCs w:val="24"/>
+              </w:rPr>
+              <w:t>}/</w:t>
+            </w:r>
+            <w:proofErr w:type="spellStart"/>
+            <w:r>
+              <w:rPr>
+                <w:rFonts w:ascii="Times New Roman" w:eastAsia="Times New Roman" w:hAnsi="Times New Roman" w:cs="Times New Roman"/>
+                <w:i/>
+                <w:sz w:val="24"/>
+                <w:szCs w:val="24"/>
+              </w:rPr>
+              <w:t>wishlist</w:t>
+            </w:r>
+            <w:proofErr w:type="spellEnd"/>
           </w:p>
         </w:tc>
       </w:tr>
@@ -5479,7 +5927,7 @@
                 <w:sz w:val="24"/>
                 <w:szCs w:val="24"/>
               </w:rPr>
-              <w:t>Shows all users. The librarian can delete the user’s profile with the delete button and edit their profile with the edit button.</w:t>
+              <w:t>Shows all users. The librarian can delete the user’s profile with the delete button.</w:t>
             </w:r>
           </w:p>
         </w:tc>
@@ -5814,7 +6262,17 @@
                 <w:sz w:val="24"/>
                 <w:szCs w:val="24"/>
               </w:rPr>
-              <w:t>3.14. Traveling books box interface</w:t>
+              <w:t xml:space="preserve">3.14. Traveling books </w:t>
+            </w:r>
+            <w:r>
+              <w:rPr>
+                <w:rFonts w:ascii="Times New Roman" w:eastAsia="Times New Roman" w:hAnsi="Times New Roman" w:cs="Times New Roman"/>
+                <w:b/>
+                <w:sz w:val="24"/>
+                <w:szCs w:val="24"/>
+              </w:rPr>
+              <w:lastRenderedPageBreak/>
+              <w:t>box interface</w:t>
             </w:r>
           </w:p>
         </w:tc>
@@ -5844,15 +6302,17 @@
                 <w:sz w:val="24"/>
                 <w:szCs w:val="24"/>
               </w:rPr>
-              <w:t>Lists all books that are in</w:t>
-            </w:r>
-            <w:r>
-              <w:rPr>
-                <w:rFonts w:ascii="Times New Roman" w:eastAsia="Times New Roman" w:hAnsi="Times New Roman" w:cs="Times New Roman"/>
-                <w:sz w:val="24"/>
-                <w:szCs w:val="24"/>
-              </w:rPr>
-              <w:t xml:space="preserve"> the box. Allows for adding and taking books from the box via buttons.</w:t>
+              <w:lastRenderedPageBreak/>
+              <w:t xml:space="preserve">Lists all books that are in the box. Allows for adding and taking </w:t>
+            </w:r>
+            <w:r>
+              <w:rPr>
+                <w:rFonts w:ascii="Times New Roman" w:eastAsia="Times New Roman" w:hAnsi="Times New Roman" w:cs="Times New Roman"/>
+                <w:sz w:val="24"/>
+                <w:szCs w:val="24"/>
+              </w:rPr>
+              <w:lastRenderedPageBreak/>
+              <w:t>books from the box via buttons.</w:t>
             </w:r>
           </w:p>
         </w:tc>
@@ -5884,6 +6344,7 @@
                 <w:sz w:val="24"/>
                 <w:szCs w:val="24"/>
               </w:rPr>
+              <w:lastRenderedPageBreak/>
               <w:t>/box</w:t>
             </w:r>
           </w:p>
@@ -5919,6 +6380,7 @@
                 <w:sz w:val="24"/>
                 <w:szCs w:val="24"/>
               </w:rPr>
+              <w:lastRenderedPageBreak/>
               <w:t>3.15. Adding books</w:t>
             </w:r>
           </w:p>
@@ -6006,7 +6468,7 @@
     </w:p>
     <w:tbl>
       <w:tblPr>
-        <w:tblStyle w:val="a4"/>
+        <w:tblStyle w:val="aa"/>
         <w:tblW w:w="13036" w:type="dxa"/>
         <w:tblBorders>
           <w:top w:val="single" w:sz="4" w:space="0" w:color="000000"/>
@@ -6017,7 +6479,7 @@
           <w:insideV w:val="single" w:sz="4" w:space="0" w:color="000000"/>
         </w:tblBorders>
         <w:tblLayout w:type="fixed"/>
-        <w:tblLook w:val="0400" w:firstRow="0" w:lastRow="0" w:firstColumn="0" w:lastColumn="0" w:noHBand="0" w:noVBand="1"/>
+        <w:tblLook w:val="0400"/>
       </w:tblPr>
       <w:tblGrid>
         <w:gridCol w:w="2656"/>
@@ -6442,7 +6904,27 @@
                 <w:sz w:val="24"/>
                 <w:szCs w:val="24"/>
               </w:rPr>
-              <w:t>/profile/{userId}</w:t>
+              <w:t>/profile/{</w:t>
+            </w:r>
+            <w:proofErr w:type="spellStart"/>
+            <w:r>
+              <w:rPr>
+                <w:rFonts w:ascii="Times New Roman" w:eastAsia="Times New Roman" w:hAnsi="Times New Roman" w:cs="Times New Roman"/>
+                <w:i/>
+                <w:sz w:val="24"/>
+                <w:szCs w:val="24"/>
+              </w:rPr>
+              <w:t>userId</w:t>
+            </w:r>
+            <w:proofErr w:type="spellEnd"/>
+            <w:r>
+              <w:rPr>
+                <w:rFonts w:ascii="Times New Roman" w:eastAsia="Times New Roman" w:hAnsi="Times New Roman" w:cs="Times New Roman"/>
+                <w:i/>
+                <w:sz w:val="24"/>
+                <w:szCs w:val="24"/>
+              </w:rPr>
+              <w:t>}</w:t>
             </w:r>
           </w:p>
         </w:tc>
@@ -6473,7 +6955,6 @@
                 <w:sz w:val="24"/>
                 <w:szCs w:val="24"/>
               </w:rPr>
-              <w:lastRenderedPageBreak/>
               <w:t>4.3.  Register</w:t>
             </w:r>
           </w:p>
@@ -6683,7 +7164,25 @@
                 <w:sz w:val="24"/>
                 <w:szCs w:val="24"/>
               </w:rPr>
-              <w:t>DELETE -  Logout request for ending the active session.</w:t>
+              <w:t xml:space="preserve">DELETE </w:t>
+            </w:r>
+            <w:proofErr w:type="gramStart"/>
+            <w:r>
+              <w:rPr>
+                <w:rFonts w:ascii="Times New Roman" w:eastAsia="Times New Roman" w:hAnsi="Times New Roman" w:cs="Times New Roman"/>
+                <w:sz w:val="24"/>
+                <w:szCs w:val="24"/>
+              </w:rPr>
+              <w:t>-  Logout</w:t>
+            </w:r>
+            <w:proofErr w:type="gramEnd"/>
+            <w:r>
+              <w:rPr>
+                <w:rFonts w:ascii="Times New Roman" w:eastAsia="Times New Roman" w:hAnsi="Times New Roman" w:cs="Times New Roman"/>
+                <w:sz w:val="24"/>
+                <w:szCs w:val="24"/>
+              </w:rPr>
+              <w:t xml:space="preserve"> request for ending the active session.</w:t>
             </w:r>
           </w:p>
         </w:tc>
@@ -6804,31 +7303,67 @@
                 <w:sz w:val="24"/>
                 <w:szCs w:val="24"/>
               </w:rPr>
-              <w:t>GET /{eventId} - Get event details</w:t>
-            </w:r>
-          </w:p>
-          <w:p>
-            <w:pPr>
-              <w:pBdr>
-                <w:top w:val="nil"/>
-                <w:left w:val="nil"/>
-                <w:bottom w:val="nil"/>
-                <w:right w:val="nil"/>
-                <w:between w:val="nil"/>
-              </w:pBdr>
-              <w:rPr>
-                <w:rFonts w:ascii="Times New Roman" w:eastAsia="Times New Roman" w:hAnsi="Times New Roman" w:cs="Times New Roman"/>
-                <w:sz w:val="24"/>
-                <w:szCs w:val="24"/>
-              </w:rPr>
-            </w:pPr>
-            <w:r>
-              <w:rPr>
-                <w:rFonts w:ascii="Times New Roman" w:eastAsia="Times New Roman" w:hAnsi="Times New Roman" w:cs="Times New Roman"/>
-                <w:sz w:val="24"/>
-                <w:szCs w:val="24"/>
-              </w:rPr>
-              <w:t xml:space="preserve">DELETE /{eventId} - Cancels an event  (only for </w:t>
+              <w:t>GET /{</w:t>
+            </w:r>
+            <w:proofErr w:type="spellStart"/>
+            <w:r>
+              <w:rPr>
+                <w:rFonts w:ascii="Times New Roman" w:eastAsia="Times New Roman" w:hAnsi="Times New Roman" w:cs="Times New Roman"/>
+                <w:sz w:val="24"/>
+                <w:szCs w:val="24"/>
+              </w:rPr>
+              <w:t>eventId</w:t>
+            </w:r>
+            <w:proofErr w:type="spellEnd"/>
+            <w:r>
+              <w:rPr>
+                <w:rFonts w:ascii="Times New Roman" w:eastAsia="Times New Roman" w:hAnsi="Times New Roman" w:cs="Times New Roman"/>
+                <w:sz w:val="24"/>
+                <w:szCs w:val="24"/>
+              </w:rPr>
+              <w:t>} - Get event details</w:t>
+            </w:r>
+          </w:p>
+          <w:p>
+            <w:pPr>
+              <w:pBdr>
+                <w:top w:val="nil"/>
+                <w:left w:val="nil"/>
+                <w:bottom w:val="nil"/>
+                <w:right w:val="nil"/>
+                <w:between w:val="nil"/>
+              </w:pBdr>
+              <w:rPr>
+                <w:rFonts w:ascii="Times New Roman" w:eastAsia="Times New Roman" w:hAnsi="Times New Roman" w:cs="Times New Roman"/>
+                <w:sz w:val="24"/>
+                <w:szCs w:val="24"/>
+              </w:rPr>
+            </w:pPr>
+            <w:r>
+              <w:rPr>
+                <w:rFonts w:ascii="Times New Roman" w:eastAsia="Times New Roman" w:hAnsi="Times New Roman" w:cs="Times New Roman"/>
+                <w:sz w:val="24"/>
+                <w:szCs w:val="24"/>
+              </w:rPr>
+              <w:t>DELETE /{</w:t>
+            </w:r>
+            <w:proofErr w:type="spellStart"/>
+            <w:r>
+              <w:rPr>
+                <w:rFonts w:ascii="Times New Roman" w:eastAsia="Times New Roman" w:hAnsi="Times New Roman" w:cs="Times New Roman"/>
+                <w:sz w:val="24"/>
+                <w:szCs w:val="24"/>
+              </w:rPr>
+              <w:t>eventId</w:t>
+            </w:r>
+            <w:proofErr w:type="spellEnd"/>
+            <w:r>
+              <w:rPr>
+                <w:rFonts w:ascii="Times New Roman" w:eastAsia="Times New Roman" w:hAnsi="Times New Roman" w:cs="Times New Roman"/>
+                <w:sz w:val="24"/>
+                <w:szCs w:val="24"/>
+              </w:rPr>
+              <w:t xml:space="preserve">} - Cancels an event  (only for </w:t>
             </w:r>
             <w:r>
               <w:rPr>
@@ -6869,63 +7404,91 @@
                 <w:sz w:val="24"/>
                 <w:szCs w:val="24"/>
               </w:rPr>
-              <w:t>POST /{eventId}/subscribe - Subscribe to an event</w:t>
-            </w:r>
-          </w:p>
-          <w:p>
-            <w:pPr>
-              <w:pBdr>
-                <w:top w:val="nil"/>
-                <w:left w:val="nil"/>
-                <w:bottom w:val="nil"/>
-                <w:right w:val="nil"/>
-                <w:between w:val="nil"/>
-              </w:pBdr>
-              <w:rPr>
-                <w:rFonts w:ascii="Times New Roman" w:eastAsia="Times New Roman" w:hAnsi="Times New Roman" w:cs="Times New Roman"/>
-                <w:sz w:val="24"/>
-                <w:szCs w:val="24"/>
-              </w:rPr>
-            </w:pPr>
-            <w:r>
-              <w:rPr>
-                <w:rFonts w:ascii="Times New Roman" w:eastAsia="Times New Roman" w:hAnsi="Times New Roman" w:cs="Times New Roman"/>
-                <w:sz w:val="24"/>
-                <w:szCs w:val="24"/>
-              </w:rPr>
-              <w:t>POST /{eventId}/unsubscribe - Unsubscribe from an event</w:t>
-            </w:r>
-          </w:p>
-          <w:p>
-            <w:pPr>
-              <w:pBdr>
-                <w:top w:val="nil"/>
-                <w:left w:val="nil"/>
-                <w:bottom w:val="nil"/>
-                <w:right w:val="nil"/>
-                <w:between w:val="nil"/>
-              </w:pBdr>
-              <w:rPr>
-                <w:rFonts w:ascii="Times New Roman" w:eastAsia="Times New Roman" w:hAnsi="Times New Roman" w:cs="Times New Roman"/>
-                <w:sz w:val="24"/>
-                <w:szCs w:val="24"/>
-              </w:rPr>
-            </w:pPr>
-            <w:r>
-              <w:rPr>
-                <w:rFonts w:ascii="Times New Roman" w:eastAsia="Times New Roman" w:hAnsi="Times New Roman" w:cs="Times New Roman"/>
-                <w:sz w:val="24"/>
-                <w:szCs w:val="24"/>
-              </w:rPr>
-              <w:t xml:space="preserve">POST / - Creates event </w:t>
-            </w:r>
-            <w:r>
-              <w:rPr>
-                <w:rFonts w:ascii="Times New Roman" w:eastAsia="Times New Roman" w:hAnsi="Times New Roman" w:cs="Times New Roman"/>
-                <w:sz w:val="24"/>
-                <w:szCs w:val="24"/>
-              </w:rPr>
-              <w:t xml:space="preserve">(only for </w:t>
+              <w:t>POST /{</w:t>
+            </w:r>
+            <w:proofErr w:type="spellStart"/>
+            <w:r>
+              <w:rPr>
+                <w:rFonts w:ascii="Times New Roman" w:eastAsia="Times New Roman" w:hAnsi="Times New Roman" w:cs="Times New Roman"/>
+                <w:sz w:val="24"/>
+                <w:szCs w:val="24"/>
+              </w:rPr>
+              <w:t>eventId</w:t>
+            </w:r>
+            <w:proofErr w:type="spellEnd"/>
+            <w:r>
+              <w:rPr>
+                <w:rFonts w:ascii="Times New Roman" w:eastAsia="Times New Roman" w:hAnsi="Times New Roman" w:cs="Times New Roman"/>
+                <w:sz w:val="24"/>
+                <w:szCs w:val="24"/>
+              </w:rPr>
+              <w:t>}/subscribe - Subscribe to an event</w:t>
+            </w:r>
+          </w:p>
+          <w:p>
+            <w:pPr>
+              <w:pBdr>
+                <w:top w:val="nil"/>
+                <w:left w:val="nil"/>
+                <w:bottom w:val="nil"/>
+                <w:right w:val="nil"/>
+                <w:between w:val="nil"/>
+              </w:pBdr>
+              <w:rPr>
+                <w:rFonts w:ascii="Times New Roman" w:eastAsia="Times New Roman" w:hAnsi="Times New Roman" w:cs="Times New Roman"/>
+                <w:sz w:val="24"/>
+                <w:szCs w:val="24"/>
+              </w:rPr>
+            </w:pPr>
+            <w:r>
+              <w:rPr>
+                <w:rFonts w:ascii="Times New Roman" w:eastAsia="Times New Roman" w:hAnsi="Times New Roman" w:cs="Times New Roman"/>
+                <w:sz w:val="24"/>
+                <w:szCs w:val="24"/>
+              </w:rPr>
+              <w:t>POST /{</w:t>
+            </w:r>
+            <w:proofErr w:type="spellStart"/>
+            <w:r>
+              <w:rPr>
+                <w:rFonts w:ascii="Times New Roman" w:eastAsia="Times New Roman" w:hAnsi="Times New Roman" w:cs="Times New Roman"/>
+                <w:sz w:val="24"/>
+                <w:szCs w:val="24"/>
+              </w:rPr>
+              <w:t>eventId</w:t>
+            </w:r>
+            <w:proofErr w:type="spellEnd"/>
+            <w:r>
+              <w:rPr>
+                <w:rFonts w:ascii="Times New Roman" w:eastAsia="Times New Roman" w:hAnsi="Times New Roman" w:cs="Times New Roman"/>
+                <w:sz w:val="24"/>
+                <w:szCs w:val="24"/>
+              </w:rPr>
+              <w:t>}/unsubscribe - Unsubscribe from an event</w:t>
+            </w:r>
+          </w:p>
+          <w:p>
+            <w:pPr>
+              <w:pBdr>
+                <w:top w:val="nil"/>
+                <w:left w:val="nil"/>
+                <w:bottom w:val="nil"/>
+                <w:right w:val="nil"/>
+                <w:between w:val="nil"/>
+              </w:pBdr>
+              <w:rPr>
+                <w:rFonts w:ascii="Times New Roman" w:eastAsia="Times New Roman" w:hAnsi="Times New Roman" w:cs="Times New Roman"/>
+                <w:sz w:val="24"/>
+                <w:szCs w:val="24"/>
+              </w:rPr>
+            </w:pPr>
+            <w:r>
+              <w:rPr>
+                <w:rFonts w:ascii="Times New Roman" w:eastAsia="Times New Roman" w:hAnsi="Times New Roman" w:cs="Times New Roman"/>
+                <w:sz w:val="24"/>
+                <w:szCs w:val="24"/>
+              </w:rPr>
+              <w:t xml:space="preserve">POST / - Creates event (only for </w:t>
             </w:r>
             <w:r>
               <w:rPr>
@@ -7057,31 +7620,67 @@
                 <w:sz w:val="24"/>
                 <w:szCs w:val="24"/>
               </w:rPr>
-              <w:t>GET /my-clubs/{userId} - Lists all clubs that the user is part of</w:t>
-            </w:r>
-          </w:p>
-          <w:p>
-            <w:pPr>
-              <w:pBdr>
-                <w:top w:val="nil"/>
-                <w:left w:val="nil"/>
-                <w:bottom w:val="nil"/>
-                <w:right w:val="nil"/>
-                <w:between w:val="nil"/>
-              </w:pBdr>
-              <w:rPr>
-                <w:rFonts w:ascii="Times New Roman" w:eastAsia="Times New Roman" w:hAnsi="Times New Roman" w:cs="Times New Roman"/>
-                <w:sz w:val="24"/>
-                <w:szCs w:val="24"/>
-              </w:rPr>
-            </w:pPr>
-            <w:r>
-              <w:rPr>
-                <w:rFonts w:ascii="Times New Roman" w:eastAsia="Times New Roman" w:hAnsi="Times New Roman" w:cs="Times New Roman"/>
-                <w:sz w:val="24"/>
-                <w:szCs w:val="24"/>
-              </w:rPr>
-              <w:t xml:space="preserve">PUT /{clubId} - Updates information about the clubs’ schedule/ members (only for </w:t>
+              <w:t>GET /my-clubs/{</w:t>
+            </w:r>
+            <w:proofErr w:type="spellStart"/>
+            <w:r>
+              <w:rPr>
+                <w:rFonts w:ascii="Times New Roman" w:eastAsia="Times New Roman" w:hAnsi="Times New Roman" w:cs="Times New Roman"/>
+                <w:sz w:val="24"/>
+                <w:szCs w:val="24"/>
+              </w:rPr>
+              <w:t>userId</w:t>
+            </w:r>
+            <w:proofErr w:type="spellEnd"/>
+            <w:r>
+              <w:rPr>
+                <w:rFonts w:ascii="Times New Roman" w:eastAsia="Times New Roman" w:hAnsi="Times New Roman" w:cs="Times New Roman"/>
+                <w:sz w:val="24"/>
+                <w:szCs w:val="24"/>
+              </w:rPr>
+              <w:t>} - Lists all clubs that the user is part of</w:t>
+            </w:r>
+          </w:p>
+          <w:p>
+            <w:pPr>
+              <w:pBdr>
+                <w:top w:val="nil"/>
+                <w:left w:val="nil"/>
+                <w:bottom w:val="nil"/>
+                <w:right w:val="nil"/>
+                <w:between w:val="nil"/>
+              </w:pBdr>
+              <w:rPr>
+                <w:rFonts w:ascii="Times New Roman" w:eastAsia="Times New Roman" w:hAnsi="Times New Roman" w:cs="Times New Roman"/>
+                <w:sz w:val="24"/>
+                <w:szCs w:val="24"/>
+              </w:rPr>
+            </w:pPr>
+            <w:r>
+              <w:rPr>
+                <w:rFonts w:ascii="Times New Roman" w:eastAsia="Times New Roman" w:hAnsi="Times New Roman" w:cs="Times New Roman"/>
+                <w:sz w:val="24"/>
+                <w:szCs w:val="24"/>
+              </w:rPr>
+              <w:t>PUT /{</w:t>
+            </w:r>
+            <w:proofErr w:type="spellStart"/>
+            <w:r>
+              <w:rPr>
+                <w:rFonts w:ascii="Times New Roman" w:eastAsia="Times New Roman" w:hAnsi="Times New Roman" w:cs="Times New Roman"/>
+                <w:sz w:val="24"/>
+                <w:szCs w:val="24"/>
+              </w:rPr>
+              <w:t>clubId</w:t>
+            </w:r>
+            <w:proofErr w:type="spellEnd"/>
+            <w:r>
+              <w:rPr>
+                <w:rFonts w:ascii="Times New Roman" w:eastAsia="Times New Roman" w:hAnsi="Times New Roman" w:cs="Times New Roman"/>
+                <w:sz w:val="24"/>
+                <w:szCs w:val="24"/>
+              </w:rPr>
+              <w:t xml:space="preserve">} - Updates information about the clubs’ members (only for </w:t>
             </w:r>
             <w:r>
               <w:rPr>
@@ -7139,7 +7738,25 @@
                 <w:sz w:val="24"/>
                 <w:szCs w:val="24"/>
               </w:rPr>
-              <w:t xml:space="preserve"> DELETE /{clubId} - Deletes the club (only for </w:t>
+              <w:t xml:space="preserve"> DELETE /{</w:t>
+            </w:r>
+            <w:proofErr w:type="spellStart"/>
+            <w:r>
+              <w:rPr>
+                <w:rFonts w:ascii="Times New Roman" w:eastAsia="Times New Roman" w:hAnsi="Times New Roman" w:cs="Times New Roman"/>
+                <w:sz w:val="24"/>
+                <w:szCs w:val="24"/>
+              </w:rPr>
+              <w:t>clubId</w:t>
+            </w:r>
+            <w:proofErr w:type="spellEnd"/>
+            <w:r>
+              <w:rPr>
+                <w:rFonts w:ascii="Times New Roman" w:eastAsia="Times New Roman" w:hAnsi="Times New Roman" w:cs="Times New Roman"/>
+                <w:sz w:val="24"/>
+                <w:szCs w:val="24"/>
+              </w:rPr>
+              <w:t xml:space="preserve">} - Deletes the club (only for </w:t>
             </w:r>
             <w:r>
               <w:rPr>
@@ -7156,7 +7773,16 @@
                 <w:sz w:val="24"/>
                 <w:szCs w:val="24"/>
               </w:rPr>
-              <w:t xml:space="preserve">and the </w:t>
+              <w:t xml:space="preserve">and </w:t>
+            </w:r>
+            <w:r>
+              <w:rPr>
+                <w:rFonts w:ascii="Times New Roman" w:eastAsia="Times New Roman" w:hAnsi="Times New Roman" w:cs="Times New Roman"/>
+                <w:sz w:val="24"/>
+                <w:szCs w:val="24"/>
+              </w:rPr>
+              <w:lastRenderedPageBreak/>
+              <w:t xml:space="preserve">the </w:t>
             </w:r>
             <w:r>
               <w:rPr>
@@ -7221,31 +7847,67 @@
                 <w:sz w:val="24"/>
                 <w:szCs w:val="24"/>
               </w:rPr>
-              <w:t>POST /{clubId}/join - Adds the user to the members of the club</w:t>
-            </w:r>
-          </w:p>
-          <w:p>
-            <w:pPr>
-              <w:pBdr>
-                <w:top w:val="nil"/>
-                <w:left w:val="nil"/>
-                <w:bottom w:val="nil"/>
-                <w:right w:val="nil"/>
-                <w:between w:val="nil"/>
-              </w:pBdr>
-              <w:rPr>
-                <w:rFonts w:ascii="Times New Roman" w:eastAsia="Times New Roman" w:hAnsi="Times New Roman" w:cs="Times New Roman"/>
-                <w:sz w:val="24"/>
-                <w:szCs w:val="24"/>
-              </w:rPr>
-            </w:pPr>
-            <w:r>
-              <w:rPr>
-                <w:rFonts w:ascii="Times New Roman" w:eastAsia="Times New Roman" w:hAnsi="Times New Roman" w:cs="Times New Roman"/>
-                <w:sz w:val="24"/>
-                <w:szCs w:val="24"/>
-              </w:rPr>
-              <w:t xml:space="preserve">POST /{clubId}/leave - Removes the user from the clubs member list </w:t>
+              <w:t>POST /{</w:t>
+            </w:r>
+            <w:proofErr w:type="spellStart"/>
+            <w:r>
+              <w:rPr>
+                <w:rFonts w:ascii="Times New Roman" w:eastAsia="Times New Roman" w:hAnsi="Times New Roman" w:cs="Times New Roman"/>
+                <w:sz w:val="24"/>
+                <w:szCs w:val="24"/>
+              </w:rPr>
+              <w:t>clubId</w:t>
+            </w:r>
+            <w:proofErr w:type="spellEnd"/>
+            <w:r>
+              <w:rPr>
+                <w:rFonts w:ascii="Times New Roman" w:eastAsia="Times New Roman" w:hAnsi="Times New Roman" w:cs="Times New Roman"/>
+                <w:sz w:val="24"/>
+                <w:szCs w:val="24"/>
+              </w:rPr>
+              <w:t>}/join - Adds the user to the members of the club</w:t>
+            </w:r>
+          </w:p>
+          <w:p>
+            <w:pPr>
+              <w:pBdr>
+                <w:top w:val="nil"/>
+                <w:left w:val="nil"/>
+                <w:bottom w:val="nil"/>
+                <w:right w:val="nil"/>
+                <w:between w:val="nil"/>
+              </w:pBdr>
+              <w:rPr>
+                <w:rFonts w:ascii="Times New Roman" w:eastAsia="Times New Roman" w:hAnsi="Times New Roman" w:cs="Times New Roman"/>
+                <w:sz w:val="24"/>
+                <w:szCs w:val="24"/>
+              </w:rPr>
+            </w:pPr>
+            <w:r>
+              <w:rPr>
+                <w:rFonts w:ascii="Times New Roman" w:eastAsia="Times New Roman" w:hAnsi="Times New Roman" w:cs="Times New Roman"/>
+                <w:sz w:val="24"/>
+                <w:szCs w:val="24"/>
+              </w:rPr>
+              <w:t>POST /{</w:t>
+            </w:r>
+            <w:proofErr w:type="spellStart"/>
+            <w:r>
+              <w:rPr>
+                <w:rFonts w:ascii="Times New Roman" w:eastAsia="Times New Roman" w:hAnsi="Times New Roman" w:cs="Times New Roman"/>
+                <w:sz w:val="24"/>
+                <w:szCs w:val="24"/>
+              </w:rPr>
+              <w:t>clubId</w:t>
+            </w:r>
+            <w:proofErr w:type="spellEnd"/>
+            <w:r>
+              <w:rPr>
+                <w:rFonts w:ascii="Times New Roman" w:eastAsia="Times New Roman" w:hAnsi="Times New Roman" w:cs="Times New Roman"/>
+                <w:sz w:val="24"/>
+                <w:szCs w:val="24"/>
+              </w:rPr>
+              <w:t xml:space="preserve">}/leave - Removes the user from the clubs member list </w:t>
             </w:r>
           </w:p>
         </w:tc>
@@ -7279,6 +7941,7 @@
                 <w:sz w:val="24"/>
                 <w:szCs w:val="24"/>
               </w:rPr>
+              <w:lastRenderedPageBreak/>
               <w:t>/clubs</w:t>
             </w:r>
           </w:p>
@@ -7314,8 +7977,20 @@
                 <w:sz w:val="24"/>
                 <w:szCs w:val="24"/>
               </w:rPr>
-              <w:t>4.8.  Wishlist</w:t>
-            </w:r>
+              <w:lastRenderedPageBreak/>
+              <w:t xml:space="preserve">4.8.  </w:t>
+            </w:r>
+            <w:proofErr w:type="spellStart"/>
+            <w:r>
+              <w:rPr>
+                <w:rFonts w:ascii="Times New Roman" w:eastAsia="Times New Roman" w:hAnsi="Times New Roman" w:cs="Times New Roman"/>
+                <w:b/>
+                <w:sz w:val="24"/>
+                <w:szCs w:val="24"/>
+              </w:rPr>
+              <w:t>Wishlist</w:t>
+            </w:r>
+            <w:proofErr w:type="spellEnd"/>
           </w:p>
         </w:tc>
         <w:tc>
@@ -7343,7 +8018,25 @@
                 <w:sz w:val="24"/>
                 <w:szCs w:val="24"/>
               </w:rPr>
-              <w:t>GET - Show the wishlist of the user</w:t>
+              <w:t xml:space="preserve">GET - Show the </w:t>
+            </w:r>
+            <w:proofErr w:type="spellStart"/>
+            <w:r>
+              <w:rPr>
+                <w:rFonts w:ascii="Times New Roman" w:eastAsia="Times New Roman" w:hAnsi="Times New Roman" w:cs="Times New Roman"/>
+                <w:sz w:val="24"/>
+                <w:szCs w:val="24"/>
+              </w:rPr>
+              <w:t>wishlist</w:t>
+            </w:r>
+            <w:proofErr w:type="spellEnd"/>
+            <w:r>
+              <w:rPr>
+                <w:rFonts w:ascii="Times New Roman" w:eastAsia="Times New Roman" w:hAnsi="Times New Roman" w:cs="Times New Roman"/>
+                <w:sz w:val="24"/>
+                <w:szCs w:val="24"/>
+              </w:rPr>
+              <w:t xml:space="preserve"> of the user</w:t>
             </w:r>
           </w:p>
           <w:p>
@@ -7399,8 +8092,39 @@
                 <w:sz w:val="24"/>
                 <w:szCs w:val="24"/>
               </w:rPr>
-              <w:t>/profile/{userId}/wishlist</w:t>
-            </w:r>
+              <w:t>/profile/{</w:t>
+            </w:r>
+            <w:proofErr w:type="spellStart"/>
+            <w:r>
+              <w:rPr>
+                <w:rFonts w:ascii="Times New Roman" w:eastAsia="Times New Roman" w:hAnsi="Times New Roman" w:cs="Times New Roman"/>
+                <w:i/>
+                <w:sz w:val="24"/>
+                <w:szCs w:val="24"/>
+              </w:rPr>
+              <w:t>userId</w:t>
+            </w:r>
+            <w:proofErr w:type="spellEnd"/>
+            <w:r>
+              <w:rPr>
+                <w:rFonts w:ascii="Times New Roman" w:eastAsia="Times New Roman" w:hAnsi="Times New Roman" w:cs="Times New Roman"/>
+                <w:i/>
+                <w:sz w:val="24"/>
+                <w:szCs w:val="24"/>
+              </w:rPr>
+              <w:t>}/</w:t>
+            </w:r>
+            <w:proofErr w:type="spellStart"/>
+            <w:r>
+              <w:rPr>
+                <w:rFonts w:ascii="Times New Roman" w:eastAsia="Times New Roman" w:hAnsi="Times New Roman" w:cs="Times New Roman"/>
+                <w:i/>
+                <w:sz w:val="24"/>
+                <w:szCs w:val="24"/>
+              </w:rPr>
+              <w:t>wishlist</w:t>
+            </w:r>
+            <w:proofErr w:type="spellEnd"/>
           </w:p>
         </w:tc>
       </w:tr>
@@ -7463,31 +8187,59 @@
                 <w:sz w:val="24"/>
                 <w:szCs w:val="24"/>
               </w:rPr>
-              <w:t>GET - List all books based on params</w:t>
-            </w:r>
-          </w:p>
-          <w:p>
-            <w:pPr>
-              <w:pBdr>
-                <w:top w:val="nil"/>
-                <w:left w:val="nil"/>
-                <w:bottom w:val="nil"/>
-                <w:right w:val="nil"/>
-                <w:between w:val="nil"/>
-              </w:pBdr>
-              <w:rPr>
-                <w:rFonts w:ascii="Times New Roman" w:eastAsia="Times New Roman" w:hAnsi="Times New Roman" w:cs="Times New Roman"/>
-                <w:sz w:val="24"/>
-                <w:szCs w:val="24"/>
-              </w:rPr>
-            </w:pPr>
-            <w:r>
-              <w:rPr>
-                <w:rFonts w:ascii="Times New Roman" w:eastAsia="Times New Roman" w:hAnsi="Times New Roman" w:cs="Times New Roman"/>
-                <w:sz w:val="24"/>
-                <w:szCs w:val="24"/>
-              </w:rPr>
-              <w:t>GET /{bookId} - View book details</w:t>
+              <w:t xml:space="preserve">GET - List all books based on </w:t>
+            </w:r>
+            <w:proofErr w:type="spellStart"/>
+            <w:r>
+              <w:rPr>
+                <w:rFonts w:ascii="Times New Roman" w:eastAsia="Times New Roman" w:hAnsi="Times New Roman" w:cs="Times New Roman"/>
+                <w:sz w:val="24"/>
+                <w:szCs w:val="24"/>
+              </w:rPr>
+              <w:t>params</w:t>
+            </w:r>
+            <w:proofErr w:type="spellEnd"/>
+          </w:p>
+          <w:p>
+            <w:pPr>
+              <w:pBdr>
+                <w:top w:val="nil"/>
+                <w:left w:val="nil"/>
+                <w:bottom w:val="nil"/>
+                <w:right w:val="nil"/>
+                <w:between w:val="nil"/>
+              </w:pBdr>
+              <w:rPr>
+                <w:rFonts w:ascii="Times New Roman" w:eastAsia="Times New Roman" w:hAnsi="Times New Roman" w:cs="Times New Roman"/>
+                <w:sz w:val="24"/>
+                <w:szCs w:val="24"/>
+              </w:rPr>
+            </w:pPr>
+            <w:r>
+              <w:rPr>
+                <w:rFonts w:ascii="Times New Roman" w:eastAsia="Times New Roman" w:hAnsi="Times New Roman" w:cs="Times New Roman"/>
+                <w:sz w:val="24"/>
+                <w:szCs w:val="24"/>
+              </w:rPr>
+              <w:t>GET /{</w:t>
+            </w:r>
+            <w:proofErr w:type="spellStart"/>
+            <w:r>
+              <w:rPr>
+                <w:rFonts w:ascii="Times New Roman" w:eastAsia="Times New Roman" w:hAnsi="Times New Roman" w:cs="Times New Roman"/>
+                <w:sz w:val="24"/>
+                <w:szCs w:val="24"/>
+              </w:rPr>
+              <w:t>bookId</w:t>
+            </w:r>
+            <w:proofErr w:type="spellEnd"/>
+            <w:r>
+              <w:rPr>
+                <w:rFonts w:ascii="Times New Roman" w:eastAsia="Times New Roman" w:hAnsi="Times New Roman" w:cs="Times New Roman"/>
+                <w:sz w:val="24"/>
+                <w:szCs w:val="24"/>
+              </w:rPr>
+              <w:t>} - View book details</w:t>
             </w:r>
           </w:p>
           <w:p>
@@ -7552,31 +8304,67 @@
                 <w:sz w:val="24"/>
                 <w:szCs w:val="24"/>
               </w:rPr>
-              <w:t>POST /{bookId}/rate - Leave a rating for a book</w:t>
-            </w:r>
-          </w:p>
-          <w:p>
-            <w:pPr>
-              <w:pBdr>
-                <w:top w:val="nil"/>
-                <w:left w:val="nil"/>
-                <w:bottom w:val="nil"/>
-                <w:right w:val="nil"/>
-                <w:between w:val="nil"/>
-              </w:pBdr>
-              <w:rPr>
-                <w:rFonts w:ascii="Times New Roman" w:eastAsia="Times New Roman" w:hAnsi="Times New Roman" w:cs="Times New Roman"/>
-                <w:sz w:val="24"/>
-                <w:szCs w:val="24"/>
-              </w:rPr>
-            </w:pPr>
-            <w:r>
-              <w:rPr>
-                <w:rFonts w:ascii="Times New Roman" w:eastAsia="Times New Roman" w:hAnsi="Times New Roman" w:cs="Times New Roman"/>
-                <w:sz w:val="24"/>
-                <w:szCs w:val="24"/>
-              </w:rPr>
-              <w:t>POST /{bookId}/comment - Leave a comment for a book</w:t>
+              <w:t>POST /{</w:t>
+            </w:r>
+            <w:proofErr w:type="spellStart"/>
+            <w:r>
+              <w:rPr>
+                <w:rFonts w:ascii="Times New Roman" w:eastAsia="Times New Roman" w:hAnsi="Times New Roman" w:cs="Times New Roman"/>
+                <w:sz w:val="24"/>
+                <w:szCs w:val="24"/>
+              </w:rPr>
+              <w:t>bookId</w:t>
+            </w:r>
+            <w:proofErr w:type="spellEnd"/>
+            <w:r>
+              <w:rPr>
+                <w:rFonts w:ascii="Times New Roman" w:eastAsia="Times New Roman" w:hAnsi="Times New Roman" w:cs="Times New Roman"/>
+                <w:sz w:val="24"/>
+                <w:szCs w:val="24"/>
+              </w:rPr>
+              <w:t>}/rate - Leave a rating for a book</w:t>
+            </w:r>
+          </w:p>
+          <w:p>
+            <w:pPr>
+              <w:pBdr>
+                <w:top w:val="nil"/>
+                <w:left w:val="nil"/>
+                <w:bottom w:val="nil"/>
+                <w:right w:val="nil"/>
+                <w:between w:val="nil"/>
+              </w:pBdr>
+              <w:rPr>
+                <w:rFonts w:ascii="Times New Roman" w:eastAsia="Times New Roman" w:hAnsi="Times New Roman" w:cs="Times New Roman"/>
+                <w:sz w:val="24"/>
+                <w:szCs w:val="24"/>
+              </w:rPr>
+            </w:pPr>
+            <w:r>
+              <w:rPr>
+                <w:rFonts w:ascii="Times New Roman" w:eastAsia="Times New Roman" w:hAnsi="Times New Roman" w:cs="Times New Roman"/>
+                <w:sz w:val="24"/>
+                <w:szCs w:val="24"/>
+              </w:rPr>
+              <w:t>POST /{</w:t>
+            </w:r>
+            <w:proofErr w:type="spellStart"/>
+            <w:r>
+              <w:rPr>
+                <w:rFonts w:ascii="Times New Roman" w:eastAsia="Times New Roman" w:hAnsi="Times New Roman" w:cs="Times New Roman"/>
+                <w:sz w:val="24"/>
+                <w:szCs w:val="24"/>
+              </w:rPr>
+              <w:t>bookId</w:t>
+            </w:r>
+            <w:proofErr w:type="spellEnd"/>
+            <w:r>
+              <w:rPr>
+                <w:rFonts w:ascii="Times New Roman" w:eastAsia="Times New Roman" w:hAnsi="Times New Roman" w:cs="Times New Roman"/>
+                <w:sz w:val="24"/>
+                <w:szCs w:val="24"/>
+              </w:rPr>
+              <w:t>}/comment - Leave a comment for a book</w:t>
             </w:r>
           </w:p>
         </w:tc>
@@ -7645,17 +8433,7 @@
                 <w:sz w:val="24"/>
                 <w:szCs w:val="24"/>
               </w:rPr>
-              <w:t xml:space="preserve">4.10. Traveling books </w:t>
-            </w:r>
-            <w:r>
-              <w:rPr>
-                <w:rFonts w:ascii="Times New Roman" w:eastAsia="Times New Roman" w:hAnsi="Times New Roman" w:cs="Times New Roman"/>
-                <w:b/>
-                <w:sz w:val="24"/>
-                <w:szCs w:val="24"/>
-              </w:rPr>
-              <w:lastRenderedPageBreak/>
-              <w:t xml:space="preserve">box </w:t>
+              <w:t xml:space="preserve">4.10. Traveling books box </w:t>
             </w:r>
           </w:p>
         </w:tc>
@@ -7677,60 +8455,166 @@
                 <w:sz w:val="24"/>
                 <w:szCs w:val="24"/>
               </w:rPr>
-              <w:lastRenderedPageBreak/>
-              <w:t>GET /{boxId}/books - List all books in the current box</w:t>
-            </w:r>
-          </w:p>
-          <w:p>
-            <w:pPr>
-              <w:rPr>
-                <w:rFonts w:ascii="Times New Roman" w:eastAsia="Times New Roman" w:hAnsi="Times New Roman" w:cs="Times New Roman"/>
-                <w:sz w:val="24"/>
-                <w:szCs w:val="24"/>
-              </w:rPr>
-            </w:pPr>
-            <w:r>
-              <w:rPr>
-                <w:rFonts w:ascii="Times New Roman" w:eastAsia="Times New Roman" w:hAnsi="Times New Roman" w:cs="Times New Roman"/>
-                <w:sz w:val="24"/>
-                <w:szCs w:val="24"/>
-              </w:rPr>
-              <w:lastRenderedPageBreak/>
-              <w:t>GET /{boxId}/books/{bookId} - View book in the current box</w:t>
-            </w:r>
-          </w:p>
-          <w:p>
-            <w:pPr>
-              <w:rPr>
-                <w:rFonts w:ascii="Times New Roman" w:eastAsia="Times New Roman" w:hAnsi="Times New Roman" w:cs="Times New Roman"/>
-                <w:sz w:val="24"/>
-                <w:szCs w:val="24"/>
-              </w:rPr>
-            </w:pPr>
-            <w:r>
-              <w:rPr>
-                <w:rFonts w:ascii="Times New Roman" w:eastAsia="Times New Roman" w:hAnsi="Times New Roman" w:cs="Times New Roman"/>
-                <w:sz w:val="24"/>
-                <w:szCs w:val="24"/>
-              </w:rPr>
-              <w:t>DELETE  /{boxId}/books/{bookId} - Takes a book from the current box</w:t>
-            </w:r>
-          </w:p>
-          <w:p>
-            <w:pPr>
-              <w:rPr>
-                <w:rFonts w:ascii="Times New Roman" w:eastAsia="Times New Roman" w:hAnsi="Times New Roman" w:cs="Times New Roman"/>
-                <w:sz w:val="24"/>
-                <w:szCs w:val="24"/>
-              </w:rPr>
-            </w:pPr>
-            <w:r>
-              <w:rPr>
-                <w:rFonts w:ascii="Times New Roman" w:eastAsia="Times New Roman" w:hAnsi="Times New Roman" w:cs="Times New Roman"/>
-                <w:sz w:val="24"/>
-                <w:szCs w:val="24"/>
-              </w:rPr>
-              <w:t>POST /{boxId}/books - Add a new book to the box</w:t>
+              <w:t>GET /{</w:t>
+            </w:r>
+            <w:proofErr w:type="spellStart"/>
+            <w:r>
+              <w:rPr>
+                <w:rFonts w:ascii="Times New Roman" w:eastAsia="Times New Roman" w:hAnsi="Times New Roman" w:cs="Times New Roman"/>
+                <w:sz w:val="24"/>
+                <w:szCs w:val="24"/>
+              </w:rPr>
+              <w:t>boxId</w:t>
+            </w:r>
+            <w:proofErr w:type="spellEnd"/>
+            <w:r>
+              <w:rPr>
+                <w:rFonts w:ascii="Times New Roman" w:eastAsia="Times New Roman" w:hAnsi="Times New Roman" w:cs="Times New Roman"/>
+                <w:sz w:val="24"/>
+                <w:szCs w:val="24"/>
+              </w:rPr>
+              <w:t>}/books - List all books in the current box</w:t>
+            </w:r>
+          </w:p>
+          <w:p>
+            <w:pPr>
+              <w:rPr>
+                <w:rFonts w:ascii="Times New Roman" w:eastAsia="Times New Roman" w:hAnsi="Times New Roman" w:cs="Times New Roman"/>
+                <w:sz w:val="24"/>
+                <w:szCs w:val="24"/>
+              </w:rPr>
+            </w:pPr>
+            <w:r>
+              <w:rPr>
+                <w:rFonts w:ascii="Times New Roman" w:eastAsia="Times New Roman" w:hAnsi="Times New Roman" w:cs="Times New Roman"/>
+                <w:sz w:val="24"/>
+                <w:szCs w:val="24"/>
+              </w:rPr>
+              <w:t>GET /{</w:t>
+            </w:r>
+            <w:proofErr w:type="spellStart"/>
+            <w:r>
+              <w:rPr>
+                <w:rFonts w:ascii="Times New Roman" w:eastAsia="Times New Roman" w:hAnsi="Times New Roman" w:cs="Times New Roman"/>
+                <w:sz w:val="24"/>
+                <w:szCs w:val="24"/>
+              </w:rPr>
+              <w:t>boxId</w:t>
+            </w:r>
+            <w:proofErr w:type="spellEnd"/>
+            <w:r>
+              <w:rPr>
+                <w:rFonts w:ascii="Times New Roman" w:eastAsia="Times New Roman" w:hAnsi="Times New Roman" w:cs="Times New Roman"/>
+                <w:sz w:val="24"/>
+                <w:szCs w:val="24"/>
+              </w:rPr>
+              <w:t>}/books/{</w:t>
+            </w:r>
+            <w:proofErr w:type="spellStart"/>
+            <w:r>
+              <w:rPr>
+                <w:rFonts w:ascii="Times New Roman" w:eastAsia="Times New Roman" w:hAnsi="Times New Roman" w:cs="Times New Roman"/>
+                <w:sz w:val="24"/>
+                <w:szCs w:val="24"/>
+              </w:rPr>
+              <w:t>bookId</w:t>
+            </w:r>
+            <w:proofErr w:type="spellEnd"/>
+            <w:r>
+              <w:rPr>
+                <w:rFonts w:ascii="Times New Roman" w:eastAsia="Times New Roman" w:hAnsi="Times New Roman" w:cs="Times New Roman"/>
+                <w:sz w:val="24"/>
+                <w:szCs w:val="24"/>
+              </w:rPr>
+              <w:t>} - View book in the current box</w:t>
+            </w:r>
+          </w:p>
+          <w:p>
+            <w:pPr>
+              <w:rPr>
+                <w:rFonts w:ascii="Times New Roman" w:eastAsia="Times New Roman" w:hAnsi="Times New Roman" w:cs="Times New Roman"/>
+                <w:sz w:val="24"/>
+                <w:szCs w:val="24"/>
+              </w:rPr>
+            </w:pPr>
+            <w:r>
+              <w:rPr>
+                <w:rFonts w:ascii="Times New Roman" w:eastAsia="Times New Roman" w:hAnsi="Times New Roman" w:cs="Times New Roman"/>
+                <w:sz w:val="24"/>
+                <w:szCs w:val="24"/>
+              </w:rPr>
+              <w:t>DELETE  /{</w:t>
+            </w:r>
+            <w:proofErr w:type="spellStart"/>
+            <w:r>
+              <w:rPr>
+                <w:rFonts w:ascii="Times New Roman" w:eastAsia="Times New Roman" w:hAnsi="Times New Roman" w:cs="Times New Roman"/>
+                <w:sz w:val="24"/>
+                <w:szCs w:val="24"/>
+              </w:rPr>
+              <w:t>boxId</w:t>
+            </w:r>
+            <w:proofErr w:type="spellEnd"/>
+            <w:r>
+              <w:rPr>
+                <w:rFonts w:ascii="Times New Roman" w:eastAsia="Times New Roman" w:hAnsi="Times New Roman" w:cs="Times New Roman"/>
+                <w:sz w:val="24"/>
+                <w:szCs w:val="24"/>
+              </w:rPr>
+              <w:t>}/books/{</w:t>
+            </w:r>
+            <w:proofErr w:type="spellStart"/>
+            <w:r>
+              <w:rPr>
+                <w:rFonts w:ascii="Times New Roman" w:eastAsia="Times New Roman" w:hAnsi="Times New Roman" w:cs="Times New Roman"/>
+                <w:sz w:val="24"/>
+                <w:szCs w:val="24"/>
+              </w:rPr>
+              <w:t>bookId</w:t>
+            </w:r>
+            <w:proofErr w:type="spellEnd"/>
+            <w:r>
+              <w:rPr>
+                <w:rFonts w:ascii="Times New Roman" w:eastAsia="Times New Roman" w:hAnsi="Times New Roman" w:cs="Times New Roman"/>
+                <w:sz w:val="24"/>
+                <w:szCs w:val="24"/>
+              </w:rPr>
+              <w:t>} - Takes a book from the current box</w:t>
+            </w:r>
+          </w:p>
+          <w:p>
+            <w:pPr>
+              <w:rPr>
+                <w:rFonts w:ascii="Times New Roman" w:eastAsia="Times New Roman" w:hAnsi="Times New Roman" w:cs="Times New Roman"/>
+                <w:sz w:val="24"/>
+                <w:szCs w:val="24"/>
+              </w:rPr>
+            </w:pPr>
+            <w:r>
+              <w:rPr>
+                <w:rFonts w:ascii="Times New Roman" w:eastAsia="Times New Roman" w:hAnsi="Times New Roman" w:cs="Times New Roman"/>
+                <w:sz w:val="24"/>
+                <w:szCs w:val="24"/>
+              </w:rPr>
+              <w:t>POST /{</w:t>
+            </w:r>
+            <w:proofErr w:type="spellStart"/>
+            <w:r>
+              <w:rPr>
+                <w:rFonts w:ascii="Times New Roman" w:eastAsia="Times New Roman" w:hAnsi="Times New Roman" w:cs="Times New Roman"/>
+                <w:sz w:val="24"/>
+                <w:szCs w:val="24"/>
+              </w:rPr>
+              <w:t>boxId</w:t>
+            </w:r>
+            <w:proofErr w:type="spellEnd"/>
+            <w:r>
+              <w:rPr>
+                <w:rFonts w:ascii="Times New Roman" w:eastAsia="Times New Roman" w:hAnsi="Times New Roman" w:cs="Times New Roman"/>
+                <w:sz w:val="24"/>
+                <w:szCs w:val="24"/>
+              </w:rPr>
+              <w:t>}/books - Add a new book to the box</w:t>
             </w:r>
           </w:p>
           <w:p>
@@ -7778,7 +8662,6 @@
                 <w:sz w:val="24"/>
                 <w:szCs w:val="24"/>
               </w:rPr>
-              <w:lastRenderedPageBreak/>
               <w:t>/box/</w:t>
             </w:r>
           </w:p>
@@ -7814,7 +8697,6 @@
                 <w:sz w:val="24"/>
                 <w:szCs w:val="24"/>
               </w:rPr>
-              <w:lastRenderedPageBreak/>
               <w:t>4.11. Polls</w:t>
             </w:r>
           </w:p>
@@ -7829,6 +8711,25 @@
                 <w:rFonts w:ascii="Times New Roman" w:eastAsia="Times New Roman" w:hAnsi="Times New Roman" w:cs="Times New Roman"/>
                 <w:sz w:val="24"/>
                 <w:szCs w:val="24"/>
+                <w:lang w:val="en-US"/>
+              </w:rPr>
+            </w:pPr>
+            <w:r>
+              <w:rPr>
+                <w:rFonts w:ascii="Times New Roman" w:eastAsia="Times New Roman" w:hAnsi="Times New Roman" w:cs="Times New Roman"/>
+                <w:sz w:val="24"/>
+                <w:szCs w:val="24"/>
+                <w:lang w:val="en-US"/>
+              </w:rPr>
+              <w:t>POST – Add a new poll</w:t>
+            </w:r>
+          </w:p>
+          <w:p>
+            <w:pPr>
+              <w:rPr>
+                <w:rFonts w:ascii="Times New Roman" w:eastAsia="Times New Roman" w:hAnsi="Times New Roman" w:cs="Times New Roman"/>
+                <w:sz w:val="24"/>
+                <w:szCs w:val="24"/>
               </w:rPr>
             </w:pPr>
             <w:r>
@@ -7854,7 +8755,25 @@
                 <w:sz w:val="24"/>
                 <w:szCs w:val="24"/>
               </w:rPr>
-              <w:t>POST /{bookId} - Vote for a given book</w:t>
+              <w:t>POST /{</w:t>
+            </w:r>
+            <w:proofErr w:type="spellStart"/>
+            <w:r>
+              <w:rPr>
+                <w:rFonts w:ascii="Times New Roman" w:eastAsia="Times New Roman" w:hAnsi="Times New Roman" w:cs="Times New Roman"/>
+                <w:sz w:val="24"/>
+                <w:szCs w:val="24"/>
+              </w:rPr>
+              <w:t>bookId</w:t>
+            </w:r>
+            <w:proofErr w:type="spellEnd"/>
+            <w:r>
+              <w:rPr>
+                <w:rFonts w:ascii="Times New Roman" w:eastAsia="Times New Roman" w:hAnsi="Times New Roman" w:cs="Times New Roman"/>
+                <w:sz w:val="24"/>
+                <w:szCs w:val="24"/>
+              </w:rPr>
+              <w:t>} - Vote for a given book</w:t>
             </w:r>
           </w:p>
           <w:p>
@@ -7922,12 +8841,13 @@
           <w:rFonts w:ascii="Times New Roman" w:eastAsia="Times New Roman" w:hAnsi="Times New Roman" w:cs="Times New Roman"/>
           <w:sz w:val="24"/>
           <w:szCs w:val="24"/>
+          <w:lang w:val="en-US"/>
         </w:rPr>
       </w:pPr>
     </w:p>
     <w:sectPr>
-      <w:headerReference w:type="default" r:id="rId8"/>
-      <w:footerReference w:type="default" r:id="rId9"/>
+      <w:headerReference w:type="default" r:id="rId7"/>
+      <w:footerReference w:type="default" r:id="rId8"/>
       <w:pgSz w:w="15840" w:h="12240"/>
       <w:pgMar w:top="1440" w:right="1440" w:bottom="1440" w:left="1440" w:header="0" w:footer="720" w:gutter="0"/>
       <w:pgNumType w:start="1"/>
@@ -7938,7 +8858,7 @@
 </file>
 
 <file path=word/endnotes.xml><?xml version="1.0" encoding="utf-8"?>
-<w:endnotes xmlns:wpc="http://schemas.microsoft.com/office/word/2010/wordprocessingCanvas" xmlns:mc="http://schemas.openxmlformats.org/markup-compatibility/2006" xmlns:o="urn:schemas-microsoft-com:office:office" xmlns:r="http://schemas.openxmlformats.org/officeDocument/2006/relationships" xmlns:m="http://schemas.openxmlformats.org/officeDocument/2006/math" xmlns:v="urn:schemas-microsoft-com:vml" xmlns:wp14="http://schemas.microsoft.com/office/word/2010/wordprocessingDrawing" xmlns:wp="http://schemas.openxmlformats.org/drawingml/2006/wordprocessingDrawing" xmlns:w10="urn:schemas-microsoft-com:office:word" xmlns:w="http://schemas.openxmlformats.org/wordprocessingml/2006/main" xmlns:w14="http://schemas.microsoft.com/office/word/2010/wordml" xmlns:wpg="http://schemas.microsoft.com/office/word/2010/wordprocessingGroup" xmlns:wpi="http://schemas.microsoft.com/office/word/2010/wordprocessingInk" xmlns:wne="http://schemas.microsoft.com/office/word/2006/wordml" xmlns:wps="http://schemas.microsoft.com/office/word/2010/wordprocessingShape" mc:Ignorable="w14 wp14">
+<w:endnotes xmlns:ve="http://schemas.openxmlformats.org/markup-compatibility/2006" xmlns:o="urn:schemas-microsoft-com:office:office" xmlns:r="http://schemas.openxmlformats.org/officeDocument/2006/relationships" xmlns:m="http://schemas.openxmlformats.org/officeDocument/2006/math" xmlns:v="urn:schemas-microsoft-com:vml" xmlns:wp="http://schemas.openxmlformats.org/drawingml/2006/wordprocessingDrawing" xmlns:w10="urn:schemas-microsoft-com:office:word" xmlns:w="http://schemas.openxmlformats.org/wordprocessingml/2006/main" xmlns:wne="http://schemas.microsoft.com/office/word/2006/wordml">
   <w:endnote w:type="separator" w:id="-1">
     <w:p>
       <w:pPr>
@@ -7963,7 +8883,7 @@
 </file>
 
 <file path=word/footer1.xml><?xml version="1.0" encoding="utf-8"?>
-<w:ftr xmlns:wpc="http://schemas.microsoft.com/office/word/2010/wordprocessingCanvas" xmlns:mc="http://schemas.openxmlformats.org/markup-compatibility/2006" xmlns:o="urn:schemas-microsoft-com:office:office" xmlns:r="http://schemas.openxmlformats.org/officeDocument/2006/relationships" xmlns:m="http://schemas.openxmlformats.org/officeDocument/2006/math" xmlns:v="urn:schemas-microsoft-com:vml" xmlns:wp14="http://schemas.microsoft.com/office/word/2010/wordprocessingDrawing" xmlns:wp="http://schemas.openxmlformats.org/drawingml/2006/wordprocessingDrawing" xmlns:w10="urn:schemas-microsoft-com:office:word" xmlns:w="http://schemas.openxmlformats.org/wordprocessingml/2006/main" xmlns:w14="http://schemas.microsoft.com/office/word/2010/wordml" xmlns:wpg="http://schemas.microsoft.com/office/word/2010/wordprocessingGroup" xmlns:wpi="http://schemas.microsoft.com/office/word/2010/wordprocessingInk" xmlns:wne="http://schemas.microsoft.com/office/word/2006/wordml" xmlns:wps="http://schemas.microsoft.com/office/word/2010/wordprocessingShape" mc:Ignorable="w14 wp14">
+<w:ftr xmlns:ve="http://schemas.openxmlformats.org/markup-compatibility/2006" xmlns:o="urn:schemas-microsoft-com:office:office" xmlns:r="http://schemas.openxmlformats.org/officeDocument/2006/relationships" xmlns:m="http://schemas.openxmlformats.org/officeDocument/2006/math" xmlns:v="urn:schemas-microsoft-com:vml" xmlns:wp="http://schemas.openxmlformats.org/drawingml/2006/wordprocessingDrawing" xmlns:w10="urn:schemas-microsoft-com:office:word" xmlns:w="http://schemas.openxmlformats.org/wordprocessingml/2006/main" xmlns:wne="http://schemas.microsoft.com/office/word/2006/wordml">
   <w:p>
     <w:pPr>
       <w:pBdr>
@@ -8045,7 +8965,7 @@
         <w:noProof/>
         <w:color w:val="000000"/>
       </w:rPr>
-      <w:t>5</w:t>
+      <w:t>2</w:t>
     </w:r>
     <w:r>
       <w:rPr>
@@ -8075,7 +8995,7 @@
 </file>
 
 <file path=word/footnotes.xml><?xml version="1.0" encoding="utf-8"?>
-<w:footnotes xmlns:wpc="http://schemas.microsoft.com/office/word/2010/wordprocessingCanvas" xmlns:mc="http://schemas.openxmlformats.org/markup-compatibility/2006" xmlns:o="urn:schemas-microsoft-com:office:office" xmlns:r="http://schemas.openxmlformats.org/officeDocument/2006/relationships" xmlns:m="http://schemas.openxmlformats.org/officeDocument/2006/math" xmlns:v="urn:schemas-microsoft-com:vml" xmlns:wp14="http://schemas.microsoft.com/office/word/2010/wordprocessingDrawing" xmlns:wp="http://schemas.openxmlformats.org/drawingml/2006/wordprocessingDrawing" xmlns:w10="urn:schemas-microsoft-com:office:word" xmlns:w="http://schemas.openxmlformats.org/wordprocessingml/2006/main" xmlns:w14="http://schemas.microsoft.com/office/word/2010/wordml" xmlns:wpg="http://schemas.microsoft.com/office/word/2010/wordprocessingGroup" xmlns:wpi="http://schemas.microsoft.com/office/word/2010/wordprocessingInk" xmlns:wne="http://schemas.microsoft.com/office/word/2006/wordml" xmlns:wps="http://schemas.microsoft.com/office/word/2010/wordprocessingShape" mc:Ignorable="w14 wp14">
+<w:footnotes xmlns:ve="http://schemas.openxmlformats.org/markup-compatibility/2006" xmlns:o="urn:schemas-microsoft-com:office:office" xmlns:r="http://schemas.openxmlformats.org/officeDocument/2006/relationships" xmlns:m="http://schemas.openxmlformats.org/officeDocument/2006/math" xmlns:v="urn:schemas-microsoft-com:vml" xmlns:wp="http://schemas.openxmlformats.org/drawingml/2006/wordprocessingDrawing" xmlns:w10="urn:schemas-microsoft-com:office:word" xmlns:w="http://schemas.openxmlformats.org/wordprocessingml/2006/main" xmlns:wne="http://schemas.microsoft.com/office/word/2006/wordml">
   <w:footnote w:type="separator" w:id="-1">
     <w:p>
       <w:pPr>
@@ -8100,7 +9020,7 @@
 </file>
 
 <file path=word/header1.xml><?xml version="1.0" encoding="utf-8"?>
-<w:hdr xmlns:wpc="http://schemas.microsoft.com/office/word/2010/wordprocessingCanvas" xmlns:mc="http://schemas.openxmlformats.org/markup-compatibility/2006" xmlns:o="urn:schemas-microsoft-com:office:office" xmlns:r="http://schemas.openxmlformats.org/officeDocument/2006/relationships" xmlns:m="http://schemas.openxmlformats.org/officeDocument/2006/math" xmlns:v="urn:schemas-microsoft-com:vml" xmlns:wp14="http://schemas.microsoft.com/office/word/2010/wordprocessingDrawing" xmlns:wp="http://schemas.openxmlformats.org/drawingml/2006/wordprocessingDrawing" xmlns:w10="urn:schemas-microsoft-com:office:word" xmlns:w="http://schemas.openxmlformats.org/wordprocessingml/2006/main" xmlns:w14="http://schemas.microsoft.com/office/word/2010/wordml" xmlns:wpg="http://schemas.microsoft.com/office/word/2010/wordprocessingGroup" xmlns:wpi="http://schemas.microsoft.com/office/word/2010/wordprocessingInk" xmlns:wne="http://schemas.microsoft.com/office/word/2006/wordml" xmlns:wps="http://schemas.microsoft.com/office/word/2010/wordprocessingShape" mc:Ignorable="w14 wp14">
+<w:hdr xmlns:ve="http://schemas.openxmlformats.org/markup-compatibility/2006" xmlns:o="urn:schemas-microsoft-com:office:office" xmlns:r="http://schemas.openxmlformats.org/officeDocument/2006/relationships" xmlns:m="http://schemas.openxmlformats.org/officeDocument/2006/math" xmlns:v="urn:schemas-microsoft-com:vml" xmlns:wp="http://schemas.openxmlformats.org/drawingml/2006/wordprocessingDrawing" xmlns:w10="urn:schemas-microsoft-com:office:word" xmlns:w="http://schemas.openxmlformats.org/wordprocessingml/2006/main" xmlns:wne="http://schemas.microsoft.com/office/word/2006/wordml">
   <w:p>
     <w:pPr>
       <w:pBdr>
@@ -8121,7 +9041,7 @@
 </file>
 
 <file path=word/numbering.xml><?xml version="1.0" encoding="utf-8"?>
-<w:numbering xmlns:wpc="http://schemas.microsoft.com/office/word/2010/wordprocessingCanvas" xmlns:mc="http://schemas.openxmlformats.org/markup-compatibility/2006" xmlns:o="urn:schemas-microsoft-com:office:office" xmlns:r="http://schemas.openxmlformats.org/officeDocument/2006/relationships" xmlns:m="http://schemas.openxmlformats.org/officeDocument/2006/math" xmlns:v="urn:schemas-microsoft-com:vml" xmlns:wp14="http://schemas.microsoft.com/office/word/2010/wordprocessingDrawing" xmlns:wp="http://schemas.openxmlformats.org/drawingml/2006/wordprocessingDrawing" xmlns:w10="urn:schemas-microsoft-com:office:word" xmlns:w="http://schemas.openxmlformats.org/wordprocessingml/2006/main" xmlns:w14="http://schemas.microsoft.com/office/word/2010/wordml" xmlns:wpg="http://schemas.microsoft.com/office/word/2010/wordprocessingGroup" xmlns:wpi="http://schemas.microsoft.com/office/word/2010/wordprocessingInk" xmlns:wne="http://schemas.microsoft.com/office/word/2006/wordml" xmlns:wps="http://schemas.microsoft.com/office/word/2010/wordprocessingShape" mc:Ignorable="w14 wp14">
+<w:numbering xmlns:ve="http://schemas.openxmlformats.org/markup-compatibility/2006" xmlns:o="urn:schemas-microsoft-com:office:office" xmlns:r="http://schemas.openxmlformats.org/officeDocument/2006/relationships" xmlns:m="http://schemas.openxmlformats.org/officeDocument/2006/math" xmlns:v="urn:schemas-microsoft-com:vml" xmlns:wp="http://schemas.openxmlformats.org/drawingml/2006/wordprocessingDrawing" xmlns:w10="urn:schemas-microsoft-com:office:word" xmlns:w="http://schemas.openxmlformats.org/wordprocessingml/2006/main" xmlns:wne="http://schemas.microsoft.com/office/word/2006/wordml">
   <w:abstractNum w:abstractNumId="0">
     <w:nsid w:val="696B784B"/>
     <w:multiLevelType w:val="multilevel"/>
@@ -8215,14 +9135,14 @@
 </file>
 
 <file path=word/styles.xml><?xml version="1.0" encoding="utf-8"?>
-<w:styles xmlns:mc="http://schemas.openxmlformats.org/markup-compatibility/2006" xmlns:r="http://schemas.openxmlformats.org/officeDocument/2006/relationships" xmlns:w="http://schemas.openxmlformats.org/wordprocessingml/2006/main" xmlns:w14="http://schemas.microsoft.com/office/word/2010/wordml" mc:Ignorable="w14">
+<w:styles xmlns:r="http://schemas.openxmlformats.org/officeDocument/2006/relationships" xmlns:w="http://schemas.openxmlformats.org/wordprocessingml/2006/main">
   <w:docDefaults>
     <w:rPrDefault>
       <w:rPr>
         <w:rFonts w:ascii="Calibri" w:eastAsia="Calibri" w:hAnsi="Calibri" w:cs="Calibri"/>
         <w:sz w:val="22"/>
         <w:szCs w:val="22"/>
-        <w:lang w:val="en" w:eastAsia="en-US" w:bidi="ar-SA"/>
+        <w:lang w:eastAsia="en-US" w:bidi="ar-SA"/>
       </w:rPr>
     </w:rPrDefault>
     <w:pPrDefault>
@@ -8370,13 +9290,15 @@
     <w:lsdException w:name="Bibliography" w:uiPriority="37"/>
     <w:lsdException w:name="TOC Heading" w:uiPriority="39" w:qFormat="1"/>
   </w:latentStyles>
-  <w:style w:type="paragraph" w:default="1" w:styleId="Normal">
+  <w:style w:type="paragraph" w:default="1" w:styleId="a">
     <w:name w:val="Normal"/>
+    <w:rsid w:val="001C7B00"/>
   </w:style>
-  <w:style w:type="paragraph" w:styleId="Heading1">
+  <w:style w:type="paragraph" w:styleId="1">
     <w:name w:val="heading 1"/>
-    <w:basedOn w:val="Normal"/>
-    <w:next w:val="Normal"/>
+    <w:basedOn w:val="a"/>
+    <w:next w:val="a"/>
+    <w:rsid w:val="001C7B00"/>
     <w:pPr>
       <w:keepNext/>
       <w:keepLines/>
@@ -8392,10 +9314,11 @@
       <w:szCs w:val="24"/>
     </w:rPr>
   </w:style>
-  <w:style w:type="paragraph" w:styleId="Heading2">
+  <w:style w:type="paragraph" w:styleId="2">
     <w:name w:val="heading 2"/>
-    <w:basedOn w:val="Normal"/>
-    <w:next w:val="Normal"/>
+    <w:basedOn w:val="a"/>
+    <w:next w:val="a"/>
+    <w:rsid w:val="001C7B00"/>
     <w:pPr>
       <w:keepLines/>
       <w:widowControl w:val="0"/>
@@ -8410,10 +9333,11 @@
       <w:szCs w:val="20"/>
     </w:rPr>
   </w:style>
-  <w:style w:type="paragraph" w:styleId="Heading3">
+  <w:style w:type="paragraph" w:styleId="3">
     <w:name w:val="heading 3"/>
-    <w:basedOn w:val="Normal"/>
-    <w:next w:val="Normal"/>
+    <w:basedOn w:val="a"/>
+    <w:next w:val="a"/>
+    <w:rsid w:val="001C7B00"/>
     <w:pPr>
       <w:keepNext/>
       <w:keepLines/>
@@ -8426,10 +9350,11 @@
       <w:szCs w:val="28"/>
     </w:rPr>
   </w:style>
-  <w:style w:type="paragraph" w:styleId="Heading4">
+  <w:style w:type="paragraph" w:styleId="4">
     <w:name w:val="heading 4"/>
-    <w:basedOn w:val="Normal"/>
-    <w:next w:val="Normal"/>
+    <w:basedOn w:val="a"/>
+    <w:next w:val="a"/>
+    <w:rsid w:val="001C7B00"/>
     <w:pPr>
       <w:keepNext/>
       <w:keepLines/>
@@ -8442,10 +9367,11 @@
       <w:szCs w:val="24"/>
     </w:rPr>
   </w:style>
-  <w:style w:type="paragraph" w:styleId="Heading5">
+  <w:style w:type="paragraph" w:styleId="5">
     <w:name w:val="heading 5"/>
-    <w:basedOn w:val="Normal"/>
-    <w:next w:val="Normal"/>
+    <w:basedOn w:val="a"/>
+    <w:next w:val="a"/>
+    <w:rsid w:val="001C7B00"/>
     <w:pPr>
       <w:keepNext/>
       <w:keepLines/>
@@ -8456,10 +9382,11 @@
       <w:b/>
     </w:rPr>
   </w:style>
-  <w:style w:type="paragraph" w:styleId="Heading6">
+  <w:style w:type="paragraph" w:styleId="6">
     <w:name w:val="heading 6"/>
-    <w:basedOn w:val="Normal"/>
-    <w:next w:val="Normal"/>
+    <w:basedOn w:val="a"/>
+    <w:next w:val="a"/>
+    <w:rsid w:val="001C7B00"/>
     <w:pPr>
       <w:keepNext/>
       <w:keepLines/>
@@ -8472,17 +9399,18 @@
       <w:szCs w:val="20"/>
     </w:rPr>
   </w:style>
-  <w:style w:type="character" w:default="1" w:styleId="DefaultParagraphFont">
+  <w:style w:type="character" w:default="1" w:styleId="a0">
     <w:name w:val="Default Paragraph Font"/>
     <w:uiPriority w:val="1"/>
     <w:semiHidden/>
     <w:unhideWhenUsed/>
   </w:style>
-  <w:style w:type="table" w:default="1" w:styleId="TableNormal">
+  <w:style w:type="table" w:default="1" w:styleId="a1">
     <w:name w:val="Normal Table"/>
     <w:uiPriority w:val="99"/>
     <w:semiHidden/>
     <w:unhideWhenUsed/>
+    <w:qFormat/>
     <w:tblPr>
       <w:tblInd w:w="0" w:type="dxa"/>
       <w:tblCellMar>
@@ -8493,16 +9421,17 @@
       </w:tblCellMar>
     </w:tblPr>
   </w:style>
-  <w:style w:type="numbering" w:default="1" w:styleId="NoList">
+  <w:style w:type="numbering" w:default="1" w:styleId="a2">
     <w:name w:val="No List"/>
     <w:uiPriority w:val="99"/>
     <w:semiHidden/>
     <w:unhideWhenUsed/>
   </w:style>
-  <w:style w:type="paragraph" w:styleId="Title">
+  <w:style w:type="paragraph" w:styleId="a3">
     <w:name w:val="Title"/>
-    <w:basedOn w:val="Normal"/>
-    <w:next w:val="Normal"/>
+    <w:basedOn w:val="a"/>
+    <w:next w:val="a"/>
+    <w:rsid w:val="001C7B00"/>
     <w:pPr>
       <w:keepNext/>
       <w:keepLines/>
@@ -8514,10 +9443,11 @@
       <w:szCs w:val="72"/>
     </w:rPr>
   </w:style>
-  <w:style w:type="paragraph" w:styleId="Subtitle">
+  <w:style w:type="paragraph" w:styleId="a4">
     <w:name w:val="Subtitle"/>
-    <w:basedOn w:val="Normal"/>
-    <w:next w:val="Normal"/>
+    <w:basedOn w:val="a"/>
+    <w:next w:val="a"/>
+    <w:rsid w:val="001C7B00"/>
     <w:pPr>
       <w:keepNext/>
       <w:keepLines/>
@@ -8531,86 +9461,110 @@
       <w:szCs w:val="48"/>
     </w:rPr>
   </w:style>
-  <w:style w:type="table" w:customStyle="1" w:styleId="a">
-    <w:basedOn w:val="TableNormal"/>
+  <w:style w:type="table" w:customStyle="1" w:styleId="a5">
+    <w:basedOn w:val="a1"/>
+    <w:rsid w:val="001C7B00"/>
     <w:pPr>
       <w:spacing w:after="0" w:line="240" w:lineRule="auto"/>
     </w:pPr>
     <w:tblPr>
       <w:tblStyleRowBandSize w:val="1"/>
       <w:tblStyleColBandSize w:val="1"/>
+      <w:tblInd w:w="0" w:type="dxa"/>
       <w:tblCellMar>
+        <w:top w:w="0" w:type="dxa"/>
         <w:left w:w="115" w:type="dxa"/>
+        <w:bottom w:w="0" w:type="dxa"/>
         <w:right w:w="115" w:type="dxa"/>
       </w:tblCellMar>
     </w:tblPr>
   </w:style>
-  <w:style w:type="table" w:customStyle="1" w:styleId="a0">
-    <w:basedOn w:val="TableNormal"/>
+  <w:style w:type="table" w:customStyle="1" w:styleId="a6">
+    <w:basedOn w:val="a1"/>
+    <w:rsid w:val="001C7B00"/>
     <w:pPr>
       <w:spacing w:after="0" w:line="240" w:lineRule="auto"/>
     </w:pPr>
     <w:tblPr>
       <w:tblStyleRowBandSize w:val="1"/>
       <w:tblStyleColBandSize w:val="1"/>
+      <w:tblInd w:w="0" w:type="dxa"/>
       <w:tblCellMar>
+        <w:top w:w="0" w:type="dxa"/>
         <w:left w:w="115" w:type="dxa"/>
+        <w:bottom w:w="0" w:type="dxa"/>
         <w:right w:w="115" w:type="dxa"/>
       </w:tblCellMar>
     </w:tblPr>
   </w:style>
-  <w:style w:type="table" w:customStyle="1" w:styleId="a1">
-    <w:basedOn w:val="TableNormal"/>
+  <w:style w:type="table" w:customStyle="1" w:styleId="a7">
+    <w:basedOn w:val="a1"/>
+    <w:rsid w:val="001C7B00"/>
     <w:pPr>
       <w:spacing w:after="0" w:line="240" w:lineRule="auto"/>
     </w:pPr>
     <w:tblPr>
       <w:tblStyleRowBandSize w:val="1"/>
       <w:tblStyleColBandSize w:val="1"/>
+      <w:tblInd w:w="0" w:type="dxa"/>
       <w:tblCellMar>
+        <w:top w:w="0" w:type="dxa"/>
         <w:left w:w="115" w:type="dxa"/>
+        <w:bottom w:w="0" w:type="dxa"/>
         <w:right w:w="115" w:type="dxa"/>
       </w:tblCellMar>
     </w:tblPr>
   </w:style>
-  <w:style w:type="table" w:customStyle="1" w:styleId="a2">
-    <w:basedOn w:val="TableNormal"/>
+  <w:style w:type="table" w:customStyle="1" w:styleId="a8">
+    <w:basedOn w:val="a1"/>
+    <w:rsid w:val="001C7B00"/>
     <w:pPr>
       <w:spacing w:after="0" w:line="240" w:lineRule="auto"/>
     </w:pPr>
     <w:tblPr>
       <w:tblStyleRowBandSize w:val="1"/>
       <w:tblStyleColBandSize w:val="1"/>
+      <w:tblInd w:w="0" w:type="dxa"/>
       <w:tblCellMar>
+        <w:top w:w="0" w:type="dxa"/>
         <w:left w:w="115" w:type="dxa"/>
+        <w:bottom w:w="0" w:type="dxa"/>
         <w:right w:w="115" w:type="dxa"/>
       </w:tblCellMar>
     </w:tblPr>
   </w:style>
-  <w:style w:type="table" w:customStyle="1" w:styleId="a3">
-    <w:basedOn w:val="TableNormal"/>
+  <w:style w:type="table" w:customStyle="1" w:styleId="a9">
+    <w:basedOn w:val="a1"/>
+    <w:rsid w:val="001C7B00"/>
     <w:pPr>
       <w:spacing w:after="0" w:line="240" w:lineRule="auto"/>
     </w:pPr>
     <w:tblPr>
       <w:tblStyleRowBandSize w:val="1"/>
       <w:tblStyleColBandSize w:val="1"/>
+      <w:tblInd w:w="0" w:type="dxa"/>
       <w:tblCellMar>
+        <w:top w:w="0" w:type="dxa"/>
         <w:left w:w="115" w:type="dxa"/>
+        <w:bottom w:w="0" w:type="dxa"/>
         <w:right w:w="115" w:type="dxa"/>
       </w:tblCellMar>
     </w:tblPr>
   </w:style>
-  <w:style w:type="table" w:customStyle="1" w:styleId="a4">
-    <w:basedOn w:val="TableNormal"/>
+  <w:style w:type="table" w:customStyle="1" w:styleId="aa">
+    <w:basedOn w:val="a1"/>
+    <w:rsid w:val="001C7B00"/>
     <w:pPr>
       <w:spacing w:after="0" w:line="240" w:lineRule="auto"/>
     </w:pPr>
     <w:tblPr>
       <w:tblStyleRowBandSize w:val="1"/>
       <w:tblStyleColBandSize w:val="1"/>
+      <w:tblInd w:w="0" w:type="dxa"/>
       <w:tblCellMar>
+        <w:top w:w="0" w:type="dxa"/>
         <w:left w:w="115" w:type="dxa"/>
+        <w:bottom w:w="0" w:type="dxa"/>
         <w:right w:w="115" w:type="dxa"/>
       </w:tblCellMar>
     </w:tblPr>

</xml_diff>

<commit_message>
Adding presentation and documentations
</commit_message>
<xml_diff>
--- a/Course_Spring_5_Project_Summary.docx
+++ b/Course_Spring_5_Project_Summary.docx
@@ -656,16 +656,7 @@
                 <w:sz w:val="24"/>
                 <w:szCs w:val="24"/>
               </w:rPr>
-              <w:t xml:space="preserve">The old libraries are so last season. </w:t>
-            </w:r>
-            <w:proofErr w:type="gramStart"/>
-            <w:r>
-              <w:rPr>
-                <w:rFonts w:ascii="Times New Roman" w:eastAsia="Times New Roman" w:hAnsi="Times New Roman" w:cs="Times New Roman"/>
-                <w:sz w:val="24"/>
-                <w:szCs w:val="24"/>
-              </w:rPr>
-              <w:t>Books in the Spring</w:t>
+              <w:t>The old libraries are so last season. Books in the Spring</w:t>
             </w:r>
             <w:r>
               <w:rPr>
@@ -683,16 +674,7 @@
                 <w:sz w:val="24"/>
                 <w:szCs w:val="24"/>
               </w:rPr>
-              <w:t>provides</w:t>
-            </w:r>
-            <w:proofErr w:type="gramEnd"/>
-            <w:r>
-              <w:rPr>
-                <w:rFonts w:ascii="Times New Roman" w:eastAsia="Times New Roman" w:hAnsi="Times New Roman" w:cs="Times New Roman"/>
-                <w:sz w:val="24"/>
-                <w:szCs w:val="24"/>
-              </w:rPr>
-              <w:t xml:space="preserve"> the opportunity to choose between various books</w:t>
+              <w:t>provides the opportunity to choose between various books</w:t>
             </w:r>
             <w:r>
               <w:rPr>
@@ -709,7 +691,61 @@
                 <w:sz w:val="24"/>
                 <w:szCs w:val="24"/>
               </w:rPr>
-              <w:t xml:space="preserve">Your opinion matters as you can rate the books and we have regular </w:t>
+              <w:t xml:space="preserve">Your opinion matters as you can rate the books and </w:t>
+            </w:r>
+            <w:proofErr w:type="spellStart"/>
+            <w:r>
+              <w:rPr>
+                <w:rFonts w:ascii="Times New Roman" w:eastAsia="Times New Roman" w:hAnsi="Times New Roman" w:cs="Times New Roman"/>
+                <w:sz w:val="24"/>
+                <w:szCs w:val="24"/>
+              </w:rPr>
+              <w:t>we</w:t>
+            </w:r>
+            <w:proofErr w:type="spellEnd"/>
+            <w:r>
+              <w:rPr>
+                <w:rFonts w:ascii="Times New Roman" w:eastAsia="Times New Roman" w:hAnsi="Times New Roman" w:cs="Times New Roman"/>
+                <w:sz w:val="24"/>
+                <w:szCs w:val="24"/>
+              </w:rPr>
+              <w:t xml:space="preserve"> </w:t>
+            </w:r>
+            <w:proofErr w:type="spellStart"/>
+            <w:r>
+              <w:rPr>
+                <w:rFonts w:ascii="Times New Roman" w:eastAsia="Times New Roman" w:hAnsi="Times New Roman" w:cs="Times New Roman"/>
+                <w:sz w:val="24"/>
+                <w:szCs w:val="24"/>
+              </w:rPr>
+              <w:t>have</w:t>
+            </w:r>
+            <w:proofErr w:type="spellEnd"/>
+            <w:r>
+              <w:rPr>
+                <w:rFonts w:ascii="Times New Roman" w:eastAsia="Times New Roman" w:hAnsi="Times New Roman" w:cs="Times New Roman"/>
+                <w:sz w:val="24"/>
+                <w:szCs w:val="24"/>
+              </w:rPr>
+              <w:t xml:space="preserve"> </w:t>
+            </w:r>
+            <w:proofErr w:type="spellStart"/>
+            <w:r>
+              <w:rPr>
+                <w:rFonts w:ascii="Times New Roman" w:eastAsia="Times New Roman" w:hAnsi="Times New Roman" w:cs="Times New Roman"/>
+                <w:sz w:val="24"/>
+                <w:szCs w:val="24"/>
+              </w:rPr>
+              <w:t>regular</w:t>
+            </w:r>
+            <w:proofErr w:type="spellEnd"/>
+            <w:r>
+              <w:rPr>
+                <w:rFonts w:ascii="Times New Roman" w:eastAsia="Times New Roman" w:hAnsi="Times New Roman" w:cs="Times New Roman"/>
+                <w:sz w:val="24"/>
+                <w:szCs w:val="24"/>
+              </w:rPr>
+              <w:t xml:space="preserve"> </w:t>
             </w:r>
             <w:proofErr w:type="spellStart"/>
             <w:r>
@@ -727,7 +763,43 @@
                 <w:sz w:val="24"/>
                 <w:szCs w:val="24"/>
               </w:rPr>
-              <w:t xml:space="preserve"> polls to decide on our newest buys. You can meet many authors, critics and other book lovers at the events that we organize, or by joining one of our many clubs on location. If you have some books that you want to share with the world you can donate them in our special tra</w:t>
+              <w:t xml:space="preserve"> </w:t>
+            </w:r>
+            <w:proofErr w:type="spellStart"/>
+            <w:r>
+              <w:rPr>
+                <w:rFonts w:ascii="Times New Roman" w:eastAsia="Times New Roman" w:hAnsi="Times New Roman" w:cs="Times New Roman"/>
+                <w:sz w:val="24"/>
+                <w:szCs w:val="24"/>
+              </w:rPr>
+              <w:t>polls</w:t>
+            </w:r>
+            <w:proofErr w:type="spellEnd"/>
+            <w:r>
+              <w:rPr>
+                <w:rFonts w:ascii="Times New Roman" w:eastAsia="Times New Roman" w:hAnsi="Times New Roman" w:cs="Times New Roman"/>
+                <w:sz w:val="24"/>
+                <w:szCs w:val="24"/>
+              </w:rPr>
+              <w:t xml:space="preserve"> to </w:t>
+            </w:r>
+            <w:proofErr w:type="spellStart"/>
+            <w:r>
+              <w:rPr>
+                <w:rFonts w:ascii="Times New Roman" w:eastAsia="Times New Roman" w:hAnsi="Times New Roman" w:cs="Times New Roman"/>
+                <w:sz w:val="24"/>
+                <w:szCs w:val="24"/>
+              </w:rPr>
+              <w:t>decide</w:t>
+            </w:r>
+            <w:proofErr w:type="spellEnd"/>
+            <w:r>
+              <w:rPr>
+                <w:rFonts w:ascii="Times New Roman" w:eastAsia="Times New Roman" w:hAnsi="Times New Roman" w:cs="Times New Roman"/>
+                <w:sz w:val="24"/>
+                <w:szCs w:val="24"/>
+              </w:rPr>
+              <w:t xml:space="preserve"> on our newest buys. You can meet many authors, critics and other book lovers at the events that we organize, or by joining one of our many clubs on location. If you have some books that you want to share with the world you can donate them in our special tra</w:t>
             </w:r>
             <w:r>
               <w:rPr>
@@ -821,7 +893,61 @@
                 <w:sz w:val="24"/>
                 <w:szCs w:val="24"/>
               </w:rPr>
-              <w:t xml:space="preserve"> framework using JavaScript/ </w:t>
+              <w:t xml:space="preserve"> </w:t>
+            </w:r>
+            <w:proofErr w:type="spellStart"/>
+            <w:r>
+              <w:rPr>
+                <w:rFonts w:ascii="Times New Roman" w:eastAsia="Times New Roman" w:hAnsi="Times New Roman" w:cs="Times New Roman"/>
+                <w:sz w:val="24"/>
+                <w:szCs w:val="24"/>
+              </w:rPr>
+              <w:t>framework</w:t>
+            </w:r>
+            <w:proofErr w:type="spellEnd"/>
+            <w:r>
+              <w:rPr>
+                <w:rFonts w:ascii="Times New Roman" w:eastAsia="Times New Roman" w:hAnsi="Times New Roman" w:cs="Times New Roman"/>
+                <w:sz w:val="24"/>
+                <w:szCs w:val="24"/>
+              </w:rPr>
+              <w:t xml:space="preserve"> </w:t>
+            </w:r>
+            <w:proofErr w:type="spellStart"/>
+            <w:r>
+              <w:rPr>
+                <w:rFonts w:ascii="Times New Roman" w:eastAsia="Times New Roman" w:hAnsi="Times New Roman" w:cs="Times New Roman"/>
+                <w:sz w:val="24"/>
+                <w:szCs w:val="24"/>
+              </w:rPr>
+              <w:t>using</w:t>
+            </w:r>
+            <w:proofErr w:type="spellEnd"/>
+            <w:r>
+              <w:rPr>
+                <w:rFonts w:ascii="Times New Roman" w:eastAsia="Times New Roman" w:hAnsi="Times New Roman" w:cs="Times New Roman"/>
+                <w:sz w:val="24"/>
+                <w:szCs w:val="24"/>
+              </w:rPr>
+              <w:t xml:space="preserve"> </w:t>
+            </w:r>
+            <w:proofErr w:type="spellStart"/>
+            <w:r>
+              <w:rPr>
+                <w:rFonts w:ascii="Times New Roman" w:eastAsia="Times New Roman" w:hAnsi="Times New Roman" w:cs="Times New Roman"/>
+                <w:sz w:val="24"/>
+                <w:szCs w:val="24"/>
+              </w:rPr>
+              <w:t>JavaScript</w:t>
+            </w:r>
+            <w:proofErr w:type="spellEnd"/>
+            <w:r>
+              <w:rPr>
+                <w:rFonts w:ascii="Times New Roman" w:eastAsia="Times New Roman" w:hAnsi="Times New Roman" w:cs="Times New Roman"/>
+                <w:sz w:val="24"/>
+                <w:szCs w:val="24"/>
+              </w:rPr>
+              <w:t xml:space="preserve">/ </w:t>
             </w:r>
             <w:proofErr w:type="spellStart"/>
             <w:r>
@@ -1027,7 +1153,43 @@
                 <w:sz w:val="24"/>
                 <w:szCs w:val="24"/>
               </w:rPr>
-              <w:t xml:space="preserve">they take part in the events and clubs. Also the regular users have a personal </w:t>
+              <w:t xml:space="preserve">they take part in the events and clubs. Also the regular users </w:t>
+            </w:r>
+            <w:proofErr w:type="spellStart"/>
+            <w:r>
+              <w:rPr>
+                <w:rFonts w:ascii="Times New Roman" w:eastAsia="Times New Roman" w:hAnsi="Times New Roman" w:cs="Times New Roman"/>
+                <w:sz w:val="24"/>
+                <w:szCs w:val="24"/>
+              </w:rPr>
+              <w:t>have</w:t>
+            </w:r>
+            <w:proofErr w:type="spellEnd"/>
+            <w:r>
+              <w:rPr>
+                <w:rFonts w:ascii="Times New Roman" w:eastAsia="Times New Roman" w:hAnsi="Times New Roman" w:cs="Times New Roman"/>
+                <w:sz w:val="24"/>
+                <w:szCs w:val="24"/>
+              </w:rPr>
+              <w:t xml:space="preserve"> a </w:t>
+            </w:r>
+            <w:proofErr w:type="spellStart"/>
+            <w:r>
+              <w:rPr>
+                <w:rFonts w:ascii="Times New Roman" w:eastAsia="Times New Roman" w:hAnsi="Times New Roman" w:cs="Times New Roman"/>
+                <w:sz w:val="24"/>
+                <w:szCs w:val="24"/>
+              </w:rPr>
+              <w:t>personal</w:t>
+            </w:r>
+            <w:proofErr w:type="spellEnd"/>
+            <w:r>
+              <w:rPr>
+                <w:rFonts w:ascii="Times New Roman" w:eastAsia="Times New Roman" w:hAnsi="Times New Roman" w:cs="Times New Roman"/>
+                <w:sz w:val="24"/>
+                <w:szCs w:val="24"/>
+              </w:rPr>
+              <w:t xml:space="preserve"> </w:t>
             </w:r>
             <w:proofErr w:type="spellStart"/>
             <w:r>
@@ -1045,7 +1207,61 @@
                 <w:sz w:val="24"/>
                 <w:szCs w:val="24"/>
               </w:rPr>
-              <w:t xml:space="preserve"> that affects the polls, they can vote in the polls as well.</w:t>
+              <w:t xml:space="preserve"> </w:t>
+            </w:r>
+            <w:proofErr w:type="spellStart"/>
+            <w:r>
+              <w:rPr>
+                <w:rFonts w:ascii="Times New Roman" w:eastAsia="Times New Roman" w:hAnsi="Times New Roman" w:cs="Times New Roman"/>
+                <w:sz w:val="24"/>
+                <w:szCs w:val="24"/>
+              </w:rPr>
+              <w:t>that</w:t>
+            </w:r>
+            <w:proofErr w:type="spellEnd"/>
+            <w:r>
+              <w:rPr>
+                <w:rFonts w:ascii="Times New Roman" w:eastAsia="Times New Roman" w:hAnsi="Times New Roman" w:cs="Times New Roman"/>
+                <w:sz w:val="24"/>
+                <w:szCs w:val="24"/>
+              </w:rPr>
+              <w:t xml:space="preserve"> </w:t>
+            </w:r>
+            <w:proofErr w:type="spellStart"/>
+            <w:r>
+              <w:rPr>
+                <w:rFonts w:ascii="Times New Roman" w:eastAsia="Times New Roman" w:hAnsi="Times New Roman" w:cs="Times New Roman"/>
+                <w:sz w:val="24"/>
+                <w:szCs w:val="24"/>
+              </w:rPr>
+              <w:t>affects</w:t>
+            </w:r>
+            <w:proofErr w:type="spellEnd"/>
+            <w:r>
+              <w:rPr>
+                <w:rFonts w:ascii="Times New Roman" w:eastAsia="Times New Roman" w:hAnsi="Times New Roman" w:cs="Times New Roman"/>
+                <w:sz w:val="24"/>
+                <w:szCs w:val="24"/>
+              </w:rPr>
+              <w:t xml:space="preserve"> </w:t>
+            </w:r>
+            <w:proofErr w:type="spellStart"/>
+            <w:r>
+              <w:rPr>
+                <w:rFonts w:ascii="Times New Roman" w:eastAsia="Times New Roman" w:hAnsi="Times New Roman" w:cs="Times New Roman"/>
+                <w:sz w:val="24"/>
+                <w:szCs w:val="24"/>
+              </w:rPr>
+              <w:t>the</w:t>
+            </w:r>
+            <w:proofErr w:type="spellEnd"/>
+            <w:r>
+              <w:rPr>
+                <w:rFonts w:ascii="Times New Roman" w:eastAsia="Times New Roman" w:hAnsi="Times New Roman" w:cs="Times New Roman"/>
+                <w:sz w:val="24"/>
+                <w:szCs w:val="24"/>
+              </w:rPr>
+              <w:t xml:space="preserve"> polls, they can vote in the polls as well.</w:t>
             </w:r>
           </w:p>
           <w:p>
@@ -1737,74 +1953,146 @@
                 <w:szCs w:val="24"/>
               </w:rPr>
             </w:pPr>
-            <w:r>
-              <w:rPr>
-                <w:rFonts w:ascii="Times New Roman" w:eastAsia="Times New Roman" w:hAnsi="Times New Roman" w:cs="Times New Roman"/>
-                <w:i/>
-                <w:sz w:val="24"/>
-                <w:szCs w:val="24"/>
-              </w:rPr>
-              <w:t xml:space="preserve">Anonymous User </w:t>
-            </w:r>
-            <w:r>
-              <w:rPr>
-                <w:rFonts w:ascii="Times New Roman" w:eastAsia="Times New Roman" w:hAnsi="Times New Roman" w:cs="Times New Roman"/>
-                <w:sz w:val="24"/>
-                <w:szCs w:val="24"/>
-              </w:rPr>
-              <w:t>can see a base view of a user’s profile</w:t>
-            </w:r>
-            <w:r>
-              <w:rPr>
-                <w:rFonts w:ascii="Times New Roman" w:eastAsia="Times New Roman" w:hAnsi="Times New Roman" w:cs="Times New Roman"/>
-                <w:sz w:val="24"/>
-                <w:szCs w:val="24"/>
-              </w:rPr>
-              <w:t>.</w:t>
-            </w:r>
-          </w:p>
-          <w:p>
-            <w:pPr>
-              <w:spacing w:before="120"/>
-              <w:rPr>
-                <w:rFonts w:ascii="Times New Roman" w:eastAsia="Times New Roman" w:hAnsi="Times New Roman" w:cs="Times New Roman"/>
-                <w:sz w:val="24"/>
-                <w:szCs w:val="24"/>
-              </w:rPr>
-            </w:pPr>
-            <w:r>
-              <w:rPr>
-                <w:rFonts w:ascii="Times New Roman" w:eastAsia="Times New Roman" w:hAnsi="Times New Roman" w:cs="Times New Roman"/>
-                <w:i/>
-                <w:sz w:val="24"/>
-                <w:szCs w:val="24"/>
-              </w:rPr>
-              <w:t xml:space="preserve">Regular Users </w:t>
-            </w:r>
-            <w:r>
-              <w:rPr>
-                <w:rFonts w:ascii="Times New Roman" w:eastAsia="Times New Roman" w:hAnsi="Times New Roman" w:cs="Times New Roman"/>
-                <w:sz w:val="24"/>
-                <w:szCs w:val="24"/>
-              </w:rPr>
-              <w:t xml:space="preserve">can see the same as an </w:t>
-            </w:r>
-            <w:r>
-              <w:rPr>
-                <w:rFonts w:ascii="Times New Roman" w:eastAsia="Times New Roman" w:hAnsi="Times New Roman" w:cs="Times New Roman"/>
-                <w:i/>
-                <w:sz w:val="24"/>
-                <w:szCs w:val="24"/>
-              </w:rPr>
-              <w:t xml:space="preserve">Anonymous User </w:t>
-            </w:r>
-            <w:r>
-              <w:rPr>
-                <w:rFonts w:ascii="Times New Roman" w:eastAsia="Times New Roman" w:hAnsi="Times New Roman" w:cs="Times New Roman"/>
-                <w:sz w:val="24"/>
-                <w:szCs w:val="24"/>
-              </w:rPr>
-              <w:t xml:space="preserve">plus the </w:t>
+            <w:proofErr w:type="spellStart"/>
+            <w:r>
+              <w:rPr>
+                <w:rFonts w:ascii="Times New Roman" w:eastAsia="Times New Roman" w:hAnsi="Times New Roman" w:cs="Times New Roman"/>
+                <w:i/>
+                <w:sz w:val="24"/>
+                <w:szCs w:val="24"/>
+              </w:rPr>
+              <w:t>Regular</w:t>
+            </w:r>
+            <w:proofErr w:type="spellEnd"/>
+            <w:r>
+              <w:rPr>
+                <w:rFonts w:ascii="Times New Roman" w:eastAsia="Times New Roman" w:hAnsi="Times New Roman" w:cs="Times New Roman"/>
+                <w:i/>
+                <w:sz w:val="24"/>
+                <w:szCs w:val="24"/>
+              </w:rPr>
+              <w:t xml:space="preserve"> </w:t>
+            </w:r>
+            <w:proofErr w:type="spellStart"/>
+            <w:r>
+              <w:rPr>
+                <w:rFonts w:ascii="Times New Roman" w:eastAsia="Times New Roman" w:hAnsi="Times New Roman" w:cs="Times New Roman"/>
+                <w:i/>
+                <w:sz w:val="24"/>
+                <w:szCs w:val="24"/>
+              </w:rPr>
+              <w:t>Users</w:t>
+            </w:r>
+            <w:proofErr w:type="spellEnd"/>
+            <w:r>
+              <w:rPr>
+                <w:rFonts w:ascii="Times New Roman" w:eastAsia="Times New Roman" w:hAnsi="Times New Roman" w:cs="Times New Roman"/>
+                <w:i/>
+                <w:sz w:val="24"/>
+                <w:szCs w:val="24"/>
+              </w:rPr>
+              <w:t xml:space="preserve"> </w:t>
+            </w:r>
+            <w:proofErr w:type="spellStart"/>
+            <w:r>
+              <w:rPr>
+                <w:rFonts w:ascii="Times New Roman" w:eastAsia="Times New Roman" w:hAnsi="Times New Roman" w:cs="Times New Roman"/>
+                <w:sz w:val="24"/>
+                <w:szCs w:val="24"/>
+              </w:rPr>
+              <w:t>can</w:t>
+            </w:r>
+            <w:proofErr w:type="spellEnd"/>
+            <w:r>
+              <w:rPr>
+                <w:rFonts w:ascii="Times New Roman" w:eastAsia="Times New Roman" w:hAnsi="Times New Roman" w:cs="Times New Roman"/>
+                <w:sz w:val="24"/>
+                <w:szCs w:val="24"/>
+              </w:rPr>
+              <w:t xml:space="preserve"> </w:t>
+            </w:r>
+            <w:proofErr w:type="spellStart"/>
+            <w:r>
+              <w:rPr>
+                <w:rFonts w:ascii="Times New Roman" w:eastAsia="Times New Roman" w:hAnsi="Times New Roman" w:cs="Times New Roman"/>
+                <w:sz w:val="24"/>
+                <w:szCs w:val="24"/>
+              </w:rPr>
+              <w:t>see</w:t>
+            </w:r>
+            <w:proofErr w:type="spellEnd"/>
+            <w:r>
+              <w:rPr>
+                <w:rFonts w:ascii="Times New Roman" w:eastAsia="Times New Roman" w:hAnsi="Times New Roman" w:cs="Times New Roman"/>
+                <w:sz w:val="24"/>
+                <w:szCs w:val="24"/>
+              </w:rPr>
+              <w:t xml:space="preserve"> the same as an </w:t>
+            </w:r>
+            <w:r>
+              <w:rPr>
+                <w:rFonts w:ascii="Times New Roman" w:eastAsia="Times New Roman" w:hAnsi="Times New Roman" w:cs="Times New Roman"/>
+                <w:i/>
+                <w:sz w:val="24"/>
+                <w:szCs w:val="24"/>
+              </w:rPr>
+              <w:t xml:space="preserve">Anonymous </w:t>
+            </w:r>
+            <w:proofErr w:type="spellStart"/>
+            <w:r>
+              <w:rPr>
+                <w:rFonts w:ascii="Times New Roman" w:eastAsia="Times New Roman" w:hAnsi="Times New Roman" w:cs="Times New Roman"/>
+                <w:i/>
+                <w:sz w:val="24"/>
+                <w:szCs w:val="24"/>
+              </w:rPr>
+              <w:t>User</w:t>
+            </w:r>
+            <w:proofErr w:type="spellEnd"/>
+            <w:r>
+              <w:rPr>
+                <w:rFonts w:ascii="Times New Roman" w:eastAsia="Times New Roman" w:hAnsi="Times New Roman" w:cs="Times New Roman"/>
+                <w:i/>
+                <w:sz w:val="24"/>
+                <w:szCs w:val="24"/>
+              </w:rPr>
+              <w:t xml:space="preserve"> </w:t>
+            </w:r>
+            <w:proofErr w:type="spellStart"/>
+            <w:r>
+              <w:rPr>
+                <w:rFonts w:ascii="Times New Roman" w:eastAsia="Times New Roman" w:hAnsi="Times New Roman" w:cs="Times New Roman"/>
+                <w:sz w:val="24"/>
+                <w:szCs w:val="24"/>
+              </w:rPr>
+              <w:t>plus</w:t>
+            </w:r>
+            <w:proofErr w:type="spellEnd"/>
+            <w:r>
+              <w:rPr>
+                <w:rFonts w:ascii="Times New Roman" w:eastAsia="Times New Roman" w:hAnsi="Times New Roman" w:cs="Times New Roman"/>
+                <w:sz w:val="24"/>
+                <w:szCs w:val="24"/>
+              </w:rPr>
+              <w:t xml:space="preserve"> </w:t>
+            </w:r>
+            <w:proofErr w:type="spellStart"/>
+            <w:r>
+              <w:rPr>
+                <w:rFonts w:ascii="Times New Roman" w:eastAsia="Times New Roman" w:hAnsi="Times New Roman" w:cs="Times New Roman"/>
+                <w:sz w:val="24"/>
+                <w:szCs w:val="24"/>
+              </w:rPr>
+              <w:t>the</w:t>
+            </w:r>
+            <w:proofErr w:type="spellEnd"/>
+            <w:r>
+              <w:rPr>
+                <w:rFonts w:ascii="Times New Roman" w:eastAsia="Times New Roman" w:hAnsi="Times New Roman" w:cs="Times New Roman"/>
+                <w:sz w:val="24"/>
+                <w:szCs w:val="24"/>
+              </w:rPr>
+              <w:t xml:space="preserve"> </w:t>
             </w:r>
             <w:proofErr w:type="spellStart"/>
             <w:r>
@@ -1822,8 +2110,36 @@
                 <w:sz w:val="24"/>
                 <w:szCs w:val="24"/>
               </w:rPr>
-              <w:t xml:space="preserve"> of that user</w:t>
-            </w:r>
+              <w:t xml:space="preserve"> of </w:t>
+            </w:r>
+            <w:proofErr w:type="spellStart"/>
+            <w:r>
+              <w:rPr>
+                <w:rFonts w:ascii="Times New Roman" w:eastAsia="Times New Roman" w:hAnsi="Times New Roman" w:cs="Times New Roman"/>
+                <w:sz w:val="24"/>
+                <w:szCs w:val="24"/>
+              </w:rPr>
+              <w:t>that</w:t>
+            </w:r>
+            <w:proofErr w:type="spellEnd"/>
+            <w:r>
+              <w:rPr>
+                <w:rFonts w:ascii="Times New Roman" w:eastAsia="Times New Roman" w:hAnsi="Times New Roman" w:cs="Times New Roman"/>
+                <w:sz w:val="24"/>
+                <w:szCs w:val="24"/>
+              </w:rPr>
+              <w:t xml:space="preserve"> </w:t>
+            </w:r>
+            <w:proofErr w:type="spellStart"/>
+            <w:r>
+              <w:rPr>
+                <w:rFonts w:ascii="Times New Roman" w:eastAsia="Times New Roman" w:hAnsi="Times New Roman" w:cs="Times New Roman"/>
+                <w:sz w:val="24"/>
+                <w:szCs w:val="24"/>
+              </w:rPr>
+              <w:t>user</w:t>
+            </w:r>
+            <w:proofErr w:type="spellEnd"/>
           </w:p>
           <w:p>
             <w:pPr>
@@ -1891,7 +2207,7 @@
                 <w:sz w:val="24"/>
                 <w:szCs w:val="24"/>
               </w:rPr>
-              <w:t xml:space="preserve">Anonymous User; Regular User; Librarian; </w:t>
+              <w:t xml:space="preserve">Regular User; Librarian; </w:t>
             </w:r>
           </w:p>
         </w:tc>
@@ -2264,122 +2580,131 @@
                 <w:sz w:val="24"/>
                 <w:szCs w:val="24"/>
               </w:rPr>
+              <w:t>2.8</w:t>
+            </w:r>
+            <w:r>
+              <w:rPr>
+                <w:rFonts w:ascii="Times New Roman" w:eastAsia="Times New Roman" w:hAnsi="Times New Roman" w:cs="Times New Roman"/>
+                <w:b/>
+                <w:sz w:val="24"/>
+                <w:szCs w:val="24"/>
+              </w:rPr>
+              <w:t>. List all events</w:t>
+            </w:r>
+          </w:p>
+        </w:tc>
+        <w:tc>
+          <w:tcPr>
+            <w:tcW w:w="6509" w:type="dxa"/>
+          </w:tcPr>
+          <w:p>
+            <w:pPr>
+              <w:pBdr>
+                <w:top w:val="nil"/>
+                <w:left w:val="nil"/>
+                <w:bottom w:val="nil"/>
+                <w:right w:val="nil"/>
+                <w:between w:val="nil"/>
+              </w:pBdr>
+              <w:spacing w:after="240"/>
+              <w:rPr>
+                <w:rFonts w:ascii="Times New Roman" w:eastAsia="Times New Roman" w:hAnsi="Times New Roman" w:cs="Times New Roman"/>
+                <w:sz w:val="24"/>
+                <w:szCs w:val="24"/>
+              </w:rPr>
+            </w:pPr>
+            <w:r>
+              <w:rPr>
+                <w:rFonts w:ascii="Times New Roman" w:eastAsia="Times New Roman" w:hAnsi="Times New Roman" w:cs="Times New Roman"/>
+                <w:sz w:val="24"/>
+                <w:szCs w:val="24"/>
+              </w:rPr>
+              <w:t xml:space="preserve">The </w:t>
+            </w:r>
+            <w:r>
+              <w:rPr>
+                <w:rFonts w:ascii="Times New Roman" w:eastAsia="Times New Roman" w:hAnsi="Times New Roman" w:cs="Times New Roman"/>
+                <w:i/>
+                <w:sz w:val="24"/>
+                <w:szCs w:val="24"/>
+              </w:rPr>
+              <w:t>Regular Users</w:t>
+            </w:r>
+            <w:r>
+              <w:rPr>
+                <w:rFonts w:ascii="Times New Roman" w:eastAsia="Times New Roman" w:hAnsi="Times New Roman" w:cs="Times New Roman"/>
+                <w:sz w:val="24"/>
+                <w:szCs w:val="24"/>
+              </w:rPr>
+              <w:t xml:space="preserve"> and </w:t>
+            </w:r>
+            <w:r>
+              <w:rPr>
+                <w:rFonts w:ascii="Times New Roman" w:eastAsia="Times New Roman" w:hAnsi="Times New Roman" w:cs="Times New Roman"/>
+                <w:i/>
+                <w:sz w:val="24"/>
+                <w:szCs w:val="24"/>
+              </w:rPr>
+              <w:t>Librarians</w:t>
+            </w:r>
+            <w:r>
+              <w:rPr>
+                <w:rFonts w:ascii="Times New Roman" w:eastAsia="Times New Roman" w:hAnsi="Times New Roman" w:cs="Times New Roman"/>
+                <w:sz w:val="24"/>
+                <w:szCs w:val="24"/>
+              </w:rPr>
+              <w:t xml:space="preserve"> can see all events based on </w:t>
+            </w:r>
+            <w:r>
+              <w:rPr>
+                <w:rFonts w:ascii="Times New Roman" w:eastAsia="Times New Roman" w:hAnsi="Times New Roman" w:cs="Times New Roman"/>
+                <w:sz w:val="24"/>
+                <w:szCs w:val="24"/>
+              </w:rPr>
               <w:lastRenderedPageBreak/>
-              <w:t>2.8</w:t>
-            </w:r>
-            <w:r>
-              <w:rPr>
-                <w:rFonts w:ascii="Times New Roman" w:eastAsia="Times New Roman" w:hAnsi="Times New Roman" w:cs="Times New Roman"/>
-                <w:b/>
-                <w:sz w:val="24"/>
-                <w:szCs w:val="24"/>
-              </w:rPr>
-              <w:t>. List all events</w:t>
-            </w:r>
-          </w:p>
-        </w:tc>
-        <w:tc>
-          <w:tcPr>
-            <w:tcW w:w="6509" w:type="dxa"/>
-          </w:tcPr>
-          <w:p>
-            <w:pPr>
-              <w:pBdr>
-                <w:top w:val="nil"/>
-                <w:left w:val="nil"/>
-                <w:bottom w:val="nil"/>
-                <w:right w:val="nil"/>
-                <w:between w:val="nil"/>
-              </w:pBdr>
+              <w:t xml:space="preserve">their </w:t>
+            </w:r>
+            <w:r>
+              <w:rPr>
+                <w:rFonts w:ascii="Times New Roman" w:eastAsia="Times New Roman" w:hAnsi="Times New Roman" w:cs="Times New Roman"/>
+                <w:sz w:val="24"/>
+                <w:szCs w:val="24"/>
+                <w:lang w:val="en-US"/>
+              </w:rPr>
+              <w:t>topic</w:t>
+            </w:r>
+            <w:r>
+              <w:rPr>
+                <w:rFonts w:ascii="Times New Roman" w:eastAsia="Times New Roman" w:hAnsi="Times New Roman" w:cs="Times New Roman"/>
+                <w:sz w:val="24"/>
+                <w:szCs w:val="24"/>
+              </w:rPr>
+              <w:t>.</w:t>
+            </w:r>
+          </w:p>
+        </w:tc>
+        <w:tc>
+          <w:tcPr>
+            <w:tcW w:w="3838" w:type="dxa"/>
+          </w:tcPr>
+          <w:p>
+            <w:pPr>
               <w:spacing w:after="240"/>
               <w:rPr>
                 <w:rFonts w:ascii="Times New Roman" w:eastAsia="Times New Roman" w:hAnsi="Times New Roman" w:cs="Times New Roman"/>
-                <w:sz w:val="24"/>
-                <w:szCs w:val="24"/>
-              </w:rPr>
-            </w:pPr>
-            <w:r>
-              <w:rPr>
-                <w:rFonts w:ascii="Times New Roman" w:eastAsia="Times New Roman" w:hAnsi="Times New Roman" w:cs="Times New Roman"/>
-                <w:sz w:val="24"/>
-                <w:szCs w:val="24"/>
-              </w:rPr>
-              <w:t xml:space="preserve">The </w:t>
-            </w:r>
-            <w:r>
-              <w:rPr>
-                <w:rFonts w:ascii="Times New Roman" w:eastAsia="Times New Roman" w:hAnsi="Times New Roman" w:cs="Times New Roman"/>
-                <w:i/>
-                <w:sz w:val="24"/>
-                <w:szCs w:val="24"/>
-              </w:rPr>
-              <w:t>Regular Users</w:t>
-            </w:r>
-            <w:r>
-              <w:rPr>
-                <w:rFonts w:ascii="Times New Roman" w:eastAsia="Times New Roman" w:hAnsi="Times New Roman" w:cs="Times New Roman"/>
-                <w:sz w:val="24"/>
-                <w:szCs w:val="24"/>
-              </w:rPr>
-              <w:t xml:space="preserve"> and </w:t>
-            </w:r>
-            <w:r>
-              <w:rPr>
-                <w:rFonts w:ascii="Times New Roman" w:eastAsia="Times New Roman" w:hAnsi="Times New Roman" w:cs="Times New Roman"/>
-                <w:i/>
-                <w:sz w:val="24"/>
-                <w:szCs w:val="24"/>
-              </w:rPr>
-              <w:t>Librarians</w:t>
-            </w:r>
-            <w:r>
-              <w:rPr>
-                <w:rFonts w:ascii="Times New Roman" w:eastAsia="Times New Roman" w:hAnsi="Times New Roman" w:cs="Times New Roman"/>
-                <w:sz w:val="24"/>
-                <w:szCs w:val="24"/>
-              </w:rPr>
-              <w:t xml:space="preserve"> can see all events based on their </w:t>
-            </w:r>
-            <w:r>
-              <w:rPr>
-                <w:rFonts w:ascii="Times New Roman" w:eastAsia="Times New Roman" w:hAnsi="Times New Roman" w:cs="Times New Roman"/>
-                <w:sz w:val="24"/>
-                <w:szCs w:val="24"/>
-                <w:lang w:val="en-US"/>
-              </w:rPr>
-              <w:t>topic</w:t>
-            </w:r>
-            <w:r>
-              <w:rPr>
-                <w:rFonts w:ascii="Times New Roman" w:eastAsia="Times New Roman" w:hAnsi="Times New Roman" w:cs="Times New Roman"/>
-                <w:sz w:val="24"/>
-                <w:szCs w:val="24"/>
-              </w:rPr>
-              <w:t>.</w:t>
-            </w:r>
-          </w:p>
-        </w:tc>
-        <w:tc>
-          <w:tcPr>
-            <w:tcW w:w="3838" w:type="dxa"/>
-          </w:tcPr>
-          <w:p>
-            <w:pPr>
-              <w:spacing w:after="240"/>
-              <w:rPr>
-                <w:rFonts w:ascii="Times New Roman" w:eastAsia="Times New Roman" w:hAnsi="Times New Roman" w:cs="Times New Roman"/>
-                <w:i/>
-                <w:sz w:val="24"/>
-                <w:szCs w:val="24"/>
-              </w:rPr>
-            </w:pPr>
-            <w:r>
-              <w:rPr>
-                <w:rFonts w:ascii="Times New Roman" w:eastAsia="Times New Roman" w:hAnsi="Times New Roman" w:cs="Times New Roman"/>
-                <w:i/>
-                <w:sz w:val="24"/>
-                <w:szCs w:val="24"/>
-              </w:rPr>
+                <w:i/>
+                <w:sz w:val="24"/>
+                <w:szCs w:val="24"/>
+              </w:rPr>
+            </w:pPr>
+            <w:r>
+              <w:rPr>
+                <w:rFonts w:ascii="Times New Roman" w:eastAsia="Times New Roman" w:hAnsi="Times New Roman" w:cs="Times New Roman"/>
+                <w:i/>
+                <w:sz w:val="24"/>
+                <w:szCs w:val="24"/>
+              </w:rPr>
+              <w:lastRenderedPageBreak/>
               <w:t>Regular User, Librarian;</w:t>
             </w:r>
           </w:p>
@@ -2416,6 +2741,7 @@
                 <w:sz w:val="24"/>
                 <w:szCs w:val="24"/>
               </w:rPr>
+              <w:lastRenderedPageBreak/>
               <w:t>2.</w:t>
             </w:r>
             <w:r>
@@ -3136,7 +3462,43 @@
                 <w:sz w:val="24"/>
                 <w:szCs w:val="24"/>
               </w:rPr>
-              <w:t xml:space="preserve"> can join a club, which allows them to see the other members of </w:t>
+              <w:t xml:space="preserve"> can join a club, which allows them to see the </w:t>
+            </w:r>
+            <w:proofErr w:type="spellStart"/>
+            <w:r>
+              <w:rPr>
+                <w:rFonts w:ascii="Times New Roman" w:eastAsia="Times New Roman" w:hAnsi="Times New Roman" w:cs="Times New Roman"/>
+                <w:sz w:val="24"/>
+                <w:szCs w:val="24"/>
+              </w:rPr>
+              <w:t>other</w:t>
+            </w:r>
+            <w:proofErr w:type="spellEnd"/>
+            <w:r>
+              <w:rPr>
+                <w:rFonts w:ascii="Times New Roman" w:eastAsia="Times New Roman" w:hAnsi="Times New Roman" w:cs="Times New Roman"/>
+                <w:sz w:val="24"/>
+                <w:szCs w:val="24"/>
+              </w:rPr>
+              <w:t xml:space="preserve"> </w:t>
+            </w:r>
+            <w:proofErr w:type="spellStart"/>
+            <w:r>
+              <w:rPr>
+                <w:rFonts w:ascii="Times New Roman" w:eastAsia="Times New Roman" w:hAnsi="Times New Roman" w:cs="Times New Roman"/>
+                <w:sz w:val="24"/>
+                <w:szCs w:val="24"/>
+              </w:rPr>
+              <w:t>members</w:t>
+            </w:r>
+            <w:proofErr w:type="spellEnd"/>
+            <w:r>
+              <w:rPr>
+                <w:rFonts w:ascii="Times New Roman" w:eastAsia="Times New Roman" w:hAnsi="Times New Roman" w:cs="Times New Roman"/>
+                <w:sz w:val="24"/>
+                <w:szCs w:val="24"/>
+              </w:rPr>
+              <w:t xml:space="preserve"> of </w:t>
             </w:r>
             <w:proofErr w:type="spellStart"/>
             <w:r>
@@ -3163,7 +3525,25 @@
                 <w:sz w:val="24"/>
                 <w:szCs w:val="24"/>
               </w:rPr>
-              <w:t xml:space="preserve"> club.</w:t>
+              <w:t xml:space="preserve"> </w:t>
+            </w:r>
+            <w:proofErr w:type="spellStart"/>
+            <w:r>
+              <w:rPr>
+                <w:rFonts w:ascii="Times New Roman" w:eastAsia="Times New Roman" w:hAnsi="Times New Roman" w:cs="Times New Roman"/>
+                <w:sz w:val="24"/>
+                <w:szCs w:val="24"/>
+              </w:rPr>
+              <w:t>club</w:t>
+            </w:r>
+            <w:proofErr w:type="spellEnd"/>
+            <w:r>
+              <w:rPr>
+                <w:rFonts w:ascii="Times New Roman" w:eastAsia="Times New Roman" w:hAnsi="Times New Roman" w:cs="Times New Roman"/>
+                <w:sz w:val="24"/>
+                <w:szCs w:val="24"/>
+              </w:rPr>
+              <w:t>.</w:t>
             </w:r>
           </w:p>
         </w:tc>
@@ -3527,7 +3907,47 @@
                 <w:sz w:val="24"/>
                 <w:szCs w:val="24"/>
               </w:rPr>
-              <w:t xml:space="preserve">. Update your </w:t>
+              <w:t xml:space="preserve">. </w:t>
+            </w:r>
+            <w:proofErr w:type="spellStart"/>
+            <w:r>
+              <w:rPr>
+                <w:rFonts w:ascii="Times New Roman" w:eastAsia="Times New Roman" w:hAnsi="Times New Roman" w:cs="Times New Roman"/>
+                <w:b/>
+                <w:sz w:val="24"/>
+                <w:szCs w:val="24"/>
+              </w:rPr>
+              <w:t>Update</w:t>
+            </w:r>
+            <w:proofErr w:type="spellEnd"/>
+            <w:r>
+              <w:rPr>
+                <w:rFonts w:ascii="Times New Roman" w:eastAsia="Times New Roman" w:hAnsi="Times New Roman" w:cs="Times New Roman"/>
+                <w:b/>
+                <w:sz w:val="24"/>
+                <w:szCs w:val="24"/>
+              </w:rPr>
+              <w:t xml:space="preserve"> </w:t>
+            </w:r>
+            <w:proofErr w:type="spellStart"/>
+            <w:r>
+              <w:rPr>
+                <w:rFonts w:ascii="Times New Roman" w:eastAsia="Times New Roman" w:hAnsi="Times New Roman" w:cs="Times New Roman"/>
+                <w:b/>
+                <w:sz w:val="24"/>
+                <w:szCs w:val="24"/>
+              </w:rPr>
+              <w:t>your</w:t>
+            </w:r>
+            <w:proofErr w:type="spellEnd"/>
+            <w:r>
+              <w:rPr>
+                <w:rFonts w:ascii="Times New Roman" w:eastAsia="Times New Roman" w:hAnsi="Times New Roman" w:cs="Times New Roman"/>
+                <w:b/>
+                <w:sz w:val="24"/>
+                <w:szCs w:val="24"/>
+              </w:rPr>
+              <w:t xml:space="preserve"> </w:t>
             </w:r>
             <w:proofErr w:type="spellStart"/>
             <w:r>
@@ -3585,7 +4005,43 @@
                 <w:sz w:val="24"/>
                 <w:szCs w:val="24"/>
               </w:rPr>
-              <w:t xml:space="preserve"> can add or delete books to their own </w:t>
+              <w:t xml:space="preserve"> can add or delete books to </w:t>
+            </w:r>
+            <w:proofErr w:type="spellStart"/>
+            <w:r>
+              <w:rPr>
+                <w:rFonts w:ascii="Times New Roman" w:eastAsia="Times New Roman" w:hAnsi="Times New Roman" w:cs="Times New Roman"/>
+                <w:sz w:val="24"/>
+                <w:szCs w:val="24"/>
+              </w:rPr>
+              <w:t>their</w:t>
+            </w:r>
+            <w:proofErr w:type="spellEnd"/>
+            <w:r>
+              <w:rPr>
+                <w:rFonts w:ascii="Times New Roman" w:eastAsia="Times New Roman" w:hAnsi="Times New Roman" w:cs="Times New Roman"/>
+                <w:sz w:val="24"/>
+                <w:szCs w:val="24"/>
+              </w:rPr>
+              <w:t xml:space="preserve"> </w:t>
+            </w:r>
+            <w:proofErr w:type="spellStart"/>
+            <w:r>
+              <w:rPr>
+                <w:rFonts w:ascii="Times New Roman" w:eastAsia="Times New Roman" w:hAnsi="Times New Roman" w:cs="Times New Roman"/>
+                <w:sz w:val="24"/>
+                <w:szCs w:val="24"/>
+              </w:rPr>
+              <w:t>own</w:t>
+            </w:r>
+            <w:proofErr w:type="spellEnd"/>
+            <w:r>
+              <w:rPr>
+                <w:rFonts w:ascii="Times New Roman" w:eastAsia="Times New Roman" w:hAnsi="Times New Roman" w:cs="Times New Roman"/>
+                <w:sz w:val="24"/>
+                <w:szCs w:val="24"/>
+              </w:rPr>
+              <w:t xml:space="preserve"> </w:t>
             </w:r>
             <w:proofErr w:type="spellStart"/>
             <w:r>
@@ -3729,7 +4185,61 @@
                 <w:sz w:val="24"/>
                 <w:szCs w:val="24"/>
               </w:rPr>
-              <w:t xml:space="preserve"> can create a poll of the 10 most requested books from the users’ </w:t>
+              <w:t xml:space="preserve"> can create a poll of the 10 most requested books </w:t>
+            </w:r>
+            <w:proofErr w:type="spellStart"/>
+            <w:r>
+              <w:rPr>
+                <w:rFonts w:ascii="Times New Roman" w:eastAsia="Times New Roman" w:hAnsi="Times New Roman" w:cs="Times New Roman"/>
+                <w:sz w:val="24"/>
+                <w:szCs w:val="24"/>
+              </w:rPr>
+              <w:t>from</w:t>
+            </w:r>
+            <w:proofErr w:type="spellEnd"/>
+            <w:r>
+              <w:rPr>
+                <w:rFonts w:ascii="Times New Roman" w:eastAsia="Times New Roman" w:hAnsi="Times New Roman" w:cs="Times New Roman"/>
+                <w:sz w:val="24"/>
+                <w:szCs w:val="24"/>
+              </w:rPr>
+              <w:t xml:space="preserve"> </w:t>
+            </w:r>
+            <w:proofErr w:type="spellStart"/>
+            <w:r>
+              <w:rPr>
+                <w:rFonts w:ascii="Times New Roman" w:eastAsia="Times New Roman" w:hAnsi="Times New Roman" w:cs="Times New Roman"/>
+                <w:sz w:val="24"/>
+                <w:szCs w:val="24"/>
+              </w:rPr>
+              <w:t>the</w:t>
+            </w:r>
+            <w:proofErr w:type="spellEnd"/>
+            <w:r>
+              <w:rPr>
+                <w:rFonts w:ascii="Times New Roman" w:eastAsia="Times New Roman" w:hAnsi="Times New Roman" w:cs="Times New Roman"/>
+                <w:sz w:val="24"/>
+                <w:szCs w:val="24"/>
+              </w:rPr>
+              <w:t xml:space="preserve"> </w:t>
+            </w:r>
+            <w:proofErr w:type="spellStart"/>
+            <w:r>
+              <w:rPr>
+                <w:rFonts w:ascii="Times New Roman" w:eastAsia="Times New Roman" w:hAnsi="Times New Roman" w:cs="Times New Roman"/>
+                <w:sz w:val="24"/>
+                <w:szCs w:val="24"/>
+              </w:rPr>
+              <w:t>users’</w:t>
+            </w:r>
+            <w:proofErr w:type="spellEnd"/>
+            <w:r>
+              <w:rPr>
+                <w:rFonts w:ascii="Times New Roman" w:eastAsia="Times New Roman" w:hAnsi="Times New Roman" w:cs="Times New Roman"/>
+                <w:sz w:val="24"/>
+                <w:szCs w:val="24"/>
+              </w:rPr>
+              <w:t xml:space="preserve"> </w:t>
             </w:r>
             <w:proofErr w:type="spellStart"/>
             <w:r>
@@ -3747,16 +4257,7 @@
                 <w:sz w:val="24"/>
                 <w:szCs w:val="24"/>
               </w:rPr>
-              <w:t xml:space="preserve">. The 5 books with the most votes will </w:t>
-            </w:r>
-            <w:r>
-              <w:rPr>
-                <w:rFonts w:ascii="Times New Roman" w:eastAsia="Times New Roman" w:hAnsi="Times New Roman" w:cs="Times New Roman"/>
-                <w:sz w:val="24"/>
-                <w:szCs w:val="24"/>
-              </w:rPr>
-              <w:lastRenderedPageBreak/>
-              <w:t>be added to the library’s collection.</w:t>
+              <w:t>. The 5 books with the most votes will be added to the library’s collection.</w:t>
             </w:r>
           </w:p>
         </w:tc>
@@ -3781,7 +4282,6 @@
                 <w:sz w:val="24"/>
                 <w:szCs w:val="24"/>
               </w:rPr>
-              <w:lastRenderedPageBreak/>
               <w:t>Librarian;</w:t>
             </w:r>
           </w:p>
@@ -4167,7 +4667,61 @@
                 <w:sz w:val="24"/>
                 <w:szCs w:val="24"/>
               </w:rPr>
-              <w:t xml:space="preserve">The user puts a book in the box, and adds it in the </w:t>
+              <w:t xml:space="preserve">The user puts a book in the box, and adds </w:t>
+            </w:r>
+            <w:proofErr w:type="spellStart"/>
+            <w:r>
+              <w:rPr>
+                <w:rFonts w:ascii="Times New Roman" w:eastAsia="Times New Roman" w:hAnsi="Times New Roman" w:cs="Times New Roman"/>
+                <w:sz w:val="24"/>
+                <w:szCs w:val="24"/>
+              </w:rPr>
+              <w:t>it</w:t>
+            </w:r>
+            <w:proofErr w:type="spellEnd"/>
+            <w:r>
+              <w:rPr>
+                <w:rFonts w:ascii="Times New Roman" w:eastAsia="Times New Roman" w:hAnsi="Times New Roman" w:cs="Times New Roman"/>
+                <w:sz w:val="24"/>
+                <w:szCs w:val="24"/>
+              </w:rPr>
+              <w:t xml:space="preserve"> </w:t>
+            </w:r>
+            <w:proofErr w:type="spellStart"/>
+            <w:r>
+              <w:rPr>
+                <w:rFonts w:ascii="Times New Roman" w:eastAsia="Times New Roman" w:hAnsi="Times New Roman" w:cs="Times New Roman"/>
+                <w:sz w:val="24"/>
+                <w:szCs w:val="24"/>
+              </w:rPr>
+              <w:t>in</w:t>
+            </w:r>
+            <w:proofErr w:type="spellEnd"/>
+            <w:r>
+              <w:rPr>
+                <w:rFonts w:ascii="Times New Roman" w:eastAsia="Times New Roman" w:hAnsi="Times New Roman" w:cs="Times New Roman"/>
+                <w:sz w:val="24"/>
+                <w:szCs w:val="24"/>
+              </w:rPr>
+              <w:t xml:space="preserve"> </w:t>
+            </w:r>
+            <w:proofErr w:type="spellStart"/>
+            <w:r>
+              <w:rPr>
+                <w:rFonts w:ascii="Times New Roman" w:eastAsia="Times New Roman" w:hAnsi="Times New Roman" w:cs="Times New Roman"/>
+                <w:sz w:val="24"/>
+                <w:szCs w:val="24"/>
+              </w:rPr>
+              <w:t>the</w:t>
+            </w:r>
+            <w:proofErr w:type="spellEnd"/>
+            <w:r>
+              <w:rPr>
+                <w:rFonts w:ascii="Times New Roman" w:eastAsia="Times New Roman" w:hAnsi="Times New Roman" w:cs="Times New Roman"/>
+                <w:sz w:val="24"/>
+                <w:szCs w:val="24"/>
+              </w:rPr>
+              <w:t xml:space="preserve"> </w:t>
             </w:r>
             <w:proofErr w:type="spellStart"/>
             <w:r>
@@ -4185,7 +4739,61 @@
                 <w:sz w:val="24"/>
                 <w:szCs w:val="24"/>
               </w:rPr>
-              <w:t xml:space="preserve"> via the box’s interface.</w:t>
+              <w:t xml:space="preserve"> </w:t>
+            </w:r>
+            <w:proofErr w:type="spellStart"/>
+            <w:r>
+              <w:rPr>
+                <w:rFonts w:ascii="Times New Roman" w:eastAsia="Times New Roman" w:hAnsi="Times New Roman" w:cs="Times New Roman"/>
+                <w:sz w:val="24"/>
+                <w:szCs w:val="24"/>
+              </w:rPr>
+              <w:t>via</w:t>
+            </w:r>
+            <w:proofErr w:type="spellEnd"/>
+            <w:r>
+              <w:rPr>
+                <w:rFonts w:ascii="Times New Roman" w:eastAsia="Times New Roman" w:hAnsi="Times New Roman" w:cs="Times New Roman"/>
+                <w:sz w:val="24"/>
+                <w:szCs w:val="24"/>
+              </w:rPr>
+              <w:t xml:space="preserve"> </w:t>
+            </w:r>
+            <w:proofErr w:type="spellStart"/>
+            <w:r>
+              <w:rPr>
+                <w:rFonts w:ascii="Times New Roman" w:eastAsia="Times New Roman" w:hAnsi="Times New Roman" w:cs="Times New Roman"/>
+                <w:sz w:val="24"/>
+                <w:szCs w:val="24"/>
+              </w:rPr>
+              <w:t>the</w:t>
+            </w:r>
+            <w:proofErr w:type="spellEnd"/>
+            <w:r>
+              <w:rPr>
+                <w:rFonts w:ascii="Times New Roman" w:eastAsia="Times New Roman" w:hAnsi="Times New Roman" w:cs="Times New Roman"/>
+                <w:sz w:val="24"/>
+                <w:szCs w:val="24"/>
+              </w:rPr>
+              <w:t xml:space="preserve"> </w:t>
+            </w:r>
+            <w:proofErr w:type="spellStart"/>
+            <w:r>
+              <w:rPr>
+                <w:rFonts w:ascii="Times New Roman" w:eastAsia="Times New Roman" w:hAnsi="Times New Roman" w:cs="Times New Roman"/>
+                <w:sz w:val="24"/>
+                <w:szCs w:val="24"/>
+              </w:rPr>
+              <w:t>box’s</w:t>
+            </w:r>
+            <w:proofErr w:type="spellEnd"/>
+            <w:r>
+              <w:rPr>
+                <w:rFonts w:ascii="Times New Roman" w:eastAsia="Times New Roman" w:hAnsi="Times New Roman" w:cs="Times New Roman"/>
+                <w:sz w:val="24"/>
+                <w:szCs w:val="24"/>
+              </w:rPr>
+              <w:t xml:space="preserve"> interface.</w:t>
             </w:r>
           </w:p>
         </w:tc>
@@ -4294,7 +4902,61 @@
                 <w:sz w:val="24"/>
                 <w:szCs w:val="24"/>
               </w:rPr>
-              <w:t xml:space="preserve">The user takes a book from the box and marks it </w:t>
+              <w:t xml:space="preserve">The user takes a book from the box </w:t>
+            </w:r>
+            <w:proofErr w:type="spellStart"/>
+            <w:r>
+              <w:rPr>
+                <w:rFonts w:ascii="Times New Roman" w:eastAsia="Times New Roman" w:hAnsi="Times New Roman" w:cs="Times New Roman"/>
+                <w:sz w:val="24"/>
+                <w:szCs w:val="24"/>
+              </w:rPr>
+              <w:t>and</w:t>
+            </w:r>
+            <w:proofErr w:type="spellEnd"/>
+            <w:r>
+              <w:rPr>
+                <w:rFonts w:ascii="Times New Roman" w:eastAsia="Times New Roman" w:hAnsi="Times New Roman" w:cs="Times New Roman"/>
+                <w:sz w:val="24"/>
+                <w:szCs w:val="24"/>
+              </w:rPr>
+              <w:t xml:space="preserve"> </w:t>
+            </w:r>
+            <w:proofErr w:type="spellStart"/>
+            <w:r>
+              <w:rPr>
+                <w:rFonts w:ascii="Times New Roman" w:eastAsia="Times New Roman" w:hAnsi="Times New Roman" w:cs="Times New Roman"/>
+                <w:sz w:val="24"/>
+                <w:szCs w:val="24"/>
+              </w:rPr>
+              <w:t>marks</w:t>
+            </w:r>
+            <w:proofErr w:type="spellEnd"/>
+            <w:r>
+              <w:rPr>
+                <w:rFonts w:ascii="Times New Roman" w:eastAsia="Times New Roman" w:hAnsi="Times New Roman" w:cs="Times New Roman"/>
+                <w:sz w:val="24"/>
+                <w:szCs w:val="24"/>
+              </w:rPr>
+              <w:t xml:space="preserve"> </w:t>
+            </w:r>
+            <w:proofErr w:type="spellStart"/>
+            <w:r>
+              <w:rPr>
+                <w:rFonts w:ascii="Times New Roman" w:eastAsia="Times New Roman" w:hAnsi="Times New Roman" w:cs="Times New Roman"/>
+                <w:sz w:val="24"/>
+                <w:szCs w:val="24"/>
+              </w:rPr>
+              <w:t>it</w:t>
+            </w:r>
+            <w:proofErr w:type="spellEnd"/>
+            <w:r>
+              <w:rPr>
+                <w:rFonts w:ascii="Times New Roman" w:eastAsia="Times New Roman" w:hAnsi="Times New Roman" w:cs="Times New Roman"/>
+                <w:sz w:val="24"/>
+                <w:szCs w:val="24"/>
+              </w:rPr>
+              <w:t xml:space="preserve"> </w:t>
             </w:r>
             <w:proofErr w:type="spellStart"/>
             <w:r>
@@ -4312,7 +4974,61 @@
                 <w:sz w:val="24"/>
                 <w:szCs w:val="24"/>
               </w:rPr>
-              <w:t xml:space="preserve"> taken via the box’s interface.</w:t>
+              <w:t xml:space="preserve"> </w:t>
+            </w:r>
+            <w:proofErr w:type="spellStart"/>
+            <w:r>
+              <w:rPr>
+                <w:rFonts w:ascii="Times New Roman" w:eastAsia="Times New Roman" w:hAnsi="Times New Roman" w:cs="Times New Roman"/>
+                <w:sz w:val="24"/>
+                <w:szCs w:val="24"/>
+              </w:rPr>
+              <w:t>taken</w:t>
+            </w:r>
+            <w:proofErr w:type="spellEnd"/>
+            <w:r>
+              <w:rPr>
+                <w:rFonts w:ascii="Times New Roman" w:eastAsia="Times New Roman" w:hAnsi="Times New Roman" w:cs="Times New Roman"/>
+                <w:sz w:val="24"/>
+                <w:szCs w:val="24"/>
+              </w:rPr>
+              <w:t xml:space="preserve"> </w:t>
+            </w:r>
+            <w:proofErr w:type="spellStart"/>
+            <w:r>
+              <w:rPr>
+                <w:rFonts w:ascii="Times New Roman" w:eastAsia="Times New Roman" w:hAnsi="Times New Roman" w:cs="Times New Roman"/>
+                <w:sz w:val="24"/>
+                <w:szCs w:val="24"/>
+              </w:rPr>
+              <w:t>via</w:t>
+            </w:r>
+            <w:proofErr w:type="spellEnd"/>
+            <w:r>
+              <w:rPr>
+                <w:rFonts w:ascii="Times New Roman" w:eastAsia="Times New Roman" w:hAnsi="Times New Roman" w:cs="Times New Roman"/>
+                <w:sz w:val="24"/>
+                <w:szCs w:val="24"/>
+              </w:rPr>
+              <w:t xml:space="preserve"> </w:t>
+            </w:r>
+            <w:proofErr w:type="spellStart"/>
+            <w:r>
+              <w:rPr>
+                <w:rFonts w:ascii="Times New Roman" w:eastAsia="Times New Roman" w:hAnsi="Times New Roman" w:cs="Times New Roman"/>
+                <w:sz w:val="24"/>
+                <w:szCs w:val="24"/>
+              </w:rPr>
+              <w:t>the</w:t>
+            </w:r>
+            <w:proofErr w:type="spellEnd"/>
+            <w:r>
+              <w:rPr>
+                <w:rFonts w:ascii="Times New Roman" w:eastAsia="Times New Roman" w:hAnsi="Times New Roman" w:cs="Times New Roman"/>
+                <w:sz w:val="24"/>
+                <w:szCs w:val="24"/>
+              </w:rPr>
+              <w:t xml:space="preserve"> box’s interface.</w:t>
             </w:r>
           </w:p>
         </w:tc>
@@ -4690,25 +5406,7 @@
                 <w:sz w:val="24"/>
                 <w:szCs w:val="24"/>
               </w:rPr>
-              <w:t xml:space="preserve">Displays the user’s profile. The user can see other </w:t>
-            </w:r>
-            <w:proofErr w:type="gramStart"/>
-            <w:r>
-              <w:rPr>
-                <w:rFonts w:ascii="Times New Roman" w:eastAsia="Times New Roman" w:hAnsi="Times New Roman" w:cs="Times New Roman"/>
-                <w:sz w:val="24"/>
-                <w:szCs w:val="24"/>
-              </w:rPr>
-              <w:t>users</w:t>
-            </w:r>
-            <w:proofErr w:type="gramEnd"/>
-            <w:r>
-              <w:rPr>
-                <w:rFonts w:ascii="Times New Roman" w:eastAsia="Times New Roman" w:hAnsi="Times New Roman" w:cs="Times New Roman"/>
-                <w:sz w:val="24"/>
-                <w:szCs w:val="24"/>
-              </w:rPr>
-              <w:t xml:space="preserve"> profiles by searching for them in a search bar. If the user is viewing another user’s profile all editing functions are disabled.</w:t>
+              <w:t>Displays the user’s profile. The user can see other users profiles by searching for them in a search bar. If the user is viewing another user’s profile all editing functions are disabled.</w:t>
             </w:r>
           </w:p>
         </w:tc>
@@ -4740,7 +5438,27 @@
                 <w:sz w:val="24"/>
                 <w:szCs w:val="24"/>
               </w:rPr>
-              <w:t>/profile/{</w:t>
+              <w:t>/</w:t>
+            </w:r>
+            <w:proofErr w:type="spellStart"/>
+            <w:r>
+              <w:rPr>
+                <w:rFonts w:ascii="Times New Roman" w:eastAsia="Times New Roman" w:hAnsi="Times New Roman" w:cs="Times New Roman"/>
+                <w:i/>
+                <w:sz w:val="24"/>
+                <w:szCs w:val="24"/>
+              </w:rPr>
+              <w:t>profile</w:t>
+            </w:r>
+            <w:proofErr w:type="spellEnd"/>
+            <w:r>
+              <w:rPr>
+                <w:rFonts w:ascii="Times New Roman" w:eastAsia="Times New Roman" w:hAnsi="Times New Roman" w:cs="Times New Roman"/>
+                <w:i/>
+                <w:sz w:val="24"/>
+                <w:szCs w:val="24"/>
+              </w:rPr>
+              <w:t>/{</w:t>
             </w:r>
             <w:proofErr w:type="spellStart"/>
             <w:r>
@@ -4829,25 +5547,7 @@
                 <w:sz w:val="24"/>
                 <w:szCs w:val="24"/>
               </w:rPr>
-              <w:t xml:space="preserve">Shows a book cover, short descriptions, </w:t>
-            </w:r>
-            <w:proofErr w:type="gramStart"/>
-            <w:r>
-              <w:rPr>
-                <w:rFonts w:ascii="Times New Roman" w:eastAsia="Times New Roman" w:hAnsi="Times New Roman" w:cs="Times New Roman"/>
-                <w:sz w:val="24"/>
-                <w:szCs w:val="24"/>
-              </w:rPr>
-              <w:t>rating  and</w:t>
-            </w:r>
-            <w:proofErr w:type="gramEnd"/>
-            <w:r>
-              <w:rPr>
-                <w:rFonts w:ascii="Times New Roman" w:eastAsia="Times New Roman" w:hAnsi="Times New Roman" w:cs="Times New Roman"/>
-                <w:sz w:val="24"/>
-                <w:szCs w:val="24"/>
-              </w:rPr>
-              <w:t xml:space="preserve"> the comments made by users.</w:t>
+              <w:t>Shows a book cover, short descriptions, rating  and the comments made by users.</w:t>
             </w:r>
           </w:p>
         </w:tc>
@@ -4880,7 +5580,27 @@
                 <w:sz w:val="24"/>
                 <w:szCs w:val="24"/>
               </w:rPr>
-              <w:t>/books/{</w:t>
+              <w:t>/</w:t>
+            </w:r>
+            <w:proofErr w:type="spellStart"/>
+            <w:r>
+              <w:rPr>
+                <w:rFonts w:ascii="Times New Roman" w:eastAsia="Times New Roman" w:hAnsi="Times New Roman" w:cs="Times New Roman"/>
+                <w:i/>
+                <w:sz w:val="24"/>
+                <w:szCs w:val="24"/>
+              </w:rPr>
+              <w:t>books</w:t>
+            </w:r>
+            <w:proofErr w:type="spellEnd"/>
+            <w:r>
+              <w:rPr>
+                <w:rFonts w:ascii="Times New Roman" w:eastAsia="Times New Roman" w:hAnsi="Times New Roman" w:cs="Times New Roman"/>
+                <w:i/>
+                <w:sz w:val="24"/>
+                <w:szCs w:val="24"/>
+              </w:rPr>
+              <w:t>/{</w:t>
             </w:r>
             <w:proofErr w:type="spellStart"/>
             <w:r>
@@ -4986,16 +5706,7 @@
                 <w:sz w:val="24"/>
                 <w:szCs w:val="24"/>
               </w:rPr>
-              <w:t xml:space="preserve"> can add a new event via a button that leads </w:t>
-            </w:r>
-            <w:r>
-              <w:rPr>
-                <w:rFonts w:ascii="Times New Roman" w:eastAsia="Times New Roman" w:hAnsi="Times New Roman" w:cs="Times New Roman"/>
-                <w:sz w:val="24"/>
-                <w:szCs w:val="24"/>
-              </w:rPr>
-              <w:lastRenderedPageBreak/>
-              <w:t>to a form for creating an event.</w:t>
+              <w:t xml:space="preserve"> can add a new event via a button that leads to a form for creating an event.</w:t>
             </w:r>
           </w:p>
         </w:tc>
@@ -5028,7 +5739,6 @@
                 <w:sz w:val="24"/>
                 <w:szCs w:val="24"/>
               </w:rPr>
-              <w:lastRenderedPageBreak/>
               <w:t>/events</w:t>
             </w:r>
           </w:p>
@@ -5127,7 +5837,27 @@
                 <w:sz w:val="24"/>
                 <w:szCs w:val="24"/>
               </w:rPr>
-              <w:t>/events/{</w:t>
+              <w:t>/</w:t>
+            </w:r>
+            <w:proofErr w:type="spellStart"/>
+            <w:r>
+              <w:rPr>
+                <w:rFonts w:ascii="Times New Roman" w:eastAsia="Times New Roman" w:hAnsi="Times New Roman" w:cs="Times New Roman"/>
+                <w:i/>
+                <w:sz w:val="24"/>
+                <w:szCs w:val="24"/>
+              </w:rPr>
+              <w:t>events</w:t>
+            </w:r>
+            <w:proofErr w:type="spellEnd"/>
+            <w:r>
+              <w:rPr>
+                <w:rFonts w:ascii="Times New Roman" w:eastAsia="Times New Roman" w:hAnsi="Times New Roman" w:cs="Times New Roman"/>
+                <w:i/>
+                <w:sz w:val="24"/>
+                <w:szCs w:val="24"/>
+              </w:rPr>
+              <w:t>/{</w:t>
             </w:r>
             <w:proofErr w:type="spellStart"/>
             <w:r>
@@ -5593,16 +6323,7 @@
                 <w:sz w:val="24"/>
                 <w:szCs w:val="24"/>
               </w:rPr>
-              <w:t>rt description</w:t>
-            </w:r>
-            <w:r>
-              <w:rPr>
-                <w:rFonts w:ascii="Times New Roman" w:eastAsia="Times New Roman" w:hAnsi="Times New Roman" w:cs="Times New Roman"/>
-                <w:sz w:val="24"/>
-                <w:szCs w:val="24"/>
-                <w:lang w:val="bg-BG"/>
-              </w:rPr>
-              <w:t xml:space="preserve"> </w:t>
+              <w:t xml:space="preserve">rt description </w:t>
             </w:r>
             <w:r>
               <w:rPr>
@@ -5619,16 +6340,7 @@
                 <w:sz w:val="24"/>
                 <w:szCs w:val="24"/>
               </w:rPr>
-              <w:t xml:space="preserve"> list of members</w:t>
-            </w:r>
-            <w:r>
-              <w:rPr>
-                <w:rFonts w:ascii="Times New Roman" w:eastAsia="Times New Roman" w:hAnsi="Times New Roman" w:cs="Times New Roman"/>
-                <w:sz w:val="24"/>
-                <w:szCs w:val="24"/>
-                <w:lang w:val="bg-BG"/>
-              </w:rPr>
-              <w:t xml:space="preserve">. </w:t>
+              <w:t xml:space="preserve"> list of members. </w:t>
             </w:r>
             <w:r>
               <w:rPr>
@@ -5668,7 +6380,27 @@
                 <w:sz w:val="24"/>
                 <w:szCs w:val="24"/>
               </w:rPr>
-              <w:t>/clubs/{</w:t>
+              <w:t>/</w:t>
+            </w:r>
+            <w:proofErr w:type="spellStart"/>
+            <w:r>
+              <w:rPr>
+                <w:rFonts w:ascii="Times New Roman" w:eastAsia="Times New Roman" w:hAnsi="Times New Roman" w:cs="Times New Roman"/>
+                <w:i/>
+                <w:sz w:val="24"/>
+                <w:szCs w:val="24"/>
+              </w:rPr>
+              <w:t>clubs</w:t>
+            </w:r>
+            <w:proofErr w:type="spellEnd"/>
+            <w:r>
+              <w:rPr>
+                <w:rFonts w:ascii="Times New Roman" w:eastAsia="Times New Roman" w:hAnsi="Times New Roman" w:cs="Times New Roman"/>
+                <w:i/>
+                <w:sz w:val="24"/>
+                <w:szCs w:val="24"/>
+              </w:rPr>
+              <w:t>/{</w:t>
             </w:r>
             <w:proofErr w:type="spellStart"/>
             <w:r>
@@ -5757,13 +6489,41 @@
                 <w:szCs w:val="24"/>
               </w:rPr>
             </w:pPr>
-            <w:r>
-              <w:rPr>
-                <w:rFonts w:ascii="Times New Roman" w:eastAsia="Times New Roman" w:hAnsi="Times New Roman" w:cs="Times New Roman"/>
-                <w:sz w:val="24"/>
-                <w:szCs w:val="24"/>
-              </w:rPr>
-              <w:t xml:space="preserve">Shows the </w:t>
+            <w:proofErr w:type="spellStart"/>
+            <w:r>
+              <w:rPr>
+                <w:rFonts w:ascii="Times New Roman" w:eastAsia="Times New Roman" w:hAnsi="Times New Roman" w:cs="Times New Roman"/>
+                <w:sz w:val="24"/>
+                <w:szCs w:val="24"/>
+              </w:rPr>
+              <w:t>Shows</w:t>
+            </w:r>
+            <w:proofErr w:type="spellEnd"/>
+            <w:r>
+              <w:rPr>
+                <w:rFonts w:ascii="Times New Roman" w:eastAsia="Times New Roman" w:hAnsi="Times New Roman" w:cs="Times New Roman"/>
+                <w:sz w:val="24"/>
+                <w:szCs w:val="24"/>
+              </w:rPr>
+              <w:t xml:space="preserve"> </w:t>
+            </w:r>
+            <w:proofErr w:type="spellStart"/>
+            <w:r>
+              <w:rPr>
+                <w:rFonts w:ascii="Times New Roman" w:eastAsia="Times New Roman" w:hAnsi="Times New Roman" w:cs="Times New Roman"/>
+                <w:sz w:val="24"/>
+                <w:szCs w:val="24"/>
+              </w:rPr>
+              <w:t>the</w:t>
+            </w:r>
+            <w:proofErr w:type="spellEnd"/>
+            <w:r>
+              <w:rPr>
+                <w:rFonts w:ascii="Times New Roman" w:eastAsia="Times New Roman" w:hAnsi="Times New Roman" w:cs="Times New Roman"/>
+                <w:sz w:val="24"/>
+                <w:szCs w:val="24"/>
+              </w:rPr>
+              <w:t xml:space="preserve"> </w:t>
             </w:r>
             <w:proofErr w:type="spellStart"/>
             <w:r>
@@ -5781,7 +6541,97 @@
                 <w:sz w:val="24"/>
                 <w:szCs w:val="24"/>
               </w:rPr>
-              <w:t xml:space="preserve"> of some user, if this is the user’s personal </w:t>
+              <w:t xml:space="preserve"> of </w:t>
+            </w:r>
+            <w:proofErr w:type="spellStart"/>
+            <w:r>
+              <w:rPr>
+                <w:rFonts w:ascii="Times New Roman" w:eastAsia="Times New Roman" w:hAnsi="Times New Roman" w:cs="Times New Roman"/>
+                <w:sz w:val="24"/>
+                <w:szCs w:val="24"/>
+              </w:rPr>
+              <w:t>some</w:t>
+            </w:r>
+            <w:proofErr w:type="spellEnd"/>
+            <w:r>
+              <w:rPr>
+                <w:rFonts w:ascii="Times New Roman" w:eastAsia="Times New Roman" w:hAnsi="Times New Roman" w:cs="Times New Roman"/>
+                <w:sz w:val="24"/>
+                <w:szCs w:val="24"/>
+              </w:rPr>
+              <w:t xml:space="preserve"> </w:t>
+            </w:r>
+            <w:proofErr w:type="spellStart"/>
+            <w:r>
+              <w:rPr>
+                <w:rFonts w:ascii="Times New Roman" w:eastAsia="Times New Roman" w:hAnsi="Times New Roman" w:cs="Times New Roman"/>
+                <w:sz w:val="24"/>
+                <w:szCs w:val="24"/>
+              </w:rPr>
+              <w:t>user</w:t>
+            </w:r>
+            <w:proofErr w:type="spellEnd"/>
+            <w:r>
+              <w:rPr>
+                <w:rFonts w:ascii="Times New Roman" w:eastAsia="Times New Roman" w:hAnsi="Times New Roman" w:cs="Times New Roman"/>
+                <w:sz w:val="24"/>
+                <w:szCs w:val="24"/>
+              </w:rPr>
+              <w:t xml:space="preserve">, if this is </w:t>
+            </w:r>
+            <w:proofErr w:type="spellStart"/>
+            <w:r>
+              <w:rPr>
+                <w:rFonts w:ascii="Times New Roman" w:eastAsia="Times New Roman" w:hAnsi="Times New Roman" w:cs="Times New Roman"/>
+                <w:sz w:val="24"/>
+                <w:szCs w:val="24"/>
+              </w:rPr>
+              <w:t>the</w:t>
+            </w:r>
+            <w:proofErr w:type="spellEnd"/>
+            <w:r>
+              <w:rPr>
+                <w:rFonts w:ascii="Times New Roman" w:eastAsia="Times New Roman" w:hAnsi="Times New Roman" w:cs="Times New Roman"/>
+                <w:sz w:val="24"/>
+                <w:szCs w:val="24"/>
+              </w:rPr>
+              <w:t xml:space="preserve"> </w:t>
+            </w:r>
+            <w:proofErr w:type="spellStart"/>
+            <w:r>
+              <w:rPr>
+                <w:rFonts w:ascii="Times New Roman" w:eastAsia="Times New Roman" w:hAnsi="Times New Roman" w:cs="Times New Roman"/>
+                <w:sz w:val="24"/>
+                <w:szCs w:val="24"/>
+              </w:rPr>
+              <w:t>user’s</w:t>
+            </w:r>
+            <w:proofErr w:type="spellEnd"/>
+            <w:r>
+              <w:rPr>
+                <w:rFonts w:ascii="Times New Roman" w:eastAsia="Times New Roman" w:hAnsi="Times New Roman" w:cs="Times New Roman"/>
+                <w:sz w:val="24"/>
+                <w:szCs w:val="24"/>
+              </w:rPr>
+              <w:t xml:space="preserve"> </w:t>
+            </w:r>
+            <w:proofErr w:type="spellStart"/>
+            <w:r>
+              <w:rPr>
+                <w:rFonts w:ascii="Times New Roman" w:eastAsia="Times New Roman" w:hAnsi="Times New Roman" w:cs="Times New Roman"/>
+                <w:sz w:val="24"/>
+                <w:szCs w:val="24"/>
+              </w:rPr>
+              <w:t>personal</w:t>
+            </w:r>
+            <w:proofErr w:type="spellEnd"/>
+            <w:r>
+              <w:rPr>
+                <w:rFonts w:ascii="Times New Roman" w:eastAsia="Times New Roman" w:hAnsi="Times New Roman" w:cs="Times New Roman"/>
+                <w:sz w:val="24"/>
+                <w:szCs w:val="24"/>
+              </w:rPr>
+              <w:t xml:space="preserve"> </w:t>
             </w:r>
             <w:proofErr w:type="spellStart"/>
             <w:r>
@@ -5799,7 +6649,61 @@
                 <w:sz w:val="24"/>
                 <w:szCs w:val="24"/>
               </w:rPr>
-              <w:t xml:space="preserve"> they can edit it by adding or removing books from it.</w:t>
+              <w:t xml:space="preserve"> </w:t>
+            </w:r>
+            <w:proofErr w:type="spellStart"/>
+            <w:r>
+              <w:rPr>
+                <w:rFonts w:ascii="Times New Roman" w:eastAsia="Times New Roman" w:hAnsi="Times New Roman" w:cs="Times New Roman"/>
+                <w:sz w:val="24"/>
+                <w:szCs w:val="24"/>
+              </w:rPr>
+              <w:t>they</w:t>
+            </w:r>
+            <w:proofErr w:type="spellEnd"/>
+            <w:r>
+              <w:rPr>
+                <w:rFonts w:ascii="Times New Roman" w:eastAsia="Times New Roman" w:hAnsi="Times New Roman" w:cs="Times New Roman"/>
+                <w:sz w:val="24"/>
+                <w:szCs w:val="24"/>
+              </w:rPr>
+              <w:t xml:space="preserve"> </w:t>
+            </w:r>
+            <w:proofErr w:type="spellStart"/>
+            <w:r>
+              <w:rPr>
+                <w:rFonts w:ascii="Times New Roman" w:eastAsia="Times New Roman" w:hAnsi="Times New Roman" w:cs="Times New Roman"/>
+                <w:sz w:val="24"/>
+                <w:szCs w:val="24"/>
+              </w:rPr>
+              <w:t>can</w:t>
+            </w:r>
+            <w:proofErr w:type="spellEnd"/>
+            <w:r>
+              <w:rPr>
+                <w:rFonts w:ascii="Times New Roman" w:eastAsia="Times New Roman" w:hAnsi="Times New Roman" w:cs="Times New Roman"/>
+                <w:sz w:val="24"/>
+                <w:szCs w:val="24"/>
+              </w:rPr>
+              <w:t xml:space="preserve"> </w:t>
+            </w:r>
+            <w:proofErr w:type="spellStart"/>
+            <w:r>
+              <w:rPr>
+                <w:rFonts w:ascii="Times New Roman" w:eastAsia="Times New Roman" w:hAnsi="Times New Roman" w:cs="Times New Roman"/>
+                <w:sz w:val="24"/>
+                <w:szCs w:val="24"/>
+              </w:rPr>
+              <w:t>edit</w:t>
+            </w:r>
+            <w:proofErr w:type="spellEnd"/>
+            <w:r>
+              <w:rPr>
+                <w:rFonts w:ascii="Times New Roman" w:eastAsia="Times New Roman" w:hAnsi="Times New Roman" w:cs="Times New Roman"/>
+                <w:sz w:val="24"/>
+                <w:szCs w:val="24"/>
+              </w:rPr>
+              <w:t xml:space="preserve"> it by adding or removing books from it.</w:t>
             </w:r>
           </w:p>
         </w:tc>
@@ -5831,7 +6735,27 @@
                 <w:sz w:val="24"/>
                 <w:szCs w:val="24"/>
               </w:rPr>
-              <w:t>/profile/{</w:t>
+              <w:t>/</w:t>
+            </w:r>
+            <w:proofErr w:type="spellStart"/>
+            <w:r>
+              <w:rPr>
+                <w:rFonts w:ascii="Times New Roman" w:eastAsia="Times New Roman" w:hAnsi="Times New Roman" w:cs="Times New Roman"/>
+                <w:i/>
+                <w:sz w:val="24"/>
+                <w:szCs w:val="24"/>
+              </w:rPr>
+              <w:t>profile</w:t>
+            </w:r>
+            <w:proofErr w:type="spellEnd"/>
+            <w:r>
+              <w:rPr>
+                <w:rFonts w:ascii="Times New Roman" w:eastAsia="Times New Roman" w:hAnsi="Times New Roman" w:cs="Times New Roman"/>
+                <w:i/>
+                <w:sz w:val="24"/>
+                <w:szCs w:val="24"/>
+              </w:rPr>
+              <w:t>/{</w:t>
             </w:r>
             <w:proofErr w:type="spellStart"/>
             <w:r>
@@ -6262,17 +7186,7 @@
                 <w:sz w:val="24"/>
                 <w:szCs w:val="24"/>
               </w:rPr>
-              <w:t xml:space="preserve">3.14. Traveling books </w:t>
-            </w:r>
-            <w:r>
-              <w:rPr>
-                <w:rFonts w:ascii="Times New Roman" w:eastAsia="Times New Roman" w:hAnsi="Times New Roman" w:cs="Times New Roman"/>
-                <w:b/>
-                <w:sz w:val="24"/>
-                <w:szCs w:val="24"/>
-              </w:rPr>
-              <w:lastRenderedPageBreak/>
-              <w:t>box interface</w:t>
+              <w:t>3.14. Traveling books box interface</w:t>
             </w:r>
           </w:p>
         </w:tc>
@@ -6302,17 +7216,7 @@
                 <w:sz w:val="24"/>
                 <w:szCs w:val="24"/>
               </w:rPr>
-              <w:lastRenderedPageBreak/>
-              <w:t xml:space="preserve">Lists all books that are in the box. Allows for adding and taking </w:t>
-            </w:r>
-            <w:r>
-              <w:rPr>
-                <w:rFonts w:ascii="Times New Roman" w:eastAsia="Times New Roman" w:hAnsi="Times New Roman" w:cs="Times New Roman"/>
-                <w:sz w:val="24"/>
-                <w:szCs w:val="24"/>
-              </w:rPr>
-              <w:lastRenderedPageBreak/>
-              <w:t>books from the box via buttons.</w:t>
+              <w:t>Lists all books that are in the box. Allows for adding and taking books from the box via buttons.</w:t>
             </w:r>
           </w:p>
         </w:tc>
@@ -6344,7 +7248,6 @@
                 <w:sz w:val="24"/>
                 <w:szCs w:val="24"/>
               </w:rPr>
-              <w:lastRenderedPageBreak/>
               <w:t>/box</w:t>
             </w:r>
           </w:p>
@@ -6904,7 +7807,27 @@
                 <w:sz w:val="24"/>
                 <w:szCs w:val="24"/>
               </w:rPr>
-              <w:t>/profile/{</w:t>
+              <w:t>/</w:t>
+            </w:r>
+            <w:proofErr w:type="spellStart"/>
+            <w:r>
+              <w:rPr>
+                <w:rFonts w:ascii="Times New Roman" w:eastAsia="Times New Roman" w:hAnsi="Times New Roman" w:cs="Times New Roman"/>
+                <w:i/>
+                <w:sz w:val="24"/>
+                <w:szCs w:val="24"/>
+              </w:rPr>
+              <w:t>profile</w:t>
+            </w:r>
+            <w:proofErr w:type="spellEnd"/>
+            <w:r>
+              <w:rPr>
+                <w:rFonts w:ascii="Times New Roman" w:eastAsia="Times New Roman" w:hAnsi="Times New Roman" w:cs="Times New Roman"/>
+                <w:i/>
+                <w:sz w:val="24"/>
+                <w:szCs w:val="24"/>
+              </w:rPr>
+              <w:t>/{</w:t>
             </w:r>
             <w:proofErr w:type="spellStart"/>
             <w:r>
@@ -7164,25 +8087,7 @@
                 <w:sz w:val="24"/>
                 <w:szCs w:val="24"/>
               </w:rPr>
-              <w:t xml:space="preserve">DELETE </w:t>
-            </w:r>
-            <w:proofErr w:type="gramStart"/>
-            <w:r>
-              <w:rPr>
-                <w:rFonts w:ascii="Times New Roman" w:eastAsia="Times New Roman" w:hAnsi="Times New Roman" w:cs="Times New Roman"/>
-                <w:sz w:val="24"/>
-                <w:szCs w:val="24"/>
-              </w:rPr>
-              <w:t>-  Logout</w:t>
-            </w:r>
-            <w:proofErr w:type="gramEnd"/>
-            <w:r>
-              <w:rPr>
-                <w:rFonts w:ascii="Times New Roman" w:eastAsia="Times New Roman" w:hAnsi="Times New Roman" w:cs="Times New Roman"/>
-                <w:sz w:val="24"/>
-                <w:szCs w:val="24"/>
-              </w:rPr>
-              <w:t xml:space="preserve"> request for ending the active session.</w:t>
+              <w:t>DELETE -  Logout request for ending the active session.</w:t>
             </w:r>
           </w:p>
         </w:tc>
@@ -7321,7 +8226,43 @@
                 <w:sz w:val="24"/>
                 <w:szCs w:val="24"/>
               </w:rPr>
-              <w:t>} - Get event details</w:t>
+              <w:t xml:space="preserve">} - </w:t>
+            </w:r>
+            <w:proofErr w:type="spellStart"/>
+            <w:r>
+              <w:rPr>
+                <w:rFonts w:ascii="Times New Roman" w:eastAsia="Times New Roman" w:hAnsi="Times New Roman" w:cs="Times New Roman"/>
+                <w:sz w:val="24"/>
+                <w:szCs w:val="24"/>
+              </w:rPr>
+              <w:t>Get</w:t>
+            </w:r>
+            <w:proofErr w:type="spellEnd"/>
+            <w:r>
+              <w:rPr>
+                <w:rFonts w:ascii="Times New Roman" w:eastAsia="Times New Roman" w:hAnsi="Times New Roman" w:cs="Times New Roman"/>
+                <w:sz w:val="24"/>
+                <w:szCs w:val="24"/>
+              </w:rPr>
+              <w:t xml:space="preserve"> </w:t>
+            </w:r>
+            <w:proofErr w:type="spellStart"/>
+            <w:r>
+              <w:rPr>
+                <w:rFonts w:ascii="Times New Roman" w:eastAsia="Times New Roman" w:hAnsi="Times New Roman" w:cs="Times New Roman"/>
+                <w:sz w:val="24"/>
+                <w:szCs w:val="24"/>
+              </w:rPr>
+              <w:t>event</w:t>
+            </w:r>
+            <w:proofErr w:type="spellEnd"/>
+            <w:r>
+              <w:rPr>
+                <w:rFonts w:ascii="Times New Roman" w:eastAsia="Times New Roman" w:hAnsi="Times New Roman" w:cs="Times New Roman"/>
+                <w:sz w:val="24"/>
+                <w:szCs w:val="24"/>
+              </w:rPr>
+              <w:t xml:space="preserve"> details</w:t>
             </w:r>
           </w:p>
           <w:p>
@@ -7363,7 +8304,43 @@
                 <w:sz w:val="24"/>
                 <w:szCs w:val="24"/>
               </w:rPr>
-              <w:t xml:space="preserve">} - Cancels an event  (only for </w:t>
+              <w:t xml:space="preserve">} - </w:t>
+            </w:r>
+            <w:proofErr w:type="spellStart"/>
+            <w:r>
+              <w:rPr>
+                <w:rFonts w:ascii="Times New Roman" w:eastAsia="Times New Roman" w:hAnsi="Times New Roman" w:cs="Times New Roman"/>
+                <w:sz w:val="24"/>
+                <w:szCs w:val="24"/>
+              </w:rPr>
+              <w:t>Cancels</w:t>
+            </w:r>
+            <w:proofErr w:type="spellEnd"/>
+            <w:r>
+              <w:rPr>
+                <w:rFonts w:ascii="Times New Roman" w:eastAsia="Times New Roman" w:hAnsi="Times New Roman" w:cs="Times New Roman"/>
+                <w:sz w:val="24"/>
+                <w:szCs w:val="24"/>
+              </w:rPr>
+              <w:t xml:space="preserve"> </w:t>
+            </w:r>
+            <w:proofErr w:type="spellStart"/>
+            <w:r>
+              <w:rPr>
+                <w:rFonts w:ascii="Times New Roman" w:eastAsia="Times New Roman" w:hAnsi="Times New Roman" w:cs="Times New Roman"/>
+                <w:sz w:val="24"/>
+                <w:szCs w:val="24"/>
+              </w:rPr>
+              <w:t>an</w:t>
+            </w:r>
+            <w:proofErr w:type="spellEnd"/>
+            <w:r>
+              <w:rPr>
+                <w:rFonts w:ascii="Times New Roman" w:eastAsia="Times New Roman" w:hAnsi="Times New Roman" w:cs="Times New Roman"/>
+                <w:sz w:val="24"/>
+                <w:szCs w:val="24"/>
+              </w:rPr>
+              <w:t xml:space="preserve"> event  (only for </w:t>
             </w:r>
             <w:r>
               <w:rPr>
@@ -7422,7 +8399,43 @@
                 <w:sz w:val="24"/>
                 <w:szCs w:val="24"/>
               </w:rPr>
-              <w:t>}/subscribe - Subscribe to an event</w:t>
+              <w:t>}/</w:t>
+            </w:r>
+            <w:proofErr w:type="spellStart"/>
+            <w:r>
+              <w:rPr>
+                <w:rFonts w:ascii="Times New Roman" w:eastAsia="Times New Roman" w:hAnsi="Times New Roman" w:cs="Times New Roman"/>
+                <w:sz w:val="24"/>
+                <w:szCs w:val="24"/>
+              </w:rPr>
+              <w:t>subscribe</w:t>
+            </w:r>
+            <w:proofErr w:type="spellEnd"/>
+            <w:r>
+              <w:rPr>
+                <w:rFonts w:ascii="Times New Roman" w:eastAsia="Times New Roman" w:hAnsi="Times New Roman" w:cs="Times New Roman"/>
+                <w:sz w:val="24"/>
+                <w:szCs w:val="24"/>
+              </w:rPr>
+              <w:t xml:space="preserve"> - </w:t>
+            </w:r>
+            <w:proofErr w:type="spellStart"/>
+            <w:r>
+              <w:rPr>
+                <w:rFonts w:ascii="Times New Roman" w:eastAsia="Times New Roman" w:hAnsi="Times New Roman" w:cs="Times New Roman"/>
+                <w:sz w:val="24"/>
+                <w:szCs w:val="24"/>
+              </w:rPr>
+              <w:t>Subscribe</w:t>
+            </w:r>
+            <w:proofErr w:type="spellEnd"/>
+            <w:r>
+              <w:rPr>
+                <w:rFonts w:ascii="Times New Roman" w:eastAsia="Times New Roman" w:hAnsi="Times New Roman" w:cs="Times New Roman"/>
+                <w:sz w:val="24"/>
+                <w:szCs w:val="24"/>
+              </w:rPr>
+              <w:t xml:space="preserve"> to an event</w:t>
             </w:r>
           </w:p>
           <w:p>
@@ -7464,7 +8477,61 @@
                 <w:sz w:val="24"/>
                 <w:szCs w:val="24"/>
               </w:rPr>
-              <w:t>}/unsubscribe - Unsubscribe from an event</w:t>
+              <w:t>}/</w:t>
+            </w:r>
+            <w:proofErr w:type="spellStart"/>
+            <w:r>
+              <w:rPr>
+                <w:rFonts w:ascii="Times New Roman" w:eastAsia="Times New Roman" w:hAnsi="Times New Roman" w:cs="Times New Roman"/>
+                <w:sz w:val="24"/>
+                <w:szCs w:val="24"/>
+              </w:rPr>
+              <w:t>unsubscribe</w:t>
+            </w:r>
+            <w:proofErr w:type="spellEnd"/>
+            <w:r>
+              <w:rPr>
+                <w:rFonts w:ascii="Times New Roman" w:eastAsia="Times New Roman" w:hAnsi="Times New Roman" w:cs="Times New Roman"/>
+                <w:sz w:val="24"/>
+                <w:szCs w:val="24"/>
+              </w:rPr>
+              <w:t xml:space="preserve"> - </w:t>
+            </w:r>
+            <w:proofErr w:type="spellStart"/>
+            <w:r>
+              <w:rPr>
+                <w:rFonts w:ascii="Times New Roman" w:eastAsia="Times New Roman" w:hAnsi="Times New Roman" w:cs="Times New Roman"/>
+                <w:sz w:val="24"/>
+                <w:szCs w:val="24"/>
+              </w:rPr>
+              <w:t>Unsubscribe</w:t>
+            </w:r>
+            <w:proofErr w:type="spellEnd"/>
+            <w:r>
+              <w:rPr>
+                <w:rFonts w:ascii="Times New Roman" w:eastAsia="Times New Roman" w:hAnsi="Times New Roman" w:cs="Times New Roman"/>
+                <w:sz w:val="24"/>
+                <w:szCs w:val="24"/>
+              </w:rPr>
+              <w:t xml:space="preserve"> </w:t>
+            </w:r>
+            <w:proofErr w:type="spellStart"/>
+            <w:r>
+              <w:rPr>
+                <w:rFonts w:ascii="Times New Roman" w:eastAsia="Times New Roman" w:hAnsi="Times New Roman" w:cs="Times New Roman"/>
+                <w:sz w:val="24"/>
+                <w:szCs w:val="24"/>
+              </w:rPr>
+              <w:t>from</w:t>
+            </w:r>
+            <w:proofErr w:type="spellEnd"/>
+            <w:r>
+              <w:rPr>
+                <w:rFonts w:ascii="Times New Roman" w:eastAsia="Times New Roman" w:hAnsi="Times New Roman" w:cs="Times New Roman"/>
+                <w:sz w:val="24"/>
+                <w:szCs w:val="24"/>
+              </w:rPr>
+              <w:t xml:space="preserve"> an event</w:t>
             </w:r>
           </w:p>
           <w:p>
@@ -7620,7 +8687,25 @@
                 <w:sz w:val="24"/>
                 <w:szCs w:val="24"/>
               </w:rPr>
-              <w:t>GET /my-clubs/{</w:t>
+              <w:t>GET /</w:t>
+            </w:r>
+            <w:proofErr w:type="spellStart"/>
+            <w:r>
+              <w:rPr>
+                <w:rFonts w:ascii="Times New Roman" w:eastAsia="Times New Roman" w:hAnsi="Times New Roman" w:cs="Times New Roman"/>
+                <w:sz w:val="24"/>
+                <w:szCs w:val="24"/>
+              </w:rPr>
+              <w:t>my-clubs</w:t>
+            </w:r>
+            <w:proofErr w:type="spellEnd"/>
+            <w:r>
+              <w:rPr>
+                <w:rFonts w:ascii="Times New Roman" w:eastAsia="Times New Roman" w:hAnsi="Times New Roman" w:cs="Times New Roman"/>
+                <w:sz w:val="24"/>
+                <w:szCs w:val="24"/>
+              </w:rPr>
+              <w:t>/{</w:t>
             </w:r>
             <w:proofErr w:type="spellStart"/>
             <w:r>
@@ -7638,7 +8723,43 @@
                 <w:sz w:val="24"/>
                 <w:szCs w:val="24"/>
               </w:rPr>
-              <w:t>} - Lists all clubs that the user is part of</w:t>
+              <w:t xml:space="preserve">} - </w:t>
+            </w:r>
+            <w:proofErr w:type="spellStart"/>
+            <w:r>
+              <w:rPr>
+                <w:rFonts w:ascii="Times New Roman" w:eastAsia="Times New Roman" w:hAnsi="Times New Roman" w:cs="Times New Roman"/>
+                <w:sz w:val="24"/>
+                <w:szCs w:val="24"/>
+              </w:rPr>
+              <w:t>Lists</w:t>
+            </w:r>
+            <w:proofErr w:type="spellEnd"/>
+            <w:r>
+              <w:rPr>
+                <w:rFonts w:ascii="Times New Roman" w:eastAsia="Times New Roman" w:hAnsi="Times New Roman" w:cs="Times New Roman"/>
+                <w:sz w:val="24"/>
+                <w:szCs w:val="24"/>
+              </w:rPr>
+              <w:t xml:space="preserve"> </w:t>
+            </w:r>
+            <w:proofErr w:type="spellStart"/>
+            <w:r>
+              <w:rPr>
+                <w:rFonts w:ascii="Times New Roman" w:eastAsia="Times New Roman" w:hAnsi="Times New Roman" w:cs="Times New Roman"/>
+                <w:sz w:val="24"/>
+                <w:szCs w:val="24"/>
+              </w:rPr>
+              <w:t>all</w:t>
+            </w:r>
+            <w:proofErr w:type="spellEnd"/>
+            <w:r>
+              <w:rPr>
+                <w:rFonts w:ascii="Times New Roman" w:eastAsia="Times New Roman" w:hAnsi="Times New Roman" w:cs="Times New Roman"/>
+                <w:sz w:val="24"/>
+                <w:szCs w:val="24"/>
+              </w:rPr>
+              <w:t xml:space="preserve"> clubs that the user is part of</w:t>
             </w:r>
           </w:p>
           <w:p>
@@ -7680,7 +8801,43 @@
                 <w:sz w:val="24"/>
                 <w:szCs w:val="24"/>
               </w:rPr>
-              <w:t xml:space="preserve">} - Updates information about the clubs’ members (only for </w:t>
+              <w:t xml:space="preserve">} - </w:t>
+            </w:r>
+            <w:proofErr w:type="spellStart"/>
+            <w:r>
+              <w:rPr>
+                <w:rFonts w:ascii="Times New Roman" w:eastAsia="Times New Roman" w:hAnsi="Times New Roman" w:cs="Times New Roman"/>
+                <w:sz w:val="24"/>
+                <w:szCs w:val="24"/>
+              </w:rPr>
+              <w:t>Updates</w:t>
+            </w:r>
+            <w:proofErr w:type="spellEnd"/>
+            <w:r>
+              <w:rPr>
+                <w:rFonts w:ascii="Times New Roman" w:eastAsia="Times New Roman" w:hAnsi="Times New Roman" w:cs="Times New Roman"/>
+                <w:sz w:val="24"/>
+                <w:szCs w:val="24"/>
+              </w:rPr>
+              <w:t xml:space="preserve"> </w:t>
+            </w:r>
+            <w:proofErr w:type="spellStart"/>
+            <w:r>
+              <w:rPr>
+                <w:rFonts w:ascii="Times New Roman" w:eastAsia="Times New Roman" w:hAnsi="Times New Roman" w:cs="Times New Roman"/>
+                <w:sz w:val="24"/>
+                <w:szCs w:val="24"/>
+              </w:rPr>
+              <w:t>information</w:t>
+            </w:r>
+            <w:proofErr w:type="spellEnd"/>
+            <w:r>
+              <w:rPr>
+                <w:rFonts w:ascii="Times New Roman" w:eastAsia="Times New Roman" w:hAnsi="Times New Roman" w:cs="Times New Roman"/>
+                <w:sz w:val="24"/>
+                <w:szCs w:val="24"/>
+              </w:rPr>
+              <w:t xml:space="preserve"> about the clubs’ members (only for </w:t>
             </w:r>
             <w:r>
               <w:rPr>
@@ -7756,7 +8913,43 @@
                 <w:sz w:val="24"/>
                 <w:szCs w:val="24"/>
               </w:rPr>
-              <w:t xml:space="preserve">} - Deletes the club (only for </w:t>
+              <w:t xml:space="preserve">} - </w:t>
+            </w:r>
+            <w:proofErr w:type="spellStart"/>
+            <w:r>
+              <w:rPr>
+                <w:rFonts w:ascii="Times New Roman" w:eastAsia="Times New Roman" w:hAnsi="Times New Roman" w:cs="Times New Roman"/>
+                <w:sz w:val="24"/>
+                <w:szCs w:val="24"/>
+              </w:rPr>
+              <w:t>Deletes</w:t>
+            </w:r>
+            <w:proofErr w:type="spellEnd"/>
+            <w:r>
+              <w:rPr>
+                <w:rFonts w:ascii="Times New Roman" w:eastAsia="Times New Roman" w:hAnsi="Times New Roman" w:cs="Times New Roman"/>
+                <w:sz w:val="24"/>
+                <w:szCs w:val="24"/>
+              </w:rPr>
+              <w:t xml:space="preserve"> </w:t>
+            </w:r>
+            <w:proofErr w:type="spellStart"/>
+            <w:r>
+              <w:rPr>
+                <w:rFonts w:ascii="Times New Roman" w:eastAsia="Times New Roman" w:hAnsi="Times New Roman" w:cs="Times New Roman"/>
+                <w:sz w:val="24"/>
+                <w:szCs w:val="24"/>
+              </w:rPr>
+              <w:t>the</w:t>
+            </w:r>
+            <w:proofErr w:type="spellEnd"/>
+            <w:r>
+              <w:rPr>
+                <w:rFonts w:ascii="Times New Roman" w:eastAsia="Times New Roman" w:hAnsi="Times New Roman" w:cs="Times New Roman"/>
+                <w:sz w:val="24"/>
+                <w:szCs w:val="24"/>
+              </w:rPr>
+              <w:t xml:space="preserve"> club (only for </w:t>
             </w:r>
             <w:r>
               <w:rPr>
@@ -7773,8 +8966,65 @@
                 <w:sz w:val="24"/>
                 <w:szCs w:val="24"/>
               </w:rPr>
-              <w:t xml:space="preserve">and </w:t>
-            </w:r>
+              <w:t xml:space="preserve">and the </w:t>
+            </w:r>
+            <w:r>
+              <w:rPr>
+                <w:rFonts w:ascii="Times New Roman" w:eastAsia="Times New Roman" w:hAnsi="Times New Roman" w:cs="Times New Roman"/>
+                <w:i/>
+                <w:sz w:val="24"/>
+                <w:szCs w:val="24"/>
+              </w:rPr>
+              <w:t>Club’s creator</w:t>
+            </w:r>
+            <w:r>
+              <w:rPr>
+                <w:rFonts w:ascii="Times New Roman" w:eastAsia="Times New Roman" w:hAnsi="Times New Roman" w:cs="Times New Roman"/>
+                <w:sz w:val="24"/>
+                <w:szCs w:val="24"/>
+              </w:rPr>
+              <w:t>)</w:t>
+            </w:r>
+          </w:p>
+          <w:p>
+            <w:pPr>
+              <w:pBdr>
+                <w:top w:val="nil"/>
+                <w:left w:val="nil"/>
+                <w:bottom w:val="nil"/>
+                <w:right w:val="nil"/>
+                <w:between w:val="nil"/>
+              </w:pBdr>
+              <w:rPr>
+                <w:rFonts w:ascii="Times New Roman" w:eastAsia="Times New Roman" w:hAnsi="Times New Roman" w:cs="Times New Roman"/>
+                <w:sz w:val="24"/>
+                <w:szCs w:val="24"/>
+              </w:rPr>
+            </w:pPr>
+            <w:r>
+              <w:rPr>
+                <w:rFonts w:ascii="Times New Roman" w:eastAsia="Times New Roman" w:hAnsi="Times New Roman" w:cs="Times New Roman"/>
+                <w:sz w:val="24"/>
+                <w:szCs w:val="24"/>
+              </w:rPr>
+              <w:t>POST - Creates a club</w:t>
+            </w:r>
+          </w:p>
+          <w:p>
+            <w:pPr>
+              <w:pBdr>
+                <w:top w:val="nil"/>
+                <w:left w:val="nil"/>
+                <w:bottom w:val="nil"/>
+                <w:right w:val="nil"/>
+                <w:between w:val="nil"/>
+              </w:pBdr>
+              <w:rPr>
+                <w:rFonts w:ascii="Times New Roman" w:eastAsia="Times New Roman" w:hAnsi="Times New Roman" w:cs="Times New Roman"/>
+                <w:sz w:val="24"/>
+                <w:szCs w:val="24"/>
+              </w:rPr>
+            </w:pPr>
             <w:r>
               <w:rPr>
                 <w:rFonts w:ascii="Times New Roman" w:eastAsia="Times New Roman" w:hAnsi="Times New Roman" w:cs="Times New Roman"/>
@@ -7782,71 +9032,6 @@
                 <w:szCs w:val="24"/>
               </w:rPr>
               <w:lastRenderedPageBreak/>
-              <w:t xml:space="preserve">the </w:t>
-            </w:r>
-            <w:r>
-              <w:rPr>
-                <w:rFonts w:ascii="Times New Roman" w:eastAsia="Times New Roman" w:hAnsi="Times New Roman" w:cs="Times New Roman"/>
-                <w:i/>
-                <w:sz w:val="24"/>
-                <w:szCs w:val="24"/>
-              </w:rPr>
-              <w:t>Club’s creator</w:t>
-            </w:r>
-            <w:r>
-              <w:rPr>
-                <w:rFonts w:ascii="Times New Roman" w:eastAsia="Times New Roman" w:hAnsi="Times New Roman" w:cs="Times New Roman"/>
-                <w:sz w:val="24"/>
-                <w:szCs w:val="24"/>
-              </w:rPr>
-              <w:t>)</w:t>
-            </w:r>
-          </w:p>
-          <w:p>
-            <w:pPr>
-              <w:pBdr>
-                <w:top w:val="nil"/>
-                <w:left w:val="nil"/>
-                <w:bottom w:val="nil"/>
-                <w:right w:val="nil"/>
-                <w:between w:val="nil"/>
-              </w:pBdr>
-              <w:rPr>
-                <w:rFonts w:ascii="Times New Roman" w:eastAsia="Times New Roman" w:hAnsi="Times New Roman" w:cs="Times New Roman"/>
-                <w:sz w:val="24"/>
-                <w:szCs w:val="24"/>
-              </w:rPr>
-            </w:pPr>
-            <w:r>
-              <w:rPr>
-                <w:rFonts w:ascii="Times New Roman" w:eastAsia="Times New Roman" w:hAnsi="Times New Roman" w:cs="Times New Roman"/>
-                <w:sz w:val="24"/>
-                <w:szCs w:val="24"/>
-              </w:rPr>
-              <w:t>POST - Creates a club</w:t>
-            </w:r>
-          </w:p>
-          <w:p>
-            <w:pPr>
-              <w:pBdr>
-                <w:top w:val="nil"/>
-                <w:left w:val="nil"/>
-                <w:bottom w:val="nil"/>
-                <w:right w:val="nil"/>
-                <w:between w:val="nil"/>
-              </w:pBdr>
-              <w:rPr>
-                <w:rFonts w:ascii="Times New Roman" w:eastAsia="Times New Roman" w:hAnsi="Times New Roman" w:cs="Times New Roman"/>
-                <w:sz w:val="24"/>
-                <w:szCs w:val="24"/>
-              </w:rPr>
-            </w:pPr>
-            <w:r>
-              <w:rPr>
-                <w:rFonts w:ascii="Times New Roman" w:eastAsia="Times New Roman" w:hAnsi="Times New Roman" w:cs="Times New Roman"/>
-                <w:sz w:val="24"/>
-                <w:szCs w:val="24"/>
-              </w:rPr>
               <w:t>POST /{</w:t>
             </w:r>
             <w:proofErr w:type="spellStart"/>
@@ -7865,7 +9050,61 @@
                 <w:sz w:val="24"/>
                 <w:szCs w:val="24"/>
               </w:rPr>
-              <w:t>}/join - Adds the user to the members of the club</w:t>
+              <w:t>}/</w:t>
+            </w:r>
+            <w:proofErr w:type="spellStart"/>
+            <w:r>
+              <w:rPr>
+                <w:rFonts w:ascii="Times New Roman" w:eastAsia="Times New Roman" w:hAnsi="Times New Roman" w:cs="Times New Roman"/>
+                <w:sz w:val="24"/>
+                <w:szCs w:val="24"/>
+              </w:rPr>
+              <w:t>join</w:t>
+            </w:r>
+            <w:proofErr w:type="spellEnd"/>
+            <w:r>
+              <w:rPr>
+                <w:rFonts w:ascii="Times New Roman" w:eastAsia="Times New Roman" w:hAnsi="Times New Roman" w:cs="Times New Roman"/>
+                <w:sz w:val="24"/>
+                <w:szCs w:val="24"/>
+              </w:rPr>
+              <w:t xml:space="preserve"> - </w:t>
+            </w:r>
+            <w:proofErr w:type="spellStart"/>
+            <w:r>
+              <w:rPr>
+                <w:rFonts w:ascii="Times New Roman" w:eastAsia="Times New Roman" w:hAnsi="Times New Roman" w:cs="Times New Roman"/>
+                <w:sz w:val="24"/>
+                <w:szCs w:val="24"/>
+              </w:rPr>
+              <w:t>Adds</w:t>
+            </w:r>
+            <w:proofErr w:type="spellEnd"/>
+            <w:r>
+              <w:rPr>
+                <w:rFonts w:ascii="Times New Roman" w:eastAsia="Times New Roman" w:hAnsi="Times New Roman" w:cs="Times New Roman"/>
+                <w:sz w:val="24"/>
+                <w:szCs w:val="24"/>
+              </w:rPr>
+              <w:t xml:space="preserve"> </w:t>
+            </w:r>
+            <w:proofErr w:type="spellStart"/>
+            <w:r>
+              <w:rPr>
+                <w:rFonts w:ascii="Times New Roman" w:eastAsia="Times New Roman" w:hAnsi="Times New Roman" w:cs="Times New Roman"/>
+                <w:sz w:val="24"/>
+                <w:szCs w:val="24"/>
+              </w:rPr>
+              <w:t>the</w:t>
+            </w:r>
+            <w:proofErr w:type="spellEnd"/>
+            <w:r>
+              <w:rPr>
+                <w:rFonts w:ascii="Times New Roman" w:eastAsia="Times New Roman" w:hAnsi="Times New Roman" w:cs="Times New Roman"/>
+                <w:sz w:val="24"/>
+                <w:szCs w:val="24"/>
+              </w:rPr>
+              <w:t xml:space="preserve"> user to the members of the club</w:t>
             </w:r>
           </w:p>
           <w:p>
@@ -7907,7 +9146,61 @@
                 <w:sz w:val="24"/>
                 <w:szCs w:val="24"/>
               </w:rPr>
-              <w:t xml:space="preserve">}/leave - Removes the user from the clubs member list </w:t>
+              <w:t>}/</w:t>
+            </w:r>
+            <w:proofErr w:type="spellStart"/>
+            <w:r>
+              <w:rPr>
+                <w:rFonts w:ascii="Times New Roman" w:eastAsia="Times New Roman" w:hAnsi="Times New Roman" w:cs="Times New Roman"/>
+                <w:sz w:val="24"/>
+                <w:szCs w:val="24"/>
+              </w:rPr>
+              <w:t>leave</w:t>
+            </w:r>
+            <w:proofErr w:type="spellEnd"/>
+            <w:r>
+              <w:rPr>
+                <w:rFonts w:ascii="Times New Roman" w:eastAsia="Times New Roman" w:hAnsi="Times New Roman" w:cs="Times New Roman"/>
+                <w:sz w:val="24"/>
+                <w:szCs w:val="24"/>
+              </w:rPr>
+              <w:t xml:space="preserve"> - </w:t>
+            </w:r>
+            <w:proofErr w:type="spellStart"/>
+            <w:r>
+              <w:rPr>
+                <w:rFonts w:ascii="Times New Roman" w:eastAsia="Times New Roman" w:hAnsi="Times New Roman" w:cs="Times New Roman"/>
+                <w:sz w:val="24"/>
+                <w:szCs w:val="24"/>
+              </w:rPr>
+              <w:t>Removes</w:t>
+            </w:r>
+            <w:proofErr w:type="spellEnd"/>
+            <w:r>
+              <w:rPr>
+                <w:rFonts w:ascii="Times New Roman" w:eastAsia="Times New Roman" w:hAnsi="Times New Roman" w:cs="Times New Roman"/>
+                <w:sz w:val="24"/>
+                <w:szCs w:val="24"/>
+              </w:rPr>
+              <w:t xml:space="preserve"> </w:t>
+            </w:r>
+            <w:proofErr w:type="spellStart"/>
+            <w:r>
+              <w:rPr>
+                <w:rFonts w:ascii="Times New Roman" w:eastAsia="Times New Roman" w:hAnsi="Times New Roman" w:cs="Times New Roman"/>
+                <w:sz w:val="24"/>
+                <w:szCs w:val="24"/>
+              </w:rPr>
+              <w:t>the</w:t>
+            </w:r>
+            <w:proofErr w:type="spellEnd"/>
+            <w:r>
+              <w:rPr>
+                <w:rFonts w:ascii="Times New Roman" w:eastAsia="Times New Roman" w:hAnsi="Times New Roman" w:cs="Times New Roman"/>
+                <w:sz w:val="24"/>
+                <w:szCs w:val="24"/>
+              </w:rPr>
+              <w:t xml:space="preserve"> user from the clubs member list </w:t>
             </w:r>
           </w:p>
         </w:tc>
@@ -8018,7 +9311,43 @@
                 <w:sz w:val="24"/>
                 <w:szCs w:val="24"/>
               </w:rPr>
-              <w:t xml:space="preserve">GET - Show the </w:t>
+              <w:t xml:space="preserve">GET - </w:t>
+            </w:r>
+            <w:proofErr w:type="spellStart"/>
+            <w:r>
+              <w:rPr>
+                <w:rFonts w:ascii="Times New Roman" w:eastAsia="Times New Roman" w:hAnsi="Times New Roman" w:cs="Times New Roman"/>
+                <w:sz w:val="24"/>
+                <w:szCs w:val="24"/>
+              </w:rPr>
+              <w:t>Show</w:t>
+            </w:r>
+            <w:proofErr w:type="spellEnd"/>
+            <w:r>
+              <w:rPr>
+                <w:rFonts w:ascii="Times New Roman" w:eastAsia="Times New Roman" w:hAnsi="Times New Roman" w:cs="Times New Roman"/>
+                <w:sz w:val="24"/>
+                <w:szCs w:val="24"/>
+              </w:rPr>
+              <w:t xml:space="preserve"> </w:t>
+            </w:r>
+            <w:proofErr w:type="spellStart"/>
+            <w:r>
+              <w:rPr>
+                <w:rFonts w:ascii="Times New Roman" w:eastAsia="Times New Roman" w:hAnsi="Times New Roman" w:cs="Times New Roman"/>
+                <w:sz w:val="24"/>
+                <w:szCs w:val="24"/>
+              </w:rPr>
+              <w:t>the</w:t>
+            </w:r>
+            <w:proofErr w:type="spellEnd"/>
+            <w:r>
+              <w:rPr>
+                <w:rFonts w:ascii="Times New Roman" w:eastAsia="Times New Roman" w:hAnsi="Times New Roman" w:cs="Times New Roman"/>
+                <w:sz w:val="24"/>
+                <w:szCs w:val="24"/>
+              </w:rPr>
+              <w:t xml:space="preserve"> </w:t>
             </w:r>
             <w:proofErr w:type="spellStart"/>
             <w:r>
@@ -8036,8 +9365,36 @@
                 <w:sz w:val="24"/>
                 <w:szCs w:val="24"/>
               </w:rPr>
-              <w:t xml:space="preserve"> of the user</w:t>
-            </w:r>
+              <w:t xml:space="preserve"> of </w:t>
+            </w:r>
+            <w:proofErr w:type="spellStart"/>
+            <w:r>
+              <w:rPr>
+                <w:rFonts w:ascii="Times New Roman" w:eastAsia="Times New Roman" w:hAnsi="Times New Roman" w:cs="Times New Roman"/>
+                <w:sz w:val="24"/>
+                <w:szCs w:val="24"/>
+              </w:rPr>
+              <w:t>the</w:t>
+            </w:r>
+            <w:proofErr w:type="spellEnd"/>
+            <w:r>
+              <w:rPr>
+                <w:rFonts w:ascii="Times New Roman" w:eastAsia="Times New Roman" w:hAnsi="Times New Roman" w:cs="Times New Roman"/>
+                <w:sz w:val="24"/>
+                <w:szCs w:val="24"/>
+              </w:rPr>
+              <w:t xml:space="preserve"> </w:t>
+            </w:r>
+            <w:proofErr w:type="spellStart"/>
+            <w:r>
+              <w:rPr>
+                <w:rFonts w:ascii="Times New Roman" w:eastAsia="Times New Roman" w:hAnsi="Times New Roman" w:cs="Times New Roman"/>
+                <w:sz w:val="24"/>
+                <w:szCs w:val="24"/>
+              </w:rPr>
+              <w:t>user</w:t>
+            </w:r>
+            <w:proofErr w:type="spellEnd"/>
           </w:p>
           <w:p>
             <w:pPr>
@@ -8092,7 +9449,27 @@
                 <w:sz w:val="24"/>
                 <w:szCs w:val="24"/>
               </w:rPr>
-              <w:t>/profile/{</w:t>
+              <w:t>/</w:t>
+            </w:r>
+            <w:proofErr w:type="spellStart"/>
+            <w:r>
+              <w:rPr>
+                <w:rFonts w:ascii="Times New Roman" w:eastAsia="Times New Roman" w:hAnsi="Times New Roman" w:cs="Times New Roman"/>
+                <w:i/>
+                <w:sz w:val="24"/>
+                <w:szCs w:val="24"/>
+              </w:rPr>
+              <w:t>profile</w:t>
+            </w:r>
+            <w:proofErr w:type="spellEnd"/>
+            <w:r>
+              <w:rPr>
+                <w:rFonts w:ascii="Times New Roman" w:eastAsia="Times New Roman" w:hAnsi="Times New Roman" w:cs="Times New Roman"/>
+                <w:i/>
+                <w:sz w:val="24"/>
+                <w:szCs w:val="24"/>
+              </w:rPr>
+              <w:t>/{</w:t>
             </w:r>
             <w:proofErr w:type="spellStart"/>
             <w:r>
@@ -8187,7 +9564,61 @@
                 <w:sz w:val="24"/>
                 <w:szCs w:val="24"/>
               </w:rPr>
-              <w:t xml:space="preserve">GET - List all books based on </w:t>
+              <w:t xml:space="preserve">GET - List all </w:t>
+            </w:r>
+            <w:proofErr w:type="spellStart"/>
+            <w:r>
+              <w:rPr>
+                <w:rFonts w:ascii="Times New Roman" w:eastAsia="Times New Roman" w:hAnsi="Times New Roman" w:cs="Times New Roman"/>
+                <w:sz w:val="24"/>
+                <w:szCs w:val="24"/>
+              </w:rPr>
+              <w:t>books</w:t>
+            </w:r>
+            <w:proofErr w:type="spellEnd"/>
+            <w:r>
+              <w:rPr>
+                <w:rFonts w:ascii="Times New Roman" w:eastAsia="Times New Roman" w:hAnsi="Times New Roman" w:cs="Times New Roman"/>
+                <w:sz w:val="24"/>
+                <w:szCs w:val="24"/>
+              </w:rPr>
+              <w:t xml:space="preserve"> </w:t>
+            </w:r>
+            <w:proofErr w:type="spellStart"/>
+            <w:r>
+              <w:rPr>
+                <w:rFonts w:ascii="Times New Roman" w:eastAsia="Times New Roman" w:hAnsi="Times New Roman" w:cs="Times New Roman"/>
+                <w:sz w:val="24"/>
+                <w:szCs w:val="24"/>
+              </w:rPr>
+              <w:t>based</w:t>
+            </w:r>
+            <w:proofErr w:type="spellEnd"/>
+            <w:r>
+              <w:rPr>
+                <w:rFonts w:ascii="Times New Roman" w:eastAsia="Times New Roman" w:hAnsi="Times New Roman" w:cs="Times New Roman"/>
+                <w:sz w:val="24"/>
+                <w:szCs w:val="24"/>
+              </w:rPr>
+              <w:t xml:space="preserve"> </w:t>
+            </w:r>
+            <w:proofErr w:type="spellStart"/>
+            <w:r>
+              <w:rPr>
+                <w:rFonts w:ascii="Times New Roman" w:eastAsia="Times New Roman" w:hAnsi="Times New Roman" w:cs="Times New Roman"/>
+                <w:sz w:val="24"/>
+                <w:szCs w:val="24"/>
+              </w:rPr>
+              <w:t>on</w:t>
+            </w:r>
+            <w:proofErr w:type="spellEnd"/>
+            <w:r>
+              <w:rPr>
+                <w:rFonts w:ascii="Times New Roman" w:eastAsia="Times New Roman" w:hAnsi="Times New Roman" w:cs="Times New Roman"/>
+                <w:sz w:val="24"/>
+                <w:szCs w:val="24"/>
+              </w:rPr>
+              <w:t xml:space="preserve"> </w:t>
             </w:r>
             <w:proofErr w:type="spellStart"/>
             <w:r>
@@ -8239,7 +9670,43 @@
                 <w:sz w:val="24"/>
                 <w:szCs w:val="24"/>
               </w:rPr>
-              <w:t>} - View book details</w:t>
+              <w:t xml:space="preserve">} - </w:t>
+            </w:r>
+            <w:proofErr w:type="spellStart"/>
+            <w:r>
+              <w:rPr>
+                <w:rFonts w:ascii="Times New Roman" w:eastAsia="Times New Roman" w:hAnsi="Times New Roman" w:cs="Times New Roman"/>
+                <w:sz w:val="24"/>
+                <w:szCs w:val="24"/>
+              </w:rPr>
+              <w:t>View</w:t>
+            </w:r>
+            <w:proofErr w:type="spellEnd"/>
+            <w:r>
+              <w:rPr>
+                <w:rFonts w:ascii="Times New Roman" w:eastAsia="Times New Roman" w:hAnsi="Times New Roman" w:cs="Times New Roman"/>
+                <w:sz w:val="24"/>
+                <w:szCs w:val="24"/>
+              </w:rPr>
+              <w:t xml:space="preserve"> </w:t>
+            </w:r>
+            <w:proofErr w:type="spellStart"/>
+            <w:r>
+              <w:rPr>
+                <w:rFonts w:ascii="Times New Roman" w:eastAsia="Times New Roman" w:hAnsi="Times New Roman" w:cs="Times New Roman"/>
+                <w:sz w:val="24"/>
+                <w:szCs w:val="24"/>
+              </w:rPr>
+              <w:t>book</w:t>
+            </w:r>
+            <w:proofErr w:type="spellEnd"/>
+            <w:r>
+              <w:rPr>
+                <w:rFonts w:ascii="Times New Roman" w:eastAsia="Times New Roman" w:hAnsi="Times New Roman" w:cs="Times New Roman"/>
+                <w:sz w:val="24"/>
+                <w:szCs w:val="24"/>
+              </w:rPr>
+              <w:t xml:space="preserve"> details</w:t>
             </w:r>
           </w:p>
           <w:p>
@@ -8322,7 +9789,43 @@
                 <w:sz w:val="24"/>
                 <w:szCs w:val="24"/>
               </w:rPr>
-              <w:t>}/rate - Leave a rating for a book</w:t>
+              <w:t>}/</w:t>
+            </w:r>
+            <w:proofErr w:type="spellStart"/>
+            <w:r>
+              <w:rPr>
+                <w:rFonts w:ascii="Times New Roman" w:eastAsia="Times New Roman" w:hAnsi="Times New Roman" w:cs="Times New Roman"/>
+                <w:sz w:val="24"/>
+                <w:szCs w:val="24"/>
+              </w:rPr>
+              <w:t>rate</w:t>
+            </w:r>
+            <w:proofErr w:type="spellEnd"/>
+            <w:r>
+              <w:rPr>
+                <w:rFonts w:ascii="Times New Roman" w:eastAsia="Times New Roman" w:hAnsi="Times New Roman" w:cs="Times New Roman"/>
+                <w:sz w:val="24"/>
+                <w:szCs w:val="24"/>
+              </w:rPr>
+              <w:t xml:space="preserve"> - </w:t>
+            </w:r>
+            <w:proofErr w:type="spellStart"/>
+            <w:r>
+              <w:rPr>
+                <w:rFonts w:ascii="Times New Roman" w:eastAsia="Times New Roman" w:hAnsi="Times New Roman" w:cs="Times New Roman"/>
+                <w:sz w:val="24"/>
+                <w:szCs w:val="24"/>
+              </w:rPr>
+              <w:t>Leave</w:t>
+            </w:r>
+            <w:proofErr w:type="spellEnd"/>
+            <w:r>
+              <w:rPr>
+                <w:rFonts w:ascii="Times New Roman" w:eastAsia="Times New Roman" w:hAnsi="Times New Roman" w:cs="Times New Roman"/>
+                <w:sz w:val="24"/>
+                <w:szCs w:val="24"/>
+              </w:rPr>
+              <w:t xml:space="preserve"> a rating for a book</w:t>
             </w:r>
           </w:p>
           <w:p>
@@ -8364,7 +9867,43 @@
                 <w:sz w:val="24"/>
                 <w:szCs w:val="24"/>
               </w:rPr>
-              <w:t>}/comment - Leave a comment for a book</w:t>
+              <w:t>}/</w:t>
+            </w:r>
+            <w:proofErr w:type="spellStart"/>
+            <w:r>
+              <w:rPr>
+                <w:rFonts w:ascii="Times New Roman" w:eastAsia="Times New Roman" w:hAnsi="Times New Roman" w:cs="Times New Roman"/>
+                <w:sz w:val="24"/>
+                <w:szCs w:val="24"/>
+              </w:rPr>
+              <w:t>comment</w:t>
+            </w:r>
+            <w:proofErr w:type="spellEnd"/>
+            <w:r>
+              <w:rPr>
+                <w:rFonts w:ascii="Times New Roman" w:eastAsia="Times New Roman" w:hAnsi="Times New Roman" w:cs="Times New Roman"/>
+                <w:sz w:val="24"/>
+                <w:szCs w:val="24"/>
+              </w:rPr>
+              <w:t xml:space="preserve"> - </w:t>
+            </w:r>
+            <w:proofErr w:type="spellStart"/>
+            <w:r>
+              <w:rPr>
+                <w:rFonts w:ascii="Times New Roman" w:eastAsia="Times New Roman" w:hAnsi="Times New Roman" w:cs="Times New Roman"/>
+                <w:sz w:val="24"/>
+                <w:szCs w:val="24"/>
+              </w:rPr>
+              <w:t>Leave</w:t>
+            </w:r>
+            <w:proofErr w:type="spellEnd"/>
+            <w:r>
+              <w:rPr>
+                <w:rFonts w:ascii="Times New Roman" w:eastAsia="Times New Roman" w:hAnsi="Times New Roman" w:cs="Times New Roman"/>
+                <w:sz w:val="24"/>
+                <w:szCs w:val="24"/>
+              </w:rPr>
+              <w:t xml:space="preserve"> a comment for a book</w:t>
             </w:r>
           </w:p>
         </w:tc>
@@ -8473,7 +10012,61 @@
                 <w:sz w:val="24"/>
                 <w:szCs w:val="24"/>
               </w:rPr>
-              <w:t>}/books - List all books in the current box</w:t>
+              <w:t>}/</w:t>
+            </w:r>
+            <w:proofErr w:type="spellStart"/>
+            <w:r>
+              <w:rPr>
+                <w:rFonts w:ascii="Times New Roman" w:eastAsia="Times New Roman" w:hAnsi="Times New Roman" w:cs="Times New Roman"/>
+                <w:sz w:val="24"/>
+                <w:szCs w:val="24"/>
+              </w:rPr>
+              <w:t>books</w:t>
+            </w:r>
+            <w:proofErr w:type="spellEnd"/>
+            <w:r>
+              <w:rPr>
+                <w:rFonts w:ascii="Times New Roman" w:eastAsia="Times New Roman" w:hAnsi="Times New Roman" w:cs="Times New Roman"/>
+                <w:sz w:val="24"/>
+                <w:szCs w:val="24"/>
+              </w:rPr>
+              <w:t xml:space="preserve"> - </w:t>
+            </w:r>
+            <w:proofErr w:type="spellStart"/>
+            <w:r>
+              <w:rPr>
+                <w:rFonts w:ascii="Times New Roman" w:eastAsia="Times New Roman" w:hAnsi="Times New Roman" w:cs="Times New Roman"/>
+                <w:sz w:val="24"/>
+                <w:szCs w:val="24"/>
+              </w:rPr>
+              <w:t>List</w:t>
+            </w:r>
+            <w:proofErr w:type="spellEnd"/>
+            <w:r>
+              <w:rPr>
+                <w:rFonts w:ascii="Times New Roman" w:eastAsia="Times New Roman" w:hAnsi="Times New Roman" w:cs="Times New Roman"/>
+                <w:sz w:val="24"/>
+                <w:szCs w:val="24"/>
+              </w:rPr>
+              <w:t xml:space="preserve"> </w:t>
+            </w:r>
+            <w:proofErr w:type="spellStart"/>
+            <w:r>
+              <w:rPr>
+                <w:rFonts w:ascii="Times New Roman" w:eastAsia="Times New Roman" w:hAnsi="Times New Roman" w:cs="Times New Roman"/>
+                <w:sz w:val="24"/>
+                <w:szCs w:val="24"/>
+              </w:rPr>
+              <w:t>all</w:t>
+            </w:r>
+            <w:proofErr w:type="spellEnd"/>
+            <w:r>
+              <w:rPr>
+                <w:rFonts w:ascii="Times New Roman" w:eastAsia="Times New Roman" w:hAnsi="Times New Roman" w:cs="Times New Roman"/>
+                <w:sz w:val="24"/>
+                <w:szCs w:val="24"/>
+              </w:rPr>
+              <w:t xml:space="preserve"> books in the current box</w:t>
             </w:r>
           </w:p>
           <w:p>
@@ -8508,7 +10101,25 @@
                 <w:sz w:val="24"/>
                 <w:szCs w:val="24"/>
               </w:rPr>
-              <w:t>}/books/{</w:t>
+              <w:t>}/</w:t>
+            </w:r>
+            <w:proofErr w:type="spellStart"/>
+            <w:r>
+              <w:rPr>
+                <w:rFonts w:ascii="Times New Roman" w:eastAsia="Times New Roman" w:hAnsi="Times New Roman" w:cs="Times New Roman"/>
+                <w:sz w:val="24"/>
+                <w:szCs w:val="24"/>
+              </w:rPr>
+              <w:t>books</w:t>
+            </w:r>
+            <w:proofErr w:type="spellEnd"/>
+            <w:r>
+              <w:rPr>
+                <w:rFonts w:ascii="Times New Roman" w:eastAsia="Times New Roman" w:hAnsi="Times New Roman" w:cs="Times New Roman"/>
+                <w:sz w:val="24"/>
+                <w:szCs w:val="24"/>
+              </w:rPr>
+              <w:t>/{</w:t>
             </w:r>
             <w:proofErr w:type="spellStart"/>
             <w:r>
@@ -8526,7 +10137,43 @@
                 <w:sz w:val="24"/>
                 <w:szCs w:val="24"/>
               </w:rPr>
-              <w:t>} - View book in the current box</w:t>
+              <w:t xml:space="preserve">} - </w:t>
+            </w:r>
+            <w:proofErr w:type="spellStart"/>
+            <w:r>
+              <w:rPr>
+                <w:rFonts w:ascii="Times New Roman" w:eastAsia="Times New Roman" w:hAnsi="Times New Roman" w:cs="Times New Roman"/>
+                <w:sz w:val="24"/>
+                <w:szCs w:val="24"/>
+              </w:rPr>
+              <w:t>View</w:t>
+            </w:r>
+            <w:proofErr w:type="spellEnd"/>
+            <w:r>
+              <w:rPr>
+                <w:rFonts w:ascii="Times New Roman" w:eastAsia="Times New Roman" w:hAnsi="Times New Roman" w:cs="Times New Roman"/>
+                <w:sz w:val="24"/>
+                <w:szCs w:val="24"/>
+              </w:rPr>
+              <w:t xml:space="preserve"> </w:t>
+            </w:r>
+            <w:proofErr w:type="spellStart"/>
+            <w:r>
+              <w:rPr>
+                <w:rFonts w:ascii="Times New Roman" w:eastAsia="Times New Roman" w:hAnsi="Times New Roman" w:cs="Times New Roman"/>
+                <w:sz w:val="24"/>
+                <w:szCs w:val="24"/>
+              </w:rPr>
+              <w:t>book</w:t>
+            </w:r>
+            <w:proofErr w:type="spellEnd"/>
+            <w:r>
+              <w:rPr>
+                <w:rFonts w:ascii="Times New Roman" w:eastAsia="Times New Roman" w:hAnsi="Times New Roman" w:cs="Times New Roman"/>
+                <w:sz w:val="24"/>
+                <w:szCs w:val="24"/>
+              </w:rPr>
+              <w:t xml:space="preserve"> in the current box</w:t>
             </w:r>
           </w:p>
           <w:p>
@@ -8561,7 +10208,25 @@
                 <w:sz w:val="24"/>
                 <w:szCs w:val="24"/>
               </w:rPr>
-              <w:t>}/books/{</w:t>
+              <w:t>}/</w:t>
+            </w:r>
+            <w:proofErr w:type="spellStart"/>
+            <w:r>
+              <w:rPr>
+                <w:rFonts w:ascii="Times New Roman" w:eastAsia="Times New Roman" w:hAnsi="Times New Roman" w:cs="Times New Roman"/>
+                <w:sz w:val="24"/>
+                <w:szCs w:val="24"/>
+              </w:rPr>
+              <w:t>books</w:t>
+            </w:r>
+            <w:proofErr w:type="spellEnd"/>
+            <w:r>
+              <w:rPr>
+                <w:rFonts w:ascii="Times New Roman" w:eastAsia="Times New Roman" w:hAnsi="Times New Roman" w:cs="Times New Roman"/>
+                <w:sz w:val="24"/>
+                <w:szCs w:val="24"/>
+              </w:rPr>
+              <w:t>/{</w:t>
             </w:r>
             <w:proofErr w:type="spellStart"/>
             <w:r>
@@ -8579,7 +10244,25 @@
                 <w:sz w:val="24"/>
                 <w:szCs w:val="24"/>
               </w:rPr>
-              <w:t>} - Takes a book from the current box</w:t>
+              <w:t xml:space="preserve">} - </w:t>
+            </w:r>
+            <w:proofErr w:type="spellStart"/>
+            <w:r>
+              <w:rPr>
+                <w:rFonts w:ascii="Times New Roman" w:eastAsia="Times New Roman" w:hAnsi="Times New Roman" w:cs="Times New Roman"/>
+                <w:sz w:val="24"/>
+                <w:szCs w:val="24"/>
+              </w:rPr>
+              <w:t>Takes</w:t>
+            </w:r>
+            <w:proofErr w:type="spellEnd"/>
+            <w:r>
+              <w:rPr>
+                <w:rFonts w:ascii="Times New Roman" w:eastAsia="Times New Roman" w:hAnsi="Times New Roman" w:cs="Times New Roman"/>
+                <w:sz w:val="24"/>
+                <w:szCs w:val="24"/>
+              </w:rPr>
+              <w:t xml:space="preserve"> a book from the current box</w:t>
             </w:r>
           </w:p>
           <w:p>
@@ -8614,7 +10297,43 @@
                 <w:sz w:val="24"/>
                 <w:szCs w:val="24"/>
               </w:rPr>
-              <w:t>}/books - Add a new book to the box</w:t>
+              <w:t>}/</w:t>
+            </w:r>
+            <w:proofErr w:type="spellStart"/>
+            <w:r>
+              <w:rPr>
+                <w:rFonts w:ascii="Times New Roman" w:eastAsia="Times New Roman" w:hAnsi="Times New Roman" w:cs="Times New Roman"/>
+                <w:sz w:val="24"/>
+                <w:szCs w:val="24"/>
+              </w:rPr>
+              <w:t>books</w:t>
+            </w:r>
+            <w:proofErr w:type="spellEnd"/>
+            <w:r>
+              <w:rPr>
+                <w:rFonts w:ascii="Times New Roman" w:eastAsia="Times New Roman" w:hAnsi="Times New Roman" w:cs="Times New Roman"/>
+                <w:sz w:val="24"/>
+                <w:szCs w:val="24"/>
+              </w:rPr>
+              <w:t xml:space="preserve"> - </w:t>
+            </w:r>
+            <w:proofErr w:type="spellStart"/>
+            <w:r>
+              <w:rPr>
+                <w:rFonts w:ascii="Times New Roman" w:eastAsia="Times New Roman" w:hAnsi="Times New Roman" w:cs="Times New Roman"/>
+                <w:sz w:val="24"/>
+                <w:szCs w:val="24"/>
+              </w:rPr>
+              <w:t>Add</w:t>
+            </w:r>
+            <w:proofErr w:type="spellEnd"/>
+            <w:r>
+              <w:rPr>
+                <w:rFonts w:ascii="Times New Roman" w:eastAsia="Times New Roman" w:hAnsi="Times New Roman" w:cs="Times New Roman"/>
+                <w:sz w:val="24"/>
+                <w:szCs w:val="24"/>
+              </w:rPr>
+              <w:t xml:space="preserve"> a new book to the box</w:t>
             </w:r>
           </w:p>
           <w:p>
@@ -8773,7 +10492,43 @@
                 <w:sz w:val="24"/>
                 <w:szCs w:val="24"/>
               </w:rPr>
-              <w:t>} - Vote for a given book</w:t>
+              <w:t xml:space="preserve">} - </w:t>
+            </w:r>
+            <w:proofErr w:type="spellStart"/>
+            <w:r>
+              <w:rPr>
+                <w:rFonts w:ascii="Times New Roman" w:eastAsia="Times New Roman" w:hAnsi="Times New Roman" w:cs="Times New Roman"/>
+                <w:sz w:val="24"/>
+                <w:szCs w:val="24"/>
+              </w:rPr>
+              <w:t>Vote</w:t>
+            </w:r>
+            <w:proofErr w:type="spellEnd"/>
+            <w:r>
+              <w:rPr>
+                <w:rFonts w:ascii="Times New Roman" w:eastAsia="Times New Roman" w:hAnsi="Times New Roman" w:cs="Times New Roman"/>
+                <w:sz w:val="24"/>
+                <w:szCs w:val="24"/>
+              </w:rPr>
+              <w:t xml:space="preserve"> </w:t>
+            </w:r>
+            <w:proofErr w:type="spellStart"/>
+            <w:r>
+              <w:rPr>
+                <w:rFonts w:ascii="Times New Roman" w:eastAsia="Times New Roman" w:hAnsi="Times New Roman" w:cs="Times New Roman"/>
+                <w:sz w:val="24"/>
+                <w:szCs w:val="24"/>
+              </w:rPr>
+              <w:t>for</w:t>
+            </w:r>
+            <w:proofErr w:type="spellEnd"/>
+            <w:r>
+              <w:rPr>
+                <w:rFonts w:ascii="Times New Roman" w:eastAsia="Times New Roman" w:hAnsi="Times New Roman" w:cs="Times New Roman"/>
+                <w:sz w:val="24"/>
+                <w:szCs w:val="24"/>
+              </w:rPr>
+              <w:t xml:space="preserve"> a given book</w:t>
             </w:r>
           </w:p>
           <w:p>
@@ -9142,7 +10897,7 @@
         <w:rFonts w:ascii="Calibri" w:eastAsia="Calibri" w:hAnsi="Calibri" w:cs="Calibri"/>
         <w:sz w:val="22"/>
         <w:szCs w:val="22"/>
-        <w:lang w:eastAsia="en-US" w:bidi="ar-SA"/>
+        <w:lang w:val="bg-BG" w:eastAsia="en-US" w:bidi="ar-SA"/>
       </w:rPr>
     </w:rPrDefault>
     <w:pPrDefault>

</xml_diff>